<commit_message>
Updated doc with module 2B functions
</commit_message>
<xml_diff>
--- a/Migration/SQLServer/SqlToSynapseMigration_User_Guide.docx
+++ b/Migration/SQLServer/SqlToSynapseMigration_User_Guide.docx
@@ -224,7 +224,7 @@
           </mc:Choice>
           <mc:Fallback>
             <w:pict>
-              <v:group w14:anchorId="39476D06" id="Group 7" o:spid="_x0000_s1026" style="position:absolute;margin-left:-81pt;margin-top:-72.9pt;width:712.5pt;height:306.65pt;z-index:251661312" coordsize="90487,38944" o:gfxdata="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">
+              <v:group w14:anchorId="39476D06" id="Group 7" o:spid="_x0000_s1026" style="position:absolute;margin-left:-81pt;margin-top:-72.9pt;width:712.5pt;height:306.65pt;z-index:251661312" coordsize="90487,38944" o:gfxdata="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">
                 <v:rect id="Rectangle 3" o:spid="_x0000_s1027" style="position:absolute;width:90487;height:38200;visibility:visible;mso-wrap-style:square;v-text-anchor:middle" o:gfxdata="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" fillcolor="#0072c6" stroked="f" strokeweight="2pt"/>
                 <v:rect id="Rectangle 4" o:spid="_x0000_s1028" style="position:absolute;top:19907;width:45148;height:18261;visibility:visible;mso-wrap-style:square;v-text-anchor:middle" o:gfxdata="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" fillcolor="#00bcf2" stroked="f" strokeweight="2pt"/>
                 <v:shapetype id="_x0000_t202" coordsize="21600,21600" o:spt="202" path="m,l,21600r21600,l21600,xe">
@@ -551,7 +551,7 @@
           <w:r>
             <w:fldChar w:fldCharType="separate"/>
           </w:r>
-          <w:hyperlink w:anchor="_Toc86431883" w:history="1">
+          <w:hyperlink w:anchor="_Toc95130163" w:history="1">
             <w:r>
               <w:rPr>
                 <w:rStyle w:val="Hyperlink"/>
@@ -587,7 +587,7 @@
               <w:rPr>
                 <w:webHidden/>
               </w:rPr>
-              <w:instrText xml:space="preserve"> PAGEREF _Toc86431883 \h </w:instrText>
+              <w:instrText xml:space="preserve"> PAGEREF _Toc95130163 \h </w:instrText>
             </w:r>
             <w:r>
               <w:rPr>
@@ -623,7 +623,7 @@
               <w:sz w:val="22"/>
             </w:rPr>
           </w:pPr>
-          <w:hyperlink w:anchor="_Toc86431884" w:history="1">
+          <w:hyperlink w:anchor="_Toc95130164" w:history="1">
             <w:r>
               <w:rPr>
                 <w:rStyle w:val="Hyperlink"/>
@@ -665,7 +665,7 @@
                 <w:noProof/>
                 <w:webHidden/>
               </w:rPr>
-              <w:instrText xml:space="preserve"> PAGEREF _Toc86431884 \h </w:instrText>
+              <w:instrText xml:space="preserve"> PAGEREF _Toc95130164 \h </w:instrText>
             </w:r>
             <w:r>
               <w:rPr>
@@ -705,7 +705,7 @@
               <w:sz w:val="22"/>
             </w:rPr>
           </w:pPr>
-          <w:hyperlink w:anchor="_Toc86431885" w:history="1">
+          <w:hyperlink w:anchor="_Toc95130165" w:history="1">
             <w:r>
               <w:rPr>
                 <w:rStyle w:val="Hyperlink"/>
@@ -747,7 +747,7 @@
                 <w:noProof/>
                 <w:webHidden/>
               </w:rPr>
-              <w:instrText xml:space="preserve"> PAGEREF _Toc86431885 \h </w:instrText>
+              <w:instrText xml:space="preserve"> PAGEREF _Toc95130165 \h </w:instrText>
             </w:r>
             <w:r>
               <w:rPr>
@@ -787,7 +787,7 @@
               <w:sz w:val="22"/>
             </w:rPr>
           </w:pPr>
-          <w:hyperlink w:anchor="_Toc86431886" w:history="1">
+          <w:hyperlink w:anchor="_Toc95130166" w:history="1">
             <w:r>
               <w:rPr>
                 <w:rStyle w:val="Hyperlink"/>
@@ -829,7 +829,7 @@
                 <w:noProof/>
                 <w:webHidden/>
               </w:rPr>
-              <w:instrText xml:space="preserve"> PAGEREF _Toc86431886 \h </w:instrText>
+              <w:instrText xml:space="preserve"> PAGEREF _Toc95130166 \h </w:instrText>
             </w:r>
             <w:r>
               <w:rPr>
@@ -868,7 +868,7 @@
               <w:sz w:val="22"/>
             </w:rPr>
           </w:pPr>
-          <w:hyperlink w:anchor="_Toc86431887" w:history="1">
+          <w:hyperlink w:anchor="_Toc95130167" w:history="1">
             <w:r>
               <w:rPr>
                 <w:rStyle w:val="Hyperlink"/>
@@ -904,7 +904,7 @@
               <w:rPr>
                 <w:webHidden/>
               </w:rPr>
-              <w:instrText xml:space="preserve"> PAGEREF _Toc86431887 \h </w:instrText>
+              <w:instrText xml:space="preserve"> PAGEREF _Toc95130167 \h </w:instrText>
             </w:r>
             <w:r>
               <w:rPr>
@@ -939,7 +939,7 @@
               <w:sz w:val="22"/>
             </w:rPr>
           </w:pPr>
-          <w:hyperlink w:anchor="_Toc86431888" w:history="1">
+          <w:hyperlink w:anchor="_Toc95130168" w:history="1">
             <w:r>
               <w:rPr>
                 <w:rStyle w:val="Hyperlink"/>
@@ -975,7 +975,7 @@
               <w:rPr>
                 <w:webHidden/>
               </w:rPr>
-              <w:instrText xml:space="preserve"> PAGEREF _Toc86431888 \h </w:instrText>
+              <w:instrText xml:space="preserve"> PAGEREF _Toc95130168 \h </w:instrText>
             </w:r>
             <w:r>
               <w:rPr>
@@ -1011,7 +1011,7 @@
               <w:sz w:val="22"/>
             </w:rPr>
           </w:pPr>
-          <w:hyperlink w:anchor="_Toc86431889" w:history="1">
+          <w:hyperlink w:anchor="_Toc95130169" w:history="1">
             <w:r>
               <w:rPr>
                 <w:rStyle w:val="Hyperlink"/>
@@ -1053,7 +1053,7 @@
                 <w:noProof/>
                 <w:webHidden/>
               </w:rPr>
-              <w:instrText xml:space="preserve"> PAGEREF _Toc86431889 \h </w:instrText>
+              <w:instrText xml:space="preserve"> PAGEREF _Toc95130169 \h </w:instrText>
             </w:r>
             <w:r>
               <w:rPr>
@@ -1093,7 +1093,7 @@
               <w:sz w:val="22"/>
             </w:rPr>
           </w:pPr>
-          <w:hyperlink w:anchor="_Toc86431890" w:history="1">
+          <w:hyperlink w:anchor="_Toc95130170" w:history="1">
             <w:r>
               <w:rPr>
                 <w:rStyle w:val="Hyperlink"/>
@@ -1135,7 +1135,7 @@
                 <w:noProof/>
                 <w:webHidden/>
               </w:rPr>
-              <w:instrText xml:space="preserve"> PAGEREF _Toc86431890 \h </w:instrText>
+              <w:instrText xml:space="preserve"> PAGEREF _Toc95130170 \h </w:instrText>
             </w:r>
             <w:r>
               <w:rPr>
@@ -1174,7 +1174,7 @@
               <w:sz w:val="22"/>
             </w:rPr>
           </w:pPr>
-          <w:hyperlink w:anchor="_Toc86431891" w:history="1">
+          <w:hyperlink w:anchor="_Toc95130171" w:history="1">
             <w:r>
               <w:rPr>
                 <w:rStyle w:val="Hyperlink"/>
@@ -1210,7 +1210,7 @@
               <w:rPr>
                 <w:webHidden/>
               </w:rPr>
-              <w:instrText xml:space="preserve"> PAGEREF _Toc86431891 \h </w:instrText>
+              <w:instrText xml:space="preserve"> PAGEREF _Toc95130171 \h </w:instrText>
             </w:r>
             <w:r>
               <w:rPr>
@@ -1245,7 +1245,7 @@
               <w:sz w:val="22"/>
             </w:rPr>
           </w:pPr>
-          <w:hyperlink w:anchor="_Toc86431892" w:history="1">
+          <w:hyperlink w:anchor="_Toc95130172" w:history="1">
             <w:r>
               <w:rPr>
                 <w:rStyle w:val="Hyperlink"/>
@@ -1281,7 +1281,7 @@
               <w:rPr>
                 <w:webHidden/>
               </w:rPr>
-              <w:instrText xml:space="preserve"> PAGEREF _Toc86431892 \h </w:instrText>
+              <w:instrText xml:space="preserve"> PAGEREF _Toc95130172 \h </w:instrText>
             </w:r>
             <w:r>
               <w:rPr>
@@ -1317,7 +1317,7 @@
               <w:sz w:val="22"/>
             </w:rPr>
           </w:pPr>
-          <w:hyperlink w:anchor="_Toc86431893" w:history="1">
+          <w:hyperlink w:anchor="_Toc95130173" w:history="1">
             <w:r>
               <w:rPr>
                 <w:rStyle w:val="Hyperlink"/>
@@ -1359,7 +1359,7 @@
                 <w:noProof/>
                 <w:webHidden/>
               </w:rPr>
-              <w:instrText xml:space="preserve"> PAGEREF _Toc86431893 \h </w:instrText>
+              <w:instrText xml:space="preserve"> PAGEREF _Toc95130173 \h </w:instrText>
             </w:r>
             <w:r>
               <w:rPr>
@@ -1399,7 +1399,7 @@
               <w:sz w:val="22"/>
             </w:rPr>
           </w:pPr>
-          <w:hyperlink w:anchor="_Toc86431894" w:history="1">
+          <w:hyperlink w:anchor="_Toc95130174" w:history="1">
             <w:r>
               <w:rPr>
                 <w:rStyle w:val="Hyperlink"/>
@@ -1441,7 +1441,7 @@
                 <w:noProof/>
                 <w:webHidden/>
               </w:rPr>
-              <w:instrText xml:space="preserve"> PAGEREF _Toc86431894 \h </w:instrText>
+              <w:instrText xml:space="preserve"> PAGEREF _Toc95130174 \h </w:instrText>
             </w:r>
             <w:r>
               <w:rPr>
@@ -1481,7 +1481,7 @@
               <w:sz w:val="22"/>
             </w:rPr>
           </w:pPr>
-          <w:hyperlink w:anchor="_Toc86431895" w:history="1">
+          <w:hyperlink w:anchor="_Toc95130175" w:history="1">
             <w:r>
               <w:rPr>
                 <w:rStyle w:val="Hyperlink"/>
@@ -1523,7 +1523,7 @@
                 <w:noProof/>
                 <w:webHidden/>
               </w:rPr>
-              <w:instrText xml:space="preserve"> PAGEREF _Toc86431895 \h </w:instrText>
+              <w:instrText xml:space="preserve"> PAGEREF _Toc95130175 \h </w:instrText>
             </w:r>
             <w:r>
               <w:rPr>
@@ -1563,7 +1563,7 @@
               <w:sz w:val="22"/>
             </w:rPr>
           </w:pPr>
-          <w:hyperlink w:anchor="_Toc86431896" w:history="1">
+          <w:hyperlink w:anchor="_Toc95130176" w:history="1">
             <w:r>
               <w:rPr>
                 <w:rStyle w:val="Hyperlink"/>
@@ -1584,7 +1584,7 @@
                 <w:rStyle w:val="Hyperlink"/>
                 <w:noProof/>
               </w:rPr>
-              <w:t>Step 2 - Export Data out of SQL Server Using BCP</w:t>
+              <w:t>Step 2 - Export SQL Server Tables into Local Files (.csv or .parquet)</w:t>
             </w:r>
             <w:r>
               <w:rPr>
@@ -1605,7 +1605,7 @@
                 <w:noProof/>
                 <w:webHidden/>
               </w:rPr>
-              <w:instrText xml:space="preserve"> PAGEREF _Toc86431896 \h </w:instrText>
+              <w:instrText xml:space="preserve"> PAGEREF _Toc95130176 \h </w:instrText>
             </w:r>
             <w:r>
               <w:rPr>
@@ -1645,7 +1645,7 @@
               <w:sz w:val="22"/>
             </w:rPr>
           </w:pPr>
-          <w:hyperlink w:anchor="_Toc86431897" w:history="1">
+          <w:hyperlink w:anchor="_Toc95130177" w:history="1">
             <w:r>
               <w:rPr>
                 <w:rStyle w:val="Hyperlink"/>
@@ -1687,7 +1687,7 @@
                 <w:noProof/>
                 <w:webHidden/>
               </w:rPr>
-              <w:instrText xml:space="preserve"> PAGEREF _Toc86431897 \h </w:instrText>
+              <w:instrText xml:space="preserve"> PAGEREF _Toc95130177 \h </w:instrText>
             </w:r>
             <w:r>
               <w:rPr>
@@ -1727,7 +1727,7 @@
               <w:sz w:val="22"/>
             </w:rPr>
           </w:pPr>
-          <w:hyperlink w:anchor="_Toc86431898" w:history="1">
+          <w:hyperlink w:anchor="_Toc95130178" w:history="1">
             <w:r>
               <w:rPr>
                 <w:rStyle w:val="Hyperlink"/>
@@ -1769,7 +1769,7 @@
                 <w:noProof/>
                 <w:webHidden/>
               </w:rPr>
-              <w:instrText xml:space="preserve"> PAGEREF _Toc86431898 \h </w:instrText>
+              <w:instrText xml:space="preserve"> PAGEREF _Toc95130178 \h </w:instrText>
             </w:r>
             <w:r>
               <w:rPr>
@@ -1809,7 +1809,7 @@
               <w:sz w:val="22"/>
             </w:rPr>
           </w:pPr>
-          <w:hyperlink w:anchor="_Toc86431899" w:history="1">
+          <w:hyperlink w:anchor="_Toc95130179" w:history="1">
             <w:r>
               <w:rPr>
                 <w:rStyle w:val="Hyperlink"/>
@@ -1851,7 +1851,7 @@
                 <w:noProof/>
                 <w:webHidden/>
               </w:rPr>
-              <w:instrText xml:space="preserve"> PAGEREF _Toc86431899 \h </w:instrText>
+              <w:instrText xml:space="preserve"> PAGEREF _Toc95130179 \h </w:instrText>
             </w:r>
             <w:r>
               <w:rPr>
@@ -1890,7 +1890,7 @@
               <w:sz w:val="22"/>
             </w:rPr>
           </w:pPr>
-          <w:hyperlink w:anchor="_Toc86431900" w:history="1">
+          <w:hyperlink w:anchor="_Toc95130180" w:history="1">
             <w:r>
               <w:rPr>
                 <w:rStyle w:val="Hyperlink"/>
@@ -1926,7 +1926,7 @@
               <w:rPr>
                 <w:webHidden/>
               </w:rPr>
-              <w:instrText xml:space="preserve"> PAGEREF _Toc86431900 \h </w:instrText>
+              <w:instrText xml:space="preserve"> PAGEREF _Toc95130180 \h </w:instrText>
             </w:r>
             <w:r>
               <w:rPr>
@@ -1962,7 +1962,7 @@
               <w:sz w:val="22"/>
             </w:rPr>
           </w:pPr>
-          <w:hyperlink w:anchor="_Toc86431901" w:history="1">
+          <w:hyperlink w:anchor="_Toc95130181" w:history="1">
             <w:r>
               <w:rPr>
                 <w:rStyle w:val="Hyperlink"/>
@@ -2004,7 +2004,7 @@
                 <w:noProof/>
                 <w:webHidden/>
               </w:rPr>
-              <w:instrText xml:space="preserve"> PAGEREF _Toc86431901 \h </w:instrText>
+              <w:instrText xml:space="preserve"> PAGEREF _Toc95130181 \h </w:instrText>
             </w:r>
             <w:r>
               <w:rPr>
@@ -2044,7 +2044,7 @@
               <w:sz w:val="22"/>
             </w:rPr>
           </w:pPr>
-          <w:hyperlink w:anchor="_Toc86431902" w:history="1">
+          <w:hyperlink w:anchor="_Toc95130182" w:history="1">
             <w:r>
               <w:rPr>
                 <w:rStyle w:val="Hyperlink"/>
@@ -2086,7 +2086,7 @@
                 <w:noProof/>
                 <w:webHidden/>
               </w:rPr>
-              <w:instrText xml:space="preserve"> PAGEREF _Toc86431902 \h </w:instrText>
+              <w:instrText xml:space="preserve"> PAGEREF _Toc95130182 \h </w:instrText>
             </w:r>
             <w:r>
               <w:rPr>
@@ -2126,7 +2126,7 @@
               <w:sz w:val="22"/>
             </w:rPr>
           </w:pPr>
-          <w:hyperlink w:anchor="_Toc86431903" w:history="1">
+          <w:hyperlink w:anchor="_Toc95130183" w:history="1">
             <w:r>
               <w:rPr>
                 <w:rStyle w:val="Hyperlink"/>
@@ -2168,7 +2168,7 @@
                 <w:noProof/>
                 <w:webHidden/>
               </w:rPr>
-              <w:instrText xml:space="preserve"> PAGEREF _Toc86431903 \h </w:instrText>
+              <w:instrText xml:space="preserve"> PAGEREF _Toc95130183 \h </w:instrText>
             </w:r>
             <w:r>
               <w:rPr>
@@ -2208,7 +2208,7 @@
               <w:sz w:val="22"/>
             </w:rPr>
           </w:pPr>
-          <w:hyperlink w:anchor="_Toc86431904" w:history="1">
+          <w:hyperlink w:anchor="_Toc95130184" w:history="1">
             <w:r>
               <w:rPr>
                 <w:rStyle w:val="Hyperlink"/>
@@ -2250,7 +2250,7 @@
                 <w:noProof/>
                 <w:webHidden/>
               </w:rPr>
-              <w:instrText xml:space="preserve"> PAGEREF _Toc86431904 \h </w:instrText>
+              <w:instrText xml:space="preserve"> PAGEREF _Toc95130184 \h </w:instrText>
             </w:r>
             <w:r>
               <w:rPr>
@@ -2290,7 +2290,7 @@
               <w:sz w:val="22"/>
             </w:rPr>
           </w:pPr>
-          <w:hyperlink w:anchor="_Toc86431905" w:history="1">
+          <w:hyperlink w:anchor="_Toc95130185" w:history="1">
             <w:r>
               <w:rPr>
                 <w:rStyle w:val="Hyperlink"/>
@@ -2332,7 +2332,7 @@
                 <w:noProof/>
                 <w:webHidden/>
               </w:rPr>
-              <w:instrText xml:space="preserve"> PAGEREF _Toc86431905 \h </w:instrText>
+              <w:instrText xml:space="preserve"> PAGEREF _Toc95130185 \h </w:instrText>
             </w:r>
             <w:r>
               <w:rPr>
@@ -2372,7 +2372,7 @@
               <w:sz w:val="22"/>
             </w:rPr>
           </w:pPr>
-          <w:hyperlink w:anchor="_Toc86431906" w:history="1">
+          <w:hyperlink w:anchor="_Toc95130186" w:history="1">
             <w:r>
               <w:rPr>
                 <w:rStyle w:val="Hyperlink"/>
@@ -2414,7 +2414,7 @@
                 <w:noProof/>
                 <w:webHidden/>
               </w:rPr>
-              <w:instrText xml:space="preserve"> PAGEREF _Toc86431906 \h </w:instrText>
+              <w:instrText xml:space="preserve"> PAGEREF _Toc95130186 \h </w:instrText>
             </w:r>
             <w:r>
               <w:rPr>
@@ -2454,7 +2454,7 @@
               <w:sz w:val="22"/>
             </w:rPr>
           </w:pPr>
-          <w:hyperlink w:anchor="_Toc86431907" w:history="1">
+          <w:hyperlink w:anchor="_Toc95130187" w:history="1">
             <w:r>
               <w:rPr>
                 <w:rStyle w:val="Hyperlink"/>
@@ -2496,7 +2496,7 @@
                 <w:noProof/>
                 <w:webHidden/>
               </w:rPr>
-              <w:instrText xml:space="preserve"> PAGEREF _Toc86431907 \h </w:instrText>
+              <w:instrText xml:space="preserve"> PAGEREF _Toc95130187 \h </w:instrText>
             </w:r>
             <w:r>
               <w:rPr>
@@ -2566,8 +2566,21 @@
       </w:r>
     </w:p>
     <w:p>
-      <w:r>
-        <w:t xml:space="preserve">Theis document was developed in consultation and collaboration with Microsoft Corporation technical architects. Because Microsoft must respond to changing market conditions, this document should not be interpreted as an invitation to contract or a commitment on the part of Microsoft. Microsoft has provided high-level guidance in this document with the understanding that MICROSOFT MAKES NO WARRANTIES, EXPRESS OR IMPLIED, WITH RESPECT TO THE INFORMATION CONTAINED HEREIN. This document is provided “as-is”. Information and views expressed in this document, including URL and other Internet Web site references, may change without notice. Some examples depicted herein are provided for illustration only and are fictitious. No real association or connection is intended or should be inferred. This document does not provide you with any legal rights to any intellectual property in any Microsoft product. You may copy and use this document for your internal, reference purposes. </w:t>
+      <w:proofErr w:type="gramStart"/>
+      <w:r>
+        <w:t>Theis</w:t>
+      </w:r>
+      <w:proofErr w:type="gramEnd"/>
+      <w:r>
+        <w:t xml:space="preserve"> document was developed in consultation and collaboration with Microsoft Corporation technical architects. Because Microsoft must respond to changing market conditions, this document should not be interpreted as an invitation to contract or a commitment on the part of Microsoft. Microsoft has provided high-level guidance in this document with the understanding that MICROSOFT MAKES NO WARRANTIES, EXPRESS OR IMPLIED, WITH RESPECT TO THE INFORMATION CONTAINED HEREIN. This document is provided “as-is”. Information and views expressed in this document, including URL and other Internet Web site references, may change without notice. Some examples depicted herein are provided for illustration only and are fictitious. No real association or connection is intended or should be inferred. This document does not provide you with any legal rights to any intellectual property in any Microsoft product. You may copy and use this document for your </w:t>
+      </w:r>
+      <w:proofErr w:type="gramStart"/>
+      <w:r>
+        <w:t>internal,</w:t>
+      </w:r>
+      <w:proofErr w:type="gramEnd"/>
+      <w:r>
+        <w:t xml:space="preserve"> reference purposes. </w:t>
       </w:r>
     </w:p>
     <w:p>
@@ -2591,7 +2604,7 @@
       <w:pPr>
         <w:pStyle w:val="Heading1Numbered"/>
       </w:pPr>
-      <w:bookmarkStart w:id="6" w:name="_Toc86431883"/>
+      <w:bookmarkStart w:id="6" w:name="_Toc95130163"/>
       <w:bookmarkEnd w:id="0"/>
       <w:bookmarkEnd w:id="1"/>
       <w:bookmarkEnd w:id="2"/>
@@ -2616,7 +2629,7 @@
       <w:pPr>
         <w:pStyle w:val="Heading2Numbered"/>
       </w:pPr>
-      <w:bookmarkStart w:id="7" w:name="_Toc86431884"/>
+      <w:bookmarkStart w:id="7" w:name="_Toc95130164"/>
       <w:r>
         <w:t>Overview</w:t>
       </w:r>
@@ -2645,7 +2658,27 @@
           <w:bCs/>
           <w:color w:val="000000"/>
         </w:rPr>
-        <w:t xml:space="preserve">What does the </w:t>
+        <w:t xml:space="preserve">What </w:t>
+      </w:r>
+      <w:proofErr w:type="gramStart"/>
+      <w:r>
+        <w:rPr>
+          <w:rFonts w:cs="Segoe UI"/>
+          <w:b/>
+          <w:bCs/>
+          <w:color w:val="000000"/>
+        </w:rPr>
+        <w:t>does</w:t>
+      </w:r>
+      <w:proofErr w:type="gramEnd"/>
+      <w:r>
+        <w:rPr>
+          <w:rFonts w:cs="Segoe UI"/>
+          <w:b/>
+          <w:bCs/>
+          <w:color w:val="000000"/>
+        </w:rPr>
+        <w:t xml:space="preserve"> the </w:t>
       </w:r>
       <w:r>
         <w:rPr>
@@ -2684,7 +2717,7 @@
       <w:pPr>
         <w:numPr>
           <w:ilvl w:val="0"/>
-          <w:numId w:val="38"/>
+          <w:numId w:val="44"/>
         </w:numPr>
         <w:autoSpaceDE w:val="0"/>
         <w:autoSpaceDN w:val="0"/>
@@ -2700,14 +2733,14 @@
           <w:rFonts w:cs="Segoe UI"/>
           <w:color w:val="000000"/>
         </w:rPr>
-        <w:t>Translate SQL Server Table DDLs into Azure Synapse DDLs</w:t>
+        <w:t xml:space="preserve">Translate SQL Server Table DDLs into Azure Synapse DDLs (Create Table Statements) and execute Table DDLs in Azure Synapse </w:t>
       </w:r>
     </w:p>
     <w:p>
       <w:pPr>
         <w:numPr>
           <w:ilvl w:val="0"/>
-          <w:numId w:val="38"/>
+          <w:numId w:val="44"/>
         </w:numPr>
         <w:autoSpaceDE w:val="0"/>
         <w:autoSpaceDN w:val="0"/>
@@ -2723,14 +2756,30 @@
           <w:rFonts w:cs="Segoe UI"/>
           <w:color w:val="000000"/>
         </w:rPr>
-        <w:t>Convert Code (database and scheme mapping) for Stored Procedures, Views, and Functions</w:t>
+        <w:t xml:space="preserve">Export SQL Server tables to .csv </w:t>
+      </w:r>
+      <w:proofErr w:type="gramStart"/>
+      <w:r>
+        <w:rPr>
+          <w:rFonts w:cs="Segoe UI"/>
+          <w:color w:val="000000"/>
+        </w:rPr>
+        <w:t>or .parquet</w:t>
+      </w:r>
+      <w:proofErr w:type="gramEnd"/>
+      <w:r>
+        <w:rPr>
+          <w:rFonts w:cs="Segoe UI"/>
+          <w:color w:val="000000"/>
+        </w:rPr>
+        <w:t xml:space="preserve"> files</w:t>
       </w:r>
     </w:p>
     <w:p>
       <w:pPr>
         <w:numPr>
           <w:ilvl w:val="0"/>
-          <w:numId w:val="38"/>
+          <w:numId w:val="44"/>
         </w:numPr>
         <w:autoSpaceDE w:val="0"/>
         <w:autoSpaceDN w:val="0"/>
@@ -2738,22 +2787,38 @@
         <w:spacing w:before="0" w:after="0" w:line="288" w:lineRule="auto"/>
         <w:rPr>
           <w:rFonts w:cs="Segoe UI"/>
-          <w:color w:val="0000FF"/>
-        </w:rPr>
-      </w:pPr>
-      <w:r>
-        <w:rPr>
-          <w:rFonts w:cs="Segoe UI"/>
-          <w:color w:val="0000FF"/>
-        </w:rPr>
-        <w:t xml:space="preserve">Execute Translated Table DDLs in Azure Synapse– to migrate Tables into Azure Synapse </w:t>
+          <w:color w:val="000000"/>
+        </w:rPr>
+      </w:pPr>
+      <w:r>
+        <w:rPr>
+          <w:rFonts w:cs="Segoe UI"/>
+          <w:color w:val="000000"/>
+        </w:rPr>
+        <w:t xml:space="preserve">Upload .csv </w:t>
+      </w:r>
+      <w:proofErr w:type="gramStart"/>
+      <w:r>
+        <w:rPr>
+          <w:rFonts w:cs="Segoe UI"/>
+          <w:color w:val="000000"/>
+        </w:rPr>
+        <w:t>or .parquet</w:t>
+      </w:r>
+      <w:proofErr w:type="gramEnd"/>
+      <w:r>
+        <w:rPr>
+          <w:rFonts w:cs="Segoe UI"/>
+          <w:color w:val="000000"/>
+        </w:rPr>
+        <w:t xml:space="preserve"> files into Azure Storage</w:t>
       </w:r>
     </w:p>
     <w:p>
       <w:pPr>
         <w:numPr>
           <w:ilvl w:val="0"/>
-          <w:numId w:val="38"/>
+          <w:numId w:val="44"/>
         </w:numPr>
         <w:autoSpaceDE w:val="0"/>
         <w:autoSpaceDN w:val="0"/>
@@ -2761,36 +2826,22 @@
         <w:spacing w:before="0" w:after="0" w:line="288" w:lineRule="auto"/>
         <w:rPr>
           <w:rFonts w:cs="Segoe UI"/>
-          <w:color w:val="0000FF"/>
-        </w:rPr>
-      </w:pPr>
-      <w:r>
-        <w:rPr>
-          <w:rFonts w:cs="Segoe UI"/>
-          <w:color w:val="0000FF"/>
-        </w:rPr>
-        <w:t xml:space="preserve">Execute </w:t>
-      </w:r>
-      <w:r>
-        <w:rPr>
-          <w:rFonts w:cs="Segoe UI"/>
-          <w:color w:val="0000FF"/>
-        </w:rPr>
-        <w:t xml:space="preserve">Table DDLs and Converted Code </w:t>
-      </w:r>
-      <w:r>
-        <w:rPr>
-          <w:rFonts w:cs="Segoe UI"/>
-          <w:color w:val="0000FF"/>
-        </w:rPr>
-        <w:t xml:space="preserve">in Azure Synapse </w:t>
+          <w:color w:val="000000"/>
+        </w:rPr>
+      </w:pPr>
+      <w:r>
+        <w:rPr>
+          <w:rFonts w:cs="Segoe UI"/>
+          <w:color w:val="000000"/>
+        </w:rPr>
+        <w:t xml:space="preserve">Extract SQL Server Code (Views, Stored Procedures and Functions) and perform database and schema mapping </w:t>
       </w:r>
     </w:p>
     <w:p>
       <w:pPr>
         <w:numPr>
           <w:ilvl w:val="0"/>
-          <w:numId w:val="38"/>
+          <w:numId w:val="44"/>
         </w:numPr>
         <w:autoSpaceDE w:val="0"/>
         <w:autoSpaceDN w:val="0"/>
@@ -2801,13 +2852,20 @@
           <w:color w:val="000000"/>
         </w:rPr>
       </w:pPr>
+      <w:r>
+        <w:rPr>
+          <w:rFonts w:cs="Segoe UI"/>
+          <w:color w:val="000000"/>
+        </w:rPr>
+        <w:t xml:space="preserve">Generate </w:t>
+      </w:r>
       <w:proofErr w:type="spellStart"/>
       <w:r>
         <w:rPr>
           <w:rFonts w:cs="Segoe UI"/>
           <w:color w:val="000000"/>
         </w:rPr>
-        <w:t>Genertate</w:t>
+        <w:t>Polybase</w:t>
       </w:r>
       <w:proofErr w:type="spellEnd"/>
       <w:r>
@@ -2815,30 +2873,14 @@
           <w:rFonts w:cs="Segoe UI"/>
           <w:color w:val="000000"/>
         </w:rPr>
-        <w:t xml:space="preserve"> </w:t>
-      </w:r>
-      <w:proofErr w:type="spellStart"/>
-      <w:r>
-        <w:rPr>
-          <w:rFonts w:cs="Segoe UI"/>
-          <w:color w:val="000000"/>
-        </w:rPr>
-        <w:t>Polybase</w:t>
-      </w:r>
-      <w:proofErr w:type="spellEnd"/>
-      <w:r>
-        <w:rPr>
-          <w:rFonts w:cs="Segoe UI"/>
-          <w:color w:val="000000"/>
-        </w:rPr>
-        <w:t xml:space="preserve"> Export T-SQL Scripts</w:t>
+        <w:t xml:space="preserve"> Export T-SQL Scripts.</w:t>
       </w:r>
     </w:p>
     <w:p>
       <w:pPr>
         <w:numPr>
           <w:ilvl w:val="0"/>
-          <w:numId w:val="38"/>
+          <w:numId w:val="44"/>
         </w:numPr>
         <w:autoSpaceDE w:val="0"/>
         <w:autoSpaceDN w:val="0"/>
@@ -2846,22 +2888,38 @@
         <w:spacing w:before="0" w:after="0" w:line="288" w:lineRule="auto"/>
         <w:rPr>
           <w:rFonts w:cs="Segoe UI"/>
-          <w:color w:val="0000FF"/>
-        </w:rPr>
-      </w:pPr>
-      <w:r>
-        <w:rPr>
-          <w:rFonts w:cs="Segoe UI"/>
-          <w:color w:val="0000FF"/>
-        </w:rPr>
-        <w:t>Execute Polybase Export T-SQL Scripts – to export data directly into Azure Storage from SQL Server</w:t>
+          <w:color w:val="000000"/>
+        </w:rPr>
+      </w:pPr>
+      <w:r>
+        <w:rPr>
+          <w:rFonts w:cs="Segoe UI"/>
+          <w:color w:val="000000"/>
+        </w:rPr>
+        <w:t xml:space="preserve">Execute </w:t>
+      </w:r>
+      <w:proofErr w:type="spellStart"/>
+      <w:r>
+        <w:rPr>
+          <w:rFonts w:cs="Segoe UI"/>
+          <w:color w:val="000000"/>
+        </w:rPr>
+        <w:t>Polybase</w:t>
+      </w:r>
+      <w:proofErr w:type="spellEnd"/>
+      <w:r>
+        <w:rPr>
+          <w:rFonts w:cs="Segoe UI"/>
+          <w:color w:val="000000"/>
+        </w:rPr>
+        <w:t xml:space="preserve"> Export T-SQL Scripts – Export data directly into Azure Storage from SQL Server</w:t>
       </w:r>
     </w:p>
     <w:p>
       <w:pPr>
         <w:numPr>
           <w:ilvl w:val="0"/>
-          <w:numId w:val="38"/>
+          <w:numId w:val="44"/>
         </w:numPr>
         <w:autoSpaceDE w:val="0"/>
         <w:autoSpaceDN w:val="0"/>
@@ -2877,14 +2935,30 @@
           <w:rFonts w:cs="Segoe UI"/>
           <w:color w:val="000000"/>
         </w:rPr>
-        <w:t>Upload Exported Data into Azure Data Lake Store (or Blob Storge) if using BCP export</w:t>
+        <w:t xml:space="preserve">Generate T-SQL Copy </w:t>
+      </w:r>
+      <w:proofErr w:type="gramStart"/>
+      <w:r>
+        <w:rPr>
+          <w:rFonts w:cs="Segoe UI"/>
+          <w:color w:val="000000"/>
+        </w:rPr>
+        <w:t>Into</w:t>
+      </w:r>
+      <w:proofErr w:type="gramEnd"/>
+      <w:r>
+        <w:rPr>
+          <w:rFonts w:cs="Segoe UI"/>
+          <w:color w:val="000000"/>
+        </w:rPr>
+        <w:t xml:space="preserve"> Import Scripts. </w:t>
       </w:r>
     </w:p>
     <w:p>
       <w:pPr>
         <w:numPr>
           <w:ilvl w:val="0"/>
-          <w:numId w:val="38"/>
+          <w:numId w:val="44"/>
         </w:numPr>
         <w:autoSpaceDE w:val="0"/>
         <w:autoSpaceDN w:val="0"/>
@@ -2900,31 +2974,36 @@
           <w:rFonts w:cs="Segoe UI"/>
           <w:color w:val="000000"/>
         </w:rPr>
-        <w:t xml:space="preserve">Generate T-SQL Copy Scripts </w:t>
-      </w:r>
-    </w:p>
-    <w:p>
-      <w:pPr>
-        <w:numPr>
-          <w:ilvl w:val="0"/>
-          <w:numId w:val="38"/>
-        </w:numPr>
+        <w:t xml:space="preserve">Execute T-SQL Copy </w:t>
+      </w:r>
+      <w:proofErr w:type="gramStart"/>
+      <w:r>
+        <w:rPr>
+          <w:rFonts w:cs="Segoe UI"/>
+          <w:color w:val="000000"/>
+        </w:rPr>
+        <w:t>Into</w:t>
+      </w:r>
+      <w:proofErr w:type="gramEnd"/>
+      <w:r>
+        <w:rPr>
+          <w:rFonts w:cs="Segoe UI"/>
+          <w:color w:val="000000"/>
+        </w:rPr>
+        <w:t xml:space="preserve"> Scripts - Import Data into Azure Synapse from Azure Storage.</w:t>
+      </w:r>
+    </w:p>
+    <w:p>
+      <w:pPr>
         <w:autoSpaceDE w:val="0"/>
         <w:autoSpaceDN w:val="0"/>
         <w:adjustRightInd w:val="0"/>
         <w:spacing w:before="0" w:after="0" w:line="288" w:lineRule="auto"/>
         <w:rPr>
           <w:rFonts w:cs="Segoe UI"/>
-          <w:color w:val="0000FF"/>
-        </w:rPr>
-      </w:pPr>
-      <w:r>
-        <w:rPr>
-          <w:rFonts w:cs="Segoe UI"/>
-          <w:color w:val="0000FF"/>
-        </w:rPr>
-        <w:t>Execute T-SQL Copy Scripts - to Import Data into Azure Synapse from Azure Storage</w:t>
-      </w:r>
+          <w:color w:val="000000"/>
+        </w:rPr>
+      </w:pPr>
     </w:p>
     <w:p>
       <w:pPr>
@@ -2937,6 +3016,15 @@
           <w:color w:val="000000"/>
         </w:rPr>
       </w:pPr>
+      <w:r>
+        <w:rPr>
+          <w:rFonts w:cs="Segoe UI"/>
+          <w:b/>
+          <w:bCs/>
+          <w:color w:val="000000"/>
+        </w:rPr>
+        <w:t xml:space="preserve">Why do we need these Scripts when we already have Azure Synapse Pathway? </w:t>
+      </w:r>
     </w:p>
     <w:p>
       <w:pPr>
@@ -2956,7 +3044,7 @@
           <w:bCs/>
           <w:color w:val="000000"/>
         </w:rPr>
-        <w:t xml:space="preserve">Why do we need these Scripts when we already have Azure Synapse Pathway? </w:t>
+        <w:t> </w:t>
       </w:r>
     </w:p>
     <w:p>
@@ -2973,11 +3061,37 @@
       <w:r>
         <w:rPr>
           <w:rFonts w:cs="Segoe UI"/>
-          <w:b/>
-          <w:bCs/>
           <w:color w:val="000000"/>
         </w:rPr>
-        <w:t> </w:t>
+        <w:t xml:space="preserve">These Scripts are complementary to Azure Synapse Pathway. </w:t>
+      </w:r>
+      <w:r>
+        <w:rPr>
+          <w:rFonts w:cs="Segoe UI"/>
+          <w:color w:val="000000"/>
+        </w:rPr>
+        <w:t xml:space="preserve">Azure Synapse Pathway </w:t>
+      </w:r>
+      <w:r>
+        <w:rPr>
+          <w:rFonts w:cs="Segoe UI"/>
+          <w:color w:val="000000"/>
+        </w:rPr>
+        <w:t xml:space="preserve">does not perform data migration today. We designed and implemented </w:t>
+      </w:r>
+      <w:r>
+        <w:rPr>
+          <w:rFonts w:cs="Segoe UI"/>
+          <w:color w:val="000000"/>
+        </w:rPr>
+        <w:t>PowerShell</w:t>
+      </w:r>
+      <w:r>
+        <w:rPr>
+          <w:rFonts w:cs="Segoe UI"/>
+          <w:color w:val="000000"/>
+        </w:rPr>
+        <w:t xml:space="preserve"> modules to complete the end-to-end tasks of tables migration and data migration (using BCP or Polybase Export). Please check the latest release of Azure Synapse Pathway for more advanced SQL Server code translation capabilities. </w:t>
       </w:r>
     </w:p>
     <w:p>
@@ -2991,73 +3105,24 @@
           <w:color w:val="000000"/>
         </w:rPr>
       </w:pPr>
-      <w:r>
-        <w:rPr>
-          <w:rFonts w:cs="Segoe UI"/>
-          <w:color w:val="000000"/>
-        </w:rPr>
-        <w:t xml:space="preserve">These Scripts are complementary to Azure Synapse Pathway. </w:t>
-      </w:r>
-      <w:r>
-        <w:rPr>
-          <w:rFonts w:cs="Segoe UI"/>
-          <w:color w:val="000000"/>
-        </w:rPr>
-        <w:t xml:space="preserve">Azure Synapse Pathway </w:t>
-      </w:r>
-      <w:r>
-        <w:rPr>
-          <w:rFonts w:cs="Segoe UI"/>
-          <w:color w:val="000000"/>
-        </w:rPr>
-        <w:t xml:space="preserve">does not perform data migration today. We designed and implemented </w:t>
-      </w:r>
-      <w:r>
-        <w:rPr>
-          <w:rFonts w:cs="Segoe UI"/>
-          <w:color w:val="000000"/>
-        </w:rPr>
-        <w:t>PowerShell</w:t>
-      </w:r>
-      <w:r>
-        <w:rPr>
-          <w:rFonts w:cs="Segoe UI"/>
-          <w:color w:val="000000"/>
-        </w:rPr>
-        <w:t xml:space="preserve"> modules to complete the end-to-end tasks of tables migration and data migration (using BCP or Polybase Export). Please check the latest release of Azure Synapse Pathway for more advanced SQL Server code translation capabilities. </w:t>
-      </w:r>
-    </w:p>
-    <w:p>
-      <w:pPr>
-        <w:autoSpaceDE w:val="0"/>
-        <w:autoSpaceDN w:val="0"/>
-        <w:adjustRightInd w:val="0"/>
-        <w:spacing w:before="0" w:after="0" w:line="288" w:lineRule="auto"/>
-        <w:rPr>
-          <w:rFonts w:cs="Segoe UI"/>
-          <w:color w:val="000000"/>
-        </w:rPr>
-      </w:pPr>
-    </w:p>
-    <w:p>
-      <w:pPr>
-        <w:autoSpaceDE w:val="0"/>
-        <w:autoSpaceDN w:val="0"/>
-        <w:adjustRightInd w:val="0"/>
-        <w:spacing w:before="0" w:after="0" w:line="288" w:lineRule="auto"/>
-        <w:rPr>
-          <w:rFonts w:cs="Segoe UI"/>
-          <w:color w:val="0000FF"/>
-        </w:rPr>
-      </w:pPr>
-      <w:r>
+    </w:p>
+    <w:p>
+      <w:pPr>
         <w:rPr>
           <w:rFonts w:cs="Segoe UI"/>
           <w:b/>
           <w:bCs/>
           <w:color w:val="0000FF"/>
         </w:rPr>
-        <w:t xml:space="preserve">We recommend using Azure Synapse Pathway for all Code Translation Tasks. </w:t>
+      </w:pPr>
+      <w:r>
+        <w:rPr>
+          <w:rFonts w:cs="Segoe UI"/>
+          <w:b/>
+          <w:bCs/>
+          <w:color w:val="0000FF"/>
+        </w:rPr>
+        <w:t xml:space="preserve">We recommend using Azure Synapse Pathway for additional Code Translation Tasks or convert code manually when necessary. </w:t>
       </w:r>
     </w:p>
     <w:p>
@@ -3156,7 +3221,7 @@
       <w:pPr>
         <w:pStyle w:val="Heading2Numbered"/>
       </w:pPr>
-      <w:bookmarkStart w:id="8" w:name="_Toc86431885"/>
+      <w:bookmarkStart w:id="8" w:name="_Toc95130165"/>
       <w:r>
         <w:lastRenderedPageBreak/>
         <w:t>Design Principles</w:t>
@@ -3189,7 +3254,23 @@
           <w:rFonts w:cs="Segoe UI"/>
           <w:color w:val="000000"/>
         </w:rPr>
-        <w:t xml:space="preserve">adhere to below design principles: </w:t>
+        <w:t xml:space="preserve">adhere to </w:t>
+      </w:r>
+      <w:proofErr w:type="gramStart"/>
+      <w:r>
+        <w:rPr>
+          <w:rFonts w:cs="Segoe UI"/>
+          <w:color w:val="000000"/>
+        </w:rPr>
+        <w:t>below</w:t>
+      </w:r>
+      <w:proofErr w:type="gramEnd"/>
+      <w:r>
+        <w:rPr>
+          <w:rFonts w:cs="Segoe UI"/>
+          <w:color w:val="000000"/>
+        </w:rPr>
+        <w:t xml:space="preserve"> design principles: </w:t>
       </w:r>
     </w:p>
     <w:p>
@@ -3352,7 +3433,21 @@
         <w:rPr>
           <w:rFonts w:cs="Segoe UI"/>
         </w:rPr>
-        <w:t xml:space="preserve">: Each module has easy </w:t>
+        <w:t xml:space="preserve">: Each module has </w:t>
+      </w:r>
+      <w:proofErr w:type="gramStart"/>
+      <w:r>
+        <w:rPr>
+          <w:rFonts w:cs="Segoe UI"/>
+        </w:rPr>
+        <w:t>easy</w:t>
+      </w:r>
+      <w:proofErr w:type="gramEnd"/>
+      <w:r>
+        <w:rPr>
+          <w:rFonts w:cs="Segoe UI"/>
+        </w:rPr>
+        <w:t xml:space="preserve"> </w:t>
       </w:r>
       <w:r>
         <w:rPr>
@@ -3525,7 +3620,21 @@
         <w:rPr>
           <w:rFonts w:cs="Segoe UI"/>
         </w:rPr>
-        <w:t xml:space="preserve"> that involves list of tables. </w:t>
+        <w:t xml:space="preserve"> that involves </w:t>
+      </w:r>
+      <w:proofErr w:type="gramStart"/>
+      <w:r>
+        <w:rPr>
+          <w:rFonts w:cs="Segoe UI"/>
+        </w:rPr>
+        <w:t>list</w:t>
+      </w:r>
+      <w:proofErr w:type="gramEnd"/>
+      <w:r>
+        <w:rPr>
+          <w:rFonts w:cs="Segoe UI"/>
+        </w:rPr>
+        <w:t xml:space="preserve"> of tables. </w:t>
       </w:r>
     </w:p>
     <w:p>
@@ -3782,6 +3891,7 @@
         </w:rPr>
         <w:t>Pathway</w:t>
       </w:r>
+      <w:proofErr w:type="gramStart"/>
       <w:r>
         <w:rPr>
           <w:rFonts w:cs="Segoe UI"/>
@@ -3803,7 +3913,15 @@
           <w:rFonts w:cs="Segoe UI"/>
           <w:color w:val="000000"/>
         </w:rPr>
-        <w:t>Current version</w:t>
+        <w:t>Current</w:t>
+      </w:r>
+      <w:proofErr w:type="gramEnd"/>
+      <w:r>
+        <w:rPr>
+          <w:rFonts w:cs="Segoe UI"/>
+          <w:color w:val="000000"/>
+        </w:rPr>
+        <w:t xml:space="preserve"> version</w:t>
       </w:r>
       <w:r>
         <w:rPr>
@@ -3948,7 +4066,7 @@
       <w:pPr>
         <w:pStyle w:val="Heading2Numbered"/>
       </w:pPr>
-      <w:bookmarkStart w:id="9" w:name="_Toc86431886"/>
+      <w:bookmarkStart w:id="9" w:name="_Toc95130166"/>
       <w:r>
         <w:lastRenderedPageBreak/>
         <w:t xml:space="preserve">Best Practices in </w:t>
@@ -3976,7 +4094,23 @@
           <w:rFonts w:cs="Segoe UI"/>
           <w:color w:val="000000"/>
         </w:rPr>
-        <w:t xml:space="preserve">We adopt below best practice as our programming style: </w:t>
+        <w:t xml:space="preserve">We adopt </w:t>
+      </w:r>
+      <w:proofErr w:type="gramStart"/>
+      <w:r>
+        <w:rPr>
+          <w:rFonts w:cs="Segoe UI"/>
+          <w:color w:val="000000"/>
+        </w:rPr>
+        <w:t>below best practice</w:t>
+      </w:r>
+      <w:proofErr w:type="gramEnd"/>
+      <w:r>
+        <w:rPr>
+          <w:rFonts w:cs="Segoe UI"/>
+          <w:color w:val="000000"/>
+        </w:rPr>
+        <w:t xml:space="preserve"> as our programming style: </w:t>
       </w:r>
     </w:p>
     <w:p>
@@ -4101,7 +4235,23 @@
           <w:rFonts w:cs="Segoe UI"/>
           <w:color w:val="000000"/>
         </w:rPr>
-        <w:t xml:space="preserve">ill ask you to specify location of needed software such as </w:t>
+        <w:t xml:space="preserve">ill ask you to specify </w:t>
+      </w:r>
+      <w:proofErr w:type="gramStart"/>
+      <w:r>
+        <w:rPr>
+          <w:rFonts w:cs="Segoe UI"/>
+          <w:color w:val="000000"/>
+        </w:rPr>
+        <w:t>location</w:t>
+      </w:r>
+      <w:proofErr w:type="gramEnd"/>
+      <w:r>
+        <w:rPr>
+          <w:rFonts w:cs="Segoe UI"/>
+          <w:color w:val="000000"/>
+        </w:rPr>
+        <w:t xml:space="preserve"> of needed software such as </w:t>
       </w:r>
       <w:r>
         <w:rPr>
@@ -4212,7 +4362,7 @@
       <w:pPr>
         <w:pStyle w:val="Heading1Numbered"/>
       </w:pPr>
-      <w:bookmarkStart w:id="10" w:name="_Toc86431887"/>
+      <w:bookmarkStart w:id="10" w:name="_Toc95130167"/>
       <w:r>
         <w:lastRenderedPageBreak/>
         <w:t>Overview – Modules and Scripts</w:t>
@@ -4227,7 +4377,7 @@
         <w:t xml:space="preserve">There are </w:t>
       </w:r>
       <w:r>
-        <w:t>six</w:t>
+        <w:t>nine</w:t>
       </w:r>
       <w:r>
         <w:t xml:space="preserve"> modules that contain PowerShell Scripts and T-SQL Scripts designed to accomplish key task(s) that are relevant to SQL server to Azure Synapse migration. </w:t>
@@ -4235,13 +4385,7 @@
     </w:p>
     <w:p>
       <w:r>
-        <w:t xml:space="preserve">The </w:t>
-      </w:r>
-      <w:r>
-        <w:t>six</w:t>
-      </w:r>
-      <w:r>
-        <w:t xml:space="preserve"> modules are summarized as below</w:t>
+        <w:t>The modules are summarized as below</w:t>
       </w:r>
       <w:r>
         <w:t>:</w:t>
@@ -4591,6 +4735,81 @@
           <w:szCs w:val="16"/>
         </w:rPr>
         <w:t xml:space="preserve"> or .txt).</w:t>
+      </w:r>
+    </w:p>
+    <w:p>
+      <w:pPr>
+        <w:ind w:left="360"/>
+        <w:rPr>
+          <w:sz w:val="16"/>
+          <w:szCs w:val="16"/>
+        </w:rPr>
+      </w:pPr>
+      <w:r>
+        <w:rPr>
+          <w:b/>
+          <w:bCs/>
+          <w:sz w:val="16"/>
+          <w:szCs w:val="16"/>
+        </w:rPr>
+        <w:t>2</w:t>
+      </w:r>
+      <w:r>
+        <w:rPr>
+          <w:b/>
+          <w:bCs/>
+          <w:sz w:val="16"/>
+          <w:szCs w:val="16"/>
+        </w:rPr>
+        <w:t>B</w:t>
+      </w:r>
+      <w:r>
+        <w:rPr>
+          <w:b/>
+          <w:bCs/>
+          <w:sz w:val="16"/>
+          <w:szCs w:val="16"/>
+        </w:rPr>
+        <w:t>_ExportSourceData</w:t>
+      </w:r>
+      <w:r>
+        <w:rPr>
+          <w:b/>
+          <w:bCs/>
+          <w:sz w:val="16"/>
+          <w:szCs w:val="16"/>
+        </w:rPr>
+        <w:t>ToParquet</w:t>
+      </w:r>
+      <w:r>
+        <w:rPr>
+          <w:sz w:val="16"/>
+          <w:szCs w:val="16"/>
+        </w:rPr>
+        <w:t xml:space="preserve">: Export SQL Server Tables into data files stored </w:t>
+      </w:r>
+      <w:proofErr w:type="gramStart"/>
+      <w:r>
+        <w:rPr>
+          <w:sz w:val="16"/>
+          <w:szCs w:val="16"/>
+        </w:rPr>
+        <w:t xml:space="preserve">in </w:t>
+      </w:r>
+      <w:r>
+        <w:rPr>
+          <w:sz w:val="16"/>
+          <w:szCs w:val="16"/>
+        </w:rPr>
+        <w:t>.parquet</w:t>
+      </w:r>
+      <w:proofErr w:type="gramEnd"/>
+      <w:r>
+        <w:rPr>
+          <w:sz w:val="16"/>
+          <w:szCs w:val="16"/>
+        </w:rPr>
+        <w:t xml:space="preserve"> files. </w:t>
       </w:r>
     </w:p>
     <w:p>
@@ -4976,7 +5195,21 @@
           <w:rFonts w:cs="Segoe UI"/>
           <w:color w:val="000000"/>
         </w:rPr>
-        <w:t xml:space="preserve">Modules are stored in the “modules” directory. “output” is designed to store output of the modules. You can use different folder as you wish. It is configurable. </w:t>
+        <w:t xml:space="preserve">Modules are stored in the “modules” directory. “output” is designed to store output of the modules. You can use </w:t>
+      </w:r>
+      <w:r>
+        <w:rPr>
+          <w:rFonts w:cs="Segoe UI"/>
+          <w:color w:val="000000"/>
+        </w:rPr>
+        <w:t>a different</w:t>
+      </w:r>
+      <w:r>
+        <w:rPr>
+          <w:rFonts w:cs="Segoe UI"/>
+          <w:color w:val="000000"/>
+        </w:rPr>
+        <w:t xml:space="preserve"> folder as you wish. It is configurable. </w:t>
       </w:r>
     </w:p>
     <w:p>
@@ -4990,15 +5223,28 @@
           <w:color w:val="000000"/>
         </w:rPr>
       </w:pPr>
-      <w:r>
-        <w:rPr>
-          <w:noProof/>
+    </w:p>
+    <w:p>
+      <w:pPr>
+        <w:autoSpaceDE w:val="0"/>
+        <w:autoSpaceDN w:val="0"/>
+        <w:adjustRightInd w:val="0"/>
+        <w:spacing w:before="0" w:after="0" w:line="288" w:lineRule="auto"/>
+        <w:rPr>
+          <w:rFonts w:cs="Segoe UI"/>
+          <w:color w:val="000000"/>
+        </w:rPr>
+      </w:pPr>
+      <w:r>
+        <w:rPr>
+          <w:rFonts w:cs="Segoe UI"/>
+          <w:color w:val="000000"/>
         </w:rPr>
         <w:drawing>
-          <wp:inline distT="0" distB="0" distL="0" distR="0" wp14:anchorId="792A5AD1" wp14:editId="68EAEACD">
-            <wp:extent cx="5943600" cy="1585595"/>
-            <wp:effectExtent l="0" t="0" r="0" b="0"/>
-            <wp:docPr id="9" name="Picture 9" descr="Graphical user interface, text, application, Word&#10;&#10;Description automatically generated"/>
+          <wp:inline distT="0" distB="0" distL="0" distR="0" wp14:anchorId="7B04B1DA" wp14:editId="5B11059F">
+            <wp:extent cx="5943600" cy="951865"/>
+            <wp:effectExtent l="0" t="0" r="0" b="635"/>
+            <wp:docPr id="5" name="Picture 5" descr="A picture containing background pattern&#10;&#10;Description automatically generated"/>
             <wp:cNvGraphicFramePr>
               <a:graphicFrameLocks xmlns:a="http://schemas.openxmlformats.org/drawingml/2006/main" noChangeAspect="1"/>
             </wp:cNvGraphicFramePr>
@@ -5006,7 +5252,7 @@
               <a:graphicData uri="http://schemas.openxmlformats.org/drawingml/2006/picture">
                 <pic:pic xmlns:pic="http://schemas.openxmlformats.org/drawingml/2006/picture">
                   <pic:nvPicPr>
-                    <pic:cNvPr id="9" name="Picture 9" descr="Graphical user interface, text, application, Word&#10;&#10;Description automatically generated"/>
+                    <pic:cNvPr id="5" name="Picture 5" descr="A picture containing background pattern&#10;&#10;Description automatically generated"/>
                     <pic:cNvPicPr/>
                   </pic:nvPicPr>
                   <pic:blipFill>
@@ -5018,7 +5264,7 @@
                   <pic:spPr>
                     <a:xfrm>
                       <a:off x="0" y="0"/>
-                      <a:ext cx="5943600" cy="1585595"/>
+                      <a:ext cx="5943600" cy="951865"/>
                     </a:xfrm>
                     <a:prstGeom prst="rect">
                       <a:avLst/>
@@ -5043,27 +5289,14 @@
       <w:r>
         <w:t xml:space="preserve">Figure </w:t>
       </w:r>
-      <w:r>
-        <w:fldChar w:fldCharType="begin"/>
-      </w:r>
-      <w:r>
-        <w:instrText xml:space="preserve"> SEQ Figure \* ARABIC </w:instrText>
-      </w:r>
-      <w:r>
-        <w:fldChar w:fldCharType="separate"/>
-      </w:r>
-      <w:r>
-        <w:rPr>
-          <w:noProof/>
-        </w:rPr>
-        <w:t>1</w:t>
-      </w:r>
-      <w:r>
-        <w:rPr>
-          <w:noProof/>
-        </w:rPr>
-        <w:fldChar w:fldCharType="end"/>
-      </w:r>
+      <w:fldSimple w:instr=" SEQ Figure \* ARABIC ">
+        <w:r>
+          <w:rPr>
+            <w:noProof/>
+          </w:rPr>
+          <w:t>1</w:t>
+        </w:r>
+      </w:fldSimple>
       <w:bookmarkEnd w:id="11"/>
       <w:r>
         <w:t xml:space="preserve"> File Structures and Documentations</w:t>
@@ -5099,19 +5332,19 @@
           <w:noProof/>
         </w:rPr>
         <w:lastRenderedPageBreak/>
-        <w:t xml:space="preserve">Inside the “modules” directory, there are </w:t>
+        <w:t xml:space="preserve">Inside the “modules” directory, there </w:t>
       </w:r>
       <w:r>
         <w:rPr>
           <w:noProof/>
         </w:rPr>
-        <w:t>6</w:t>
+        <w:t xml:space="preserve">multiple </w:t>
       </w:r>
       <w:r>
         <w:rPr>
           <w:noProof/>
         </w:rPr>
-        <w:t xml:space="preserve"> modules,  as illustrated in </w:t>
+        <w:t xml:space="preserve">modules,  as illustrated in </w:t>
       </w:r>
       <w:r>
         <w:rPr>
@@ -5177,13 +5410,14 @@
       </w:pPr>
       <w:r>
         <w:rPr>
-          <w:noProof/>
+          <w:rFonts w:cs="Segoe UI"/>
+          <w:color w:val="000000"/>
         </w:rPr>
         <w:drawing>
-          <wp:inline distT="0" distB="0" distL="0" distR="0" wp14:anchorId="61825878" wp14:editId="2801CCE7">
-            <wp:extent cx="5943600" cy="2533650"/>
+          <wp:inline distT="0" distB="0" distL="0" distR="0" wp14:anchorId="4C358F1E" wp14:editId="08E8F5CC">
+            <wp:extent cx="5943600" cy="3242945"/>
             <wp:effectExtent l="0" t="0" r="0" b="0"/>
-            <wp:docPr id="1" name="Picture 1" descr="Graphical user interface, text&#10;&#10;Description automatically generated"/>
+            <wp:docPr id="1" name="Picture 1" descr="Graphical user interface, text, application&#10;&#10;Description automatically generated"/>
             <wp:cNvGraphicFramePr>
               <a:graphicFrameLocks xmlns:a="http://schemas.openxmlformats.org/drawingml/2006/main" noChangeAspect="1"/>
             </wp:cNvGraphicFramePr>
@@ -5191,7 +5425,7 @@
               <a:graphicData uri="http://schemas.openxmlformats.org/drawingml/2006/picture">
                 <pic:pic xmlns:pic="http://schemas.openxmlformats.org/drawingml/2006/picture">
                   <pic:nvPicPr>
-                    <pic:cNvPr id="1" name="Picture 1" descr="Graphical user interface, text&#10;&#10;Description automatically generated"/>
+                    <pic:cNvPr id="1" name="Picture 1" descr="Graphical user interface, text, application&#10;&#10;Description automatically generated"/>
                     <pic:cNvPicPr/>
                   </pic:nvPicPr>
                   <pic:blipFill>
@@ -5203,7 +5437,7 @@
                   <pic:spPr>
                     <a:xfrm>
                       <a:off x="0" y="0"/>
-                      <a:ext cx="5943600" cy="2533650"/>
+                      <a:ext cx="5943600" cy="3242945"/>
                     </a:xfrm>
                     <a:prstGeom prst="rect">
                       <a:avLst/>
@@ -5224,27 +5458,14 @@
       <w:r>
         <w:t xml:space="preserve">Figure </w:t>
       </w:r>
-      <w:r>
-        <w:fldChar w:fldCharType="begin"/>
-      </w:r>
-      <w:r>
-        <w:instrText xml:space="preserve"> SEQ Figure \* ARABIC </w:instrText>
-      </w:r>
-      <w:r>
-        <w:fldChar w:fldCharType="separate"/>
-      </w:r>
-      <w:r>
-        <w:rPr>
-          <w:noProof/>
-        </w:rPr>
-        <w:t>2</w:t>
-      </w:r>
-      <w:r>
-        <w:rPr>
-          <w:noProof/>
-        </w:rPr>
-        <w:fldChar w:fldCharType="end"/>
-      </w:r>
+      <w:fldSimple w:instr=" SEQ Figure \* ARABIC ">
+        <w:r>
+          <w:rPr>
+            <w:noProof/>
+          </w:rPr>
+          <w:t>2</w:t>
+        </w:r>
+      </w:fldSimple>
       <w:bookmarkEnd w:id="12"/>
       <w:r>
         <w:t xml:space="preserve"> Organization of Modules, output folder and documentations</w:t>
@@ -5255,7 +5476,7 @@
       <w:pPr>
         <w:pStyle w:val="Heading1Numbered"/>
       </w:pPr>
-      <w:bookmarkStart w:id="13" w:name="_Toc86431888"/>
+      <w:bookmarkStart w:id="13" w:name="_Toc95130168"/>
       <w:r>
         <w:lastRenderedPageBreak/>
         <w:t>What Do I Need to Do to Run the PowerShell Scripts?</w:t>
@@ -5280,7 +5501,7 @@
       <w:pPr>
         <w:pStyle w:val="Heading2Numbered"/>
       </w:pPr>
-      <w:bookmarkStart w:id="14" w:name="_Toc86431889"/>
+      <w:bookmarkStart w:id="14" w:name="_Toc95130169"/>
       <w:r>
         <w:t>Download the Code from GitHub</w:t>
       </w:r>
@@ -5411,27 +5632,14 @@
       <w:r>
         <w:t xml:space="preserve">Figure </w:t>
       </w:r>
-      <w:r>
-        <w:fldChar w:fldCharType="begin"/>
-      </w:r>
-      <w:r>
-        <w:instrText xml:space="preserve"> SEQ Figure \* ARABIC </w:instrText>
-      </w:r>
-      <w:r>
-        <w:fldChar w:fldCharType="separate"/>
-      </w:r>
-      <w:r>
-        <w:rPr>
-          <w:noProof/>
-        </w:rPr>
-        <w:t>3</w:t>
-      </w:r>
-      <w:r>
-        <w:rPr>
-          <w:noProof/>
-        </w:rPr>
-        <w:fldChar w:fldCharType="end"/>
-      </w:r>
+      <w:fldSimple w:instr=" SEQ Figure \* ARABIC ">
+        <w:r>
+          <w:rPr>
+            <w:noProof/>
+          </w:rPr>
+          <w:t>3</w:t>
+        </w:r>
+      </w:fldSimple>
       <w:bookmarkEnd w:id="15"/>
       <w:r>
         <w:t xml:space="preserve"> Download the Code from the Public Repository</w:t>
@@ -5491,14 +5699,11 @@
     </w:p>
     <w:p>
       <w:r>
-        <w:rPr>
-          <w:noProof/>
-        </w:rPr>
         <w:drawing>
-          <wp:inline distT="0" distB="0" distL="0" distR="0" wp14:anchorId="0DB508F5" wp14:editId="702D36C7">
-            <wp:extent cx="5943600" cy="2723515"/>
-            <wp:effectExtent l="0" t="0" r="0" b="635"/>
-            <wp:docPr id="2" name="Picture 2" descr="Graphical user interface, application&#10;&#10;Description automatically generated"/>
+          <wp:inline distT="0" distB="0" distL="0" distR="0" wp14:anchorId="12D67C52" wp14:editId="062B2A56">
+            <wp:extent cx="5943600" cy="3795395"/>
+            <wp:effectExtent l="0" t="0" r="0" b="0"/>
+            <wp:docPr id="6" name="Picture 6" descr="Graphical user interface, table&#10;&#10;Description automatically generated"/>
             <wp:cNvGraphicFramePr>
               <a:graphicFrameLocks xmlns:a="http://schemas.openxmlformats.org/drawingml/2006/main" noChangeAspect="1"/>
             </wp:cNvGraphicFramePr>
@@ -5506,7 +5711,7 @@
               <a:graphicData uri="http://schemas.openxmlformats.org/drawingml/2006/picture">
                 <pic:pic xmlns:pic="http://schemas.openxmlformats.org/drawingml/2006/picture">
                   <pic:nvPicPr>
-                    <pic:cNvPr id="2" name="Picture 2" descr="Graphical user interface, application&#10;&#10;Description automatically generated"/>
+                    <pic:cNvPr id="6" name="Picture 6" descr="Graphical user interface, table&#10;&#10;Description automatically generated"/>
                     <pic:cNvPicPr/>
                   </pic:nvPicPr>
                   <pic:blipFill>
@@ -5518,7 +5723,7 @@
                   <pic:spPr>
                     <a:xfrm>
                       <a:off x="0" y="0"/>
-                      <a:ext cx="5943600" cy="2723515"/>
+                      <a:ext cx="5943600" cy="3795395"/>
                     </a:xfrm>
                     <a:prstGeom prst="rect">
                       <a:avLst/>
@@ -5539,27 +5744,14 @@
       <w:r>
         <w:t xml:space="preserve">Figure </w:t>
       </w:r>
-      <w:r>
-        <w:fldChar w:fldCharType="begin"/>
-      </w:r>
-      <w:r>
-        <w:instrText xml:space="preserve"> SEQ Figure \* ARABIC </w:instrText>
-      </w:r>
-      <w:r>
-        <w:fldChar w:fldCharType="separate"/>
-      </w:r>
-      <w:r>
-        <w:rPr>
-          <w:noProof/>
-        </w:rPr>
-        <w:t>4</w:t>
-      </w:r>
-      <w:r>
-        <w:rPr>
-          <w:noProof/>
-        </w:rPr>
-        <w:fldChar w:fldCharType="end"/>
-      </w:r>
+      <w:fldSimple w:instr=" SEQ Figure \* ARABIC ">
+        <w:r>
+          <w:rPr>
+            <w:noProof/>
+          </w:rPr>
+          <w:t>4</w:t>
+        </w:r>
+      </w:fldSimple>
       <w:bookmarkEnd w:id="16"/>
       <w:r>
         <w:t xml:space="preserve"> SQL Server to Synapse Migration Code Location</w:t>
@@ -5569,7 +5761,7 @@
       <w:pPr>
         <w:pStyle w:val="Heading2Numbered"/>
       </w:pPr>
-      <w:bookmarkStart w:id="17" w:name="_Toc86431890"/>
+      <w:bookmarkStart w:id="17" w:name="_Toc95130170"/>
       <w:r>
         <w:t>Set up the Necessary Tools/Utilities</w:t>
       </w:r>
@@ -5719,6 +5911,7 @@
     </w:p>
     <w:p>
       <w:r>
+        <w:lastRenderedPageBreak/>
         <w:t xml:space="preserve"> Use one of the options to set </w:t>
       </w:r>
       <w:proofErr w:type="spellStart"/>
@@ -5763,7 +5956,6 @@
           <w:b/>
           <w:bCs/>
         </w:rPr>
-        <w:lastRenderedPageBreak/>
         <w:t xml:space="preserve">Download and Install </w:t>
       </w:r>
       <w:proofErr w:type="spellStart"/>
@@ -5783,7 +5975,15 @@
         <w:t xml:space="preserve"> </w:t>
       </w:r>
       <w:r>
-        <w:t xml:space="preserve">(Only if you will be using BCP Export Method). This task can be skipped if you will be using other methods to upload data into Azure Storge such as Azure Data Box Gateway or Azure Data Explore).  </w:t>
+        <w:t xml:space="preserve">(Only if you will be using BCP Export Method). This task can be skipped if you </w:t>
+      </w:r>
+      <w:proofErr w:type="gramStart"/>
+      <w:r>
+        <w:t>will be</w:t>
+      </w:r>
+      <w:proofErr w:type="gramEnd"/>
+      <w:r>
+        <w:t xml:space="preserve"> using other methods to upload data into Azure Storge such as Azure Data Box Gateway or Azure Data Explore).  </w:t>
       </w:r>
     </w:p>
     <w:p>
@@ -5839,7 +6039,7 @@
       <w:bookmarkStart w:id="35" w:name="_Toc508886160"/>
       <w:bookmarkStart w:id="36" w:name="_Ref7007980"/>
       <w:bookmarkStart w:id="37" w:name="_Ref7007999"/>
-      <w:bookmarkStart w:id="38" w:name="_Toc86431891"/>
+      <w:bookmarkStart w:id="38" w:name="_Toc95130171"/>
       <w:bookmarkEnd w:id="18"/>
       <w:bookmarkEnd w:id="19"/>
       <w:bookmarkEnd w:id="20"/>
@@ -5967,10 +6167,10 @@
           <w:noProof/>
         </w:rPr>
         <w:drawing>
-          <wp:inline distT="0" distB="0" distL="0" distR="0" wp14:anchorId="2775FB7F" wp14:editId="0F0746EC">
-            <wp:extent cx="5931535" cy="4969510"/>
-            <wp:effectExtent l="0" t="0" r="0" b="2540"/>
-            <wp:docPr id="11" name="Picture 11"/>
+          <wp:inline distT="0" distB="0" distL="0" distR="0" wp14:anchorId="73CFB03B" wp14:editId="049E1634">
+            <wp:extent cx="5943600" cy="4780915"/>
+            <wp:effectExtent l="0" t="0" r="0" b="635"/>
+            <wp:docPr id="16" name="Picture 16" descr="Diagram&#10;&#10;Description automatically generated"/>
             <wp:cNvGraphicFramePr>
               <a:graphicFrameLocks xmlns:a="http://schemas.openxmlformats.org/drawingml/2006/main" noChangeAspect="1"/>
             </wp:cNvGraphicFramePr>
@@ -5978,10 +6178,8 @@
               <a:graphicData uri="http://schemas.openxmlformats.org/drawingml/2006/picture">
                 <pic:pic xmlns:pic="http://schemas.openxmlformats.org/drawingml/2006/picture">
                   <pic:nvPicPr>
-                    <pic:cNvPr id="0" name="Picture 1"/>
-                    <pic:cNvPicPr>
-                      <a:picLocks noChangeAspect="1" noChangeArrowheads="1"/>
-                    </pic:cNvPicPr>
+                    <pic:cNvPr id="16" name="Picture 16" descr="Diagram&#10;&#10;Description automatically generated"/>
+                    <pic:cNvPicPr/>
                   </pic:nvPicPr>
                   <pic:blipFill>
                     <a:blip r:embed="rId23">
@@ -5991,23 +6189,18 @@
                         </a:ext>
                       </a:extLst>
                     </a:blip>
-                    <a:srcRect/>
                     <a:stretch>
                       <a:fillRect/>
                     </a:stretch>
                   </pic:blipFill>
-                  <pic:spPr bwMode="auto">
+                  <pic:spPr>
                     <a:xfrm>
                       <a:off x="0" y="0"/>
-                      <a:ext cx="5931535" cy="4969510"/>
+                      <a:ext cx="5943600" cy="4780915"/>
                     </a:xfrm>
                     <a:prstGeom prst="rect">
                       <a:avLst/>
                     </a:prstGeom>
-                    <a:noFill/>
-                    <a:ln>
-                      <a:noFill/>
-                    </a:ln>
                   </pic:spPr>
                 </pic:pic>
               </a:graphicData>
@@ -6025,33 +6218,26 @@
       <w:r>
         <w:t xml:space="preserve">Figure </w:t>
       </w:r>
-      <w:r>
-        <w:fldChar w:fldCharType="begin"/>
-      </w:r>
-      <w:r>
-        <w:instrText xml:space="preserve"> SEQ Figure \* ARABIC </w:instrText>
-      </w:r>
-      <w:r>
-        <w:fldChar w:fldCharType="separate"/>
-      </w:r>
-      <w:r>
-        <w:rPr>
-          <w:noProof/>
-        </w:rPr>
-        <w:t>5</w:t>
-      </w:r>
-      <w:r>
-        <w:rPr>
-          <w:noProof/>
-        </w:rPr>
-        <w:fldChar w:fldCharType="end"/>
-      </w:r>
+      <w:fldSimple w:instr=" SEQ Figure \* ARABIC ">
+        <w:r>
+          <w:rPr>
+            <w:noProof/>
+          </w:rPr>
+          <w:t>5</w:t>
+        </w:r>
+      </w:fldSimple>
       <w:bookmarkEnd w:id="39"/>
       <w:r>
         <w:t xml:space="preserve"> Migration Modules are Applied for the Migration Process</w:t>
       </w:r>
       <w:r>
-        <w:t xml:space="preserve"> (BCP Export Option) </w:t>
+        <w:t xml:space="preserve"> (</w:t>
+      </w:r>
+      <w:r>
+        <w:t>Export Tables into Local Files</w:t>
+      </w:r>
+      <w:r>
+        <w:t xml:space="preserve">) </w:t>
       </w:r>
     </w:p>
     <w:p/>
@@ -6120,27 +6306,14 @@
       <w:r>
         <w:t xml:space="preserve">Figure </w:t>
       </w:r>
-      <w:r>
-        <w:fldChar w:fldCharType="begin"/>
-      </w:r>
-      <w:r>
-        <w:instrText xml:space="preserve"> SEQ Figure \* ARABIC </w:instrText>
-      </w:r>
-      <w:r>
-        <w:fldChar w:fldCharType="separate"/>
-      </w:r>
-      <w:r>
-        <w:rPr>
-          <w:noProof/>
-        </w:rPr>
-        <w:t>6</w:t>
-      </w:r>
-      <w:r>
-        <w:rPr>
-          <w:noProof/>
-        </w:rPr>
-        <w:fldChar w:fldCharType="end"/>
-      </w:r>
+      <w:fldSimple w:instr=" SEQ Figure \* ARABIC ">
+        <w:r>
+          <w:rPr>
+            <w:noProof/>
+          </w:rPr>
+          <w:t>6</w:t>
+        </w:r>
+      </w:fldSimple>
       <w:bookmarkEnd w:id="40"/>
       <w:r>
         <w:t xml:space="preserve"> </w:t>
@@ -6353,7 +6526,14 @@
           <w:sz w:val="16"/>
           <w:szCs w:val="16"/>
         </w:rPr>
-        <w:t xml:space="preserve"> using BCP. </w:t>
+        <w:t xml:space="preserve"> using BCP</w:t>
+      </w:r>
+      <w:r>
+        <w:rPr>
+          <w:sz w:val="16"/>
+          <w:szCs w:val="16"/>
+        </w:rPr>
+        <w:t xml:space="preserve"> as .csv or .txt files. </w:t>
       </w:r>
     </w:p>
     <w:p>
@@ -6382,23 +6562,8 @@
           <w:sz w:val="16"/>
           <w:szCs w:val="16"/>
         </w:rPr>
-        <w:t>2A_GeneratePolybaseExportScripts</w:t>
-      </w:r>
-      <w:r>
-        <w:rPr>
-          <w:sz w:val="16"/>
-          <w:szCs w:val="16"/>
-        </w:rPr>
-        <w:t xml:space="preserve"> to generate SQL Server Polybase Export T-SQL Scripts. </w:t>
-      </w:r>
-    </w:p>
-    <w:p>
-      <w:pPr>
-        <w:rPr>
-          <w:sz w:val="16"/>
-          <w:szCs w:val="16"/>
-        </w:rPr>
-      </w:pPr>
+        <w:t>2_ExportSourceData</w:t>
+      </w:r>
       <w:r>
         <w:rPr>
           <w:b/>
@@ -6406,14 +6571,35 @@
           <w:sz w:val="16"/>
           <w:szCs w:val="16"/>
         </w:rPr>
-        <w:t>Data Movement Tasks</w:t>
-      </w:r>
-      <w:r>
-        <w:rPr>
-          <w:sz w:val="16"/>
-          <w:szCs w:val="16"/>
-        </w:rPr>
-        <w:t xml:space="preserve">: </w:t>
+        <w:t>ToParquet</w:t>
+      </w:r>
+      <w:r>
+        <w:rPr>
+          <w:sz w:val="16"/>
+          <w:szCs w:val="16"/>
+        </w:rPr>
+        <w:t xml:space="preserve"> to export source data and save results into local storage</w:t>
+      </w:r>
+      <w:r>
+        <w:rPr>
+          <w:sz w:val="16"/>
+          <w:szCs w:val="16"/>
+        </w:rPr>
+        <w:t xml:space="preserve"> </w:t>
+      </w:r>
+      <w:r>
+        <w:rPr>
+          <w:sz w:val="16"/>
+          <w:szCs w:val="16"/>
+        </w:rPr>
+        <w:t>in. parquet files</w:t>
+      </w:r>
+      <w:r>
+        <w:rPr>
+          <w:sz w:val="16"/>
+          <w:szCs w:val="16"/>
+        </w:rPr>
+        <w:t xml:space="preserve">. </w:t>
       </w:r>
     </w:p>
     <w:p>
@@ -6442,65 +6628,38 @@
           <w:sz w:val="16"/>
           <w:szCs w:val="16"/>
         </w:rPr>
-        <w:t>3_LoadDataIntoAzureStorage</w:t>
-      </w:r>
-      <w:r>
-        <w:rPr>
-          <w:sz w:val="16"/>
-          <w:szCs w:val="16"/>
-        </w:rPr>
-        <w:t xml:space="preserve"> to load exported data into Azure Storage. </w:t>
-      </w:r>
-      <w:r>
-        <w:rPr>
-          <w:sz w:val="16"/>
-          <w:szCs w:val="16"/>
-        </w:rPr>
-        <w:t>Optionally</w:t>
-      </w:r>
-      <w:r>
-        <w:rPr>
-          <w:sz w:val="16"/>
-          <w:szCs w:val="16"/>
-        </w:rPr>
-        <w:t xml:space="preserve"> you can use </w:t>
-      </w:r>
-      <w:proofErr w:type="spellStart"/>
-      <w:r>
-        <w:rPr>
-          <w:sz w:val="16"/>
-          <w:szCs w:val="16"/>
-        </w:rPr>
-        <w:t>AzCopy</w:t>
-      </w:r>
-      <w:proofErr w:type="spellEnd"/>
-      <w:r>
-        <w:rPr>
-          <w:sz w:val="16"/>
-          <w:szCs w:val="16"/>
-        </w:rPr>
-        <w:t xml:space="preserve"> </w:t>
-      </w:r>
-      <w:r>
-        <w:rPr>
-          <w:sz w:val="16"/>
-          <w:szCs w:val="16"/>
-        </w:rPr>
-        <w:t xml:space="preserve">or Azure Data Box Gateway </w:t>
-      </w:r>
-      <w:r>
-        <w:rPr>
-          <w:sz w:val="16"/>
-          <w:szCs w:val="16"/>
-        </w:rPr>
-        <w:t>to complete the task.</w:t>
-      </w:r>
-      <w:r>
-        <w:rPr>
-          <w:sz w:val="16"/>
-          <w:szCs w:val="16"/>
-        </w:rPr>
-        <w:t xml:space="preserve"> Azure Data Box Gateway is a good choice if the volume of data is very large, for example, 50TB+. </w:t>
+        <w:t>2A_GeneratePolybaseExportScripts</w:t>
+      </w:r>
+      <w:r>
+        <w:rPr>
+          <w:sz w:val="16"/>
+          <w:szCs w:val="16"/>
+        </w:rPr>
+        <w:t xml:space="preserve"> to generate SQL Server Polybase Export T-SQL Scripts. </w:t>
+      </w:r>
+    </w:p>
+    <w:p>
+      <w:pPr>
+        <w:rPr>
+          <w:sz w:val="16"/>
+          <w:szCs w:val="16"/>
+        </w:rPr>
+      </w:pPr>
+      <w:r>
+        <w:rPr>
+          <w:b/>
+          <w:bCs/>
+          <w:sz w:val="16"/>
+          <w:szCs w:val="16"/>
+        </w:rPr>
+        <w:t>Data Movement Tasks</w:t>
+      </w:r>
+      <w:r>
+        <w:rPr>
+          <w:sz w:val="16"/>
+          <w:szCs w:val="16"/>
+        </w:rPr>
+        <w:t xml:space="preserve">: </w:t>
       </w:r>
     </w:p>
     <w:p>
@@ -6529,14 +6688,65 @@
           <w:sz w:val="16"/>
           <w:szCs w:val="16"/>
         </w:rPr>
-        <w:t>4_GenerateCopyIntoScripts</w:t>
-      </w:r>
-      <w:r>
-        <w:rPr>
-          <w:sz w:val="16"/>
-          <w:szCs w:val="16"/>
-        </w:rPr>
-        <w:t xml:space="preserve"> to prepare “Copy Into” T-SQL Scripts </w:t>
+        <w:t>3_LoadDataIntoAzureStorage</w:t>
+      </w:r>
+      <w:r>
+        <w:rPr>
+          <w:sz w:val="16"/>
+          <w:szCs w:val="16"/>
+        </w:rPr>
+        <w:t xml:space="preserve"> to load exported data into Azure Storage. </w:t>
+      </w:r>
+      <w:r>
+        <w:rPr>
+          <w:sz w:val="16"/>
+          <w:szCs w:val="16"/>
+        </w:rPr>
+        <w:t>Optionally</w:t>
+      </w:r>
+      <w:r>
+        <w:rPr>
+          <w:sz w:val="16"/>
+          <w:szCs w:val="16"/>
+        </w:rPr>
+        <w:t xml:space="preserve"> you can use </w:t>
+      </w:r>
+      <w:proofErr w:type="spellStart"/>
+      <w:r>
+        <w:rPr>
+          <w:sz w:val="16"/>
+          <w:szCs w:val="16"/>
+        </w:rPr>
+        <w:t>AzCopy</w:t>
+      </w:r>
+      <w:proofErr w:type="spellEnd"/>
+      <w:r>
+        <w:rPr>
+          <w:sz w:val="16"/>
+          <w:szCs w:val="16"/>
+        </w:rPr>
+        <w:t xml:space="preserve"> </w:t>
+      </w:r>
+      <w:r>
+        <w:rPr>
+          <w:sz w:val="16"/>
+          <w:szCs w:val="16"/>
+        </w:rPr>
+        <w:t xml:space="preserve">or Azure Data Box Gateway </w:t>
+      </w:r>
+      <w:r>
+        <w:rPr>
+          <w:sz w:val="16"/>
+          <w:szCs w:val="16"/>
+        </w:rPr>
+        <w:t>to complete the task.</w:t>
+      </w:r>
+      <w:r>
+        <w:rPr>
+          <w:sz w:val="16"/>
+          <w:szCs w:val="16"/>
+        </w:rPr>
+        <w:t xml:space="preserve"> Azure Data Box Gateway is a good choice if the volume of data is very large, for example, 50TB+. </w:t>
       </w:r>
     </w:p>
     <w:p>
@@ -6565,45 +6775,14 @@
           <w:sz w:val="16"/>
           <w:szCs w:val="16"/>
         </w:rPr>
-        <w:t>5_RunSqlFilesInFolder</w:t>
-      </w:r>
-      <w:r>
-        <w:rPr>
-          <w:sz w:val="16"/>
-          <w:szCs w:val="16"/>
-        </w:rPr>
-        <w:t xml:space="preserve"> to execute “Copy Into” T-SQL Scripts</w:t>
-      </w:r>
-      <w:r>
-        <w:rPr>
-          <w:sz w:val="16"/>
-          <w:szCs w:val="16"/>
-        </w:rPr>
-        <w:t xml:space="preserve"> or Polybase Export T-SQL Scripts</w:t>
-      </w:r>
-    </w:p>
-    <w:p>
-      <w:pPr>
-        <w:rPr>
-          <w:sz w:val="16"/>
-          <w:szCs w:val="16"/>
-        </w:rPr>
-      </w:pPr>
-      <w:r>
-        <w:rPr>
-          <w:b/>
-          <w:bCs/>
-          <w:sz w:val="16"/>
-          <w:szCs w:val="16"/>
-        </w:rPr>
-        <w:t xml:space="preserve">Target System Tasks </w:t>
-      </w:r>
-      <w:r>
-        <w:rPr>
-          <w:sz w:val="16"/>
-          <w:szCs w:val="16"/>
-        </w:rPr>
-        <w:t xml:space="preserve">(Azure Synapse): </w:t>
+        <w:t>4_GenerateCopyIntoScripts</w:t>
+      </w:r>
+      <w:r>
+        <w:rPr>
+          <w:sz w:val="16"/>
+          <w:szCs w:val="16"/>
+        </w:rPr>
+        <w:t xml:space="preserve"> to prepare “Copy Into” T-SQL Scripts </w:t>
       </w:r>
     </w:p>
     <w:p>
@@ -6639,8 +6818,23 @@
           <w:sz w:val="16"/>
           <w:szCs w:val="16"/>
         </w:rPr>
-        <w:t xml:space="preserve"> to execute Azure Synapse T-SQL Scripts prepared by </w:t>
-      </w:r>
+        <w:t xml:space="preserve"> to execute “Copy Into” T-SQL Scripts</w:t>
+      </w:r>
+      <w:r>
+        <w:rPr>
+          <w:sz w:val="16"/>
+          <w:szCs w:val="16"/>
+        </w:rPr>
+        <w:t xml:space="preserve"> or Polybase Export T-SQL Scripts</w:t>
+      </w:r>
+    </w:p>
+    <w:p>
+      <w:pPr>
+        <w:rPr>
+          <w:sz w:val="16"/>
+          <w:szCs w:val="16"/>
+        </w:rPr>
+      </w:pPr>
       <w:r>
         <w:rPr>
           <w:b/>
@@ -6648,30 +6842,14 @@
           <w:sz w:val="16"/>
           <w:szCs w:val="16"/>
         </w:rPr>
-        <w:t xml:space="preserve">1_TranslateMetadata, </w:t>
-      </w:r>
-      <w:r>
-        <w:rPr>
-          <w:sz w:val="16"/>
-          <w:szCs w:val="16"/>
-        </w:rPr>
-        <w:t xml:space="preserve">to create meta data (tables) in Azure </w:t>
-      </w:r>
-      <w:r>
-        <w:rPr>
-          <w:sz w:val="16"/>
-          <w:szCs w:val="16"/>
-        </w:rPr>
-        <w:t>Synapse.</w:t>
-      </w:r>
-      <w:r>
-        <w:rPr>
-          <w:b/>
-          <w:bCs/>
-          <w:sz w:val="16"/>
-          <w:szCs w:val="16"/>
-        </w:rPr>
-        <w:t xml:space="preserve"> </w:t>
+        <w:t xml:space="preserve">Target System Tasks </w:t>
+      </w:r>
+      <w:r>
+        <w:rPr>
+          <w:sz w:val="16"/>
+          <w:szCs w:val="16"/>
+        </w:rPr>
+        <w:t xml:space="preserve">(Azure Synapse): </w:t>
       </w:r>
     </w:p>
     <w:p>
@@ -6707,7 +6885,7 @@
           <w:sz w:val="16"/>
           <w:szCs w:val="16"/>
         </w:rPr>
-        <w:t xml:space="preserve"> to execute “Copy Into” T-SQL Scripts prepared by 4</w:t>
+        <w:t xml:space="preserve"> to execute Azure Synapse T-SQL Scripts prepared by </w:t>
       </w:r>
       <w:r>
         <w:rPr>
@@ -6716,6 +6894,74 @@
           <w:sz w:val="16"/>
           <w:szCs w:val="16"/>
         </w:rPr>
+        <w:t xml:space="preserve">1_TranslateMetadata, </w:t>
+      </w:r>
+      <w:r>
+        <w:rPr>
+          <w:sz w:val="16"/>
+          <w:szCs w:val="16"/>
+        </w:rPr>
+        <w:t xml:space="preserve">to create meta data (tables) in Azure </w:t>
+      </w:r>
+      <w:r>
+        <w:rPr>
+          <w:sz w:val="16"/>
+          <w:szCs w:val="16"/>
+        </w:rPr>
+        <w:t>Synapse.</w:t>
+      </w:r>
+      <w:r>
+        <w:rPr>
+          <w:b/>
+          <w:bCs/>
+          <w:sz w:val="16"/>
+          <w:szCs w:val="16"/>
+        </w:rPr>
+        <w:t xml:space="preserve"> </w:t>
+      </w:r>
+    </w:p>
+    <w:p>
+      <w:pPr>
+        <w:pStyle w:val="ListParagraph"/>
+        <w:numPr>
+          <w:ilvl w:val="0"/>
+          <w:numId w:val="26"/>
+        </w:numPr>
+        <w:rPr>
+          <w:sz w:val="16"/>
+          <w:szCs w:val="16"/>
+        </w:rPr>
+      </w:pPr>
+      <w:r>
+        <w:rPr>
+          <w:sz w:val="16"/>
+          <w:szCs w:val="16"/>
+        </w:rPr>
+        <w:t xml:space="preserve">Use </w:t>
+      </w:r>
+      <w:r>
+        <w:rPr>
+          <w:b/>
+          <w:bCs/>
+          <w:sz w:val="16"/>
+          <w:szCs w:val="16"/>
+        </w:rPr>
+        <w:t>5_RunSqlFilesInFolder</w:t>
+      </w:r>
+      <w:r>
+        <w:rPr>
+          <w:sz w:val="16"/>
+          <w:szCs w:val="16"/>
+        </w:rPr>
+        <w:t xml:space="preserve"> to execute “Copy Into” T-SQL Scripts prepared by 4</w:t>
+      </w:r>
+      <w:r>
+        <w:rPr>
+          <w:b/>
+          <w:bCs/>
+          <w:sz w:val="16"/>
+          <w:szCs w:val="16"/>
+        </w:rPr>
         <w:t xml:space="preserve">_GenerateCopyIntoScripts, </w:t>
       </w:r>
       <w:r>
@@ -6730,7 +6976,7 @@
       <w:pPr>
         <w:pStyle w:val="Heading1Numbered"/>
       </w:pPr>
-      <w:bookmarkStart w:id="42" w:name="_Toc86431892"/>
+      <w:bookmarkStart w:id="42" w:name="_Toc95130172"/>
       <w:r>
         <w:lastRenderedPageBreak/>
         <w:t>Step</w:t>
@@ -6754,7 +7000,15 @@
     </w:p>
     <w:p>
       <w:r>
-        <w:t xml:space="preserve">Although some of the module can be run in parallel, we have </w:t>
+        <w:t xml:space="preserve">Although some of the </w:t>
+      </w:r>
+      <w:proofErr w:type="gramStart"/>
+      <w:r>
+        <w:t>module</w:t>
+      </w:r>
+      <w:proofErr w:type="gramEnd"/>
+      <w:r>
+        <w:t xml:space="preserve"> can be run in parallel, we have </w:t>
       </w:r>
       <w:r>
         <w:t>designed</w:t>
@@ -6774,7 +7028,7 @@
       <w:bookmarkStart w:id="44" w:name="_Ref73520853"/>
       <w:bookmarkStart w:id="45" w:name="_Ref73520862"/>
       <w:bookmarkStart w:id="46" w:name="_Ref73520880"/>
-      <w:bookmarkStart w:id="47" w:name="_Toc86431893"/>
+      <w:bookmarkStart w:id="47" w:name="_Toc95130173"/>
       <w:r>
         <w:t xml:space="preserve">Step 1 </w:t>
       </w:r>
@@ -6936,27 +7190,14 @@
       <w:r>
         <w:t xml:space="preserve">Figure </w:t>
       </w:r>
-      <w:r>
-        <w:fldChar w:fldCharType="begin"/>
-      </w:r>
-      <w:r>
-        <w:instrText xml:space="preserve"> SEQ Figure \* ARABIC </w:instrText>
-      </w:r>
-      <w:r>
-        <w:fldChar w:fldCharType="separate"/>
-      </w:r>
-      <w:r>
-        <w:rPr>
-          <w:noProof/>
-        </w:rPr>
-        <w:t>7</w:t>
-      </w:r>
-      <w:r>
-        <w:rPr>
-          <w:noProof/>
-        </w:rPr>
-        <w:fldChar w:fldCharType="end"/>
-      </w:r>
+      <w:fldSimple w:instr=" SEQ Figure \* ARABIC ">
+        <w:r>
+          <w:rPr>
+            <w:noProof/>
+          </w:rPr>
+          <w:t>7</w:t>
+        </w:r>
+      </w:fldSimple>
       <w:bookmarkEnd w:id="48"/>
       <w:r>
         <w:t xml:space="preserve"> Step 1: Code (DDLs) Migration</w:t>
@@ -7080,9 +7321,18 @@
           <w:rFonts w:asciiTheme="minorHAnsi" w:hAnsiTheme="minorHAnsi" w:cstheme="minorHAnsi"/>
           <w:color w:val="0000FF"/>
         </w:rPr>
-        <w:t>translate_config.json</w:t>
+        <w:t>translate_</w:t>
+      </w:r>
+      <w:proofErr w:type="gramStart"/>
+      <w:r>
+        <w:rPr>
+          <w:rFonts w:asciiTheme="minorHAnsi" w:hAnsiTheme="minorHAnsi" w:cstheme="minorHAnsi"/>
+          <w:color w:val="0000FF"/>
+        </w:rPr>
+        <w:t>config.json</w:t>
       </w:r>
       <w:proofErr w:type="spellEnd"/>
+      <w:proofErr w:type="gramEnd"/>
     </w:p>
     <w:p>
       <w:pPr>
@@ -7100,12 +7350,21 @@
         <w:t>Note 1: Need to access SQL Server for this. “</w:t>
       </w:r>
       <w:proofErr w:type="spellStart"/>
-      <w:r>
-        <w:rPr>
-          <w:rFonts w:asciiTheme="minorHAnsi" w:hAnsiTheme="minorHAnsi" w:cstheme="minorHAnsi"/>
-          <w:color w:val="0000FF"/>
-        </w:rPr>
-        <w:t>db_datareader</w:t>
+      <w:proofErr w:type="gramStart"/>
+      <w:r>
+        <w:rPr>
+          <w:rFonts w:asciiTheme="minorHAnsi" w:hAnsiTheme="minorHAnsi" w:cstheme="minorHAnsi"/>
+          <w:color w:val="0000FF"/>
+        </w:rPr>
+        <w:t>db</w:t>
+      </w:r>
+      <w:proofErr w:type="gramEnd"/>
+      <w:r>
+        <w:rPr>
+          <w:rFonts w:asciiTheme="minorHAnsi" w:hAnsiTheme="minorHAnsi" w:cstheme="minorHAnsi"/>
+          <w:color w:val="0000FF"/>
+        </w:rPr>
+        <w:t>_datareader</w:t>
       </w:r>
       <w:proofErr w:type="spellEnd"/>
       <w:r>
@@ -7185,7 +7444,23 @@
           <w:rFonts w:asciiTheme="minorHAnsi" w:hAnsiTheme="minorHAnsi" w:cstheme="minorHAnsi"/>
           <w:color w:val="0000FF"/>
         </w:rPr>
-        <w:t>Execute PowerShell Scripts“RunSqlFilesInFolder.ps1” (Inside folder 5_RunSqlFilsInFolder)</w:t>
+        <w:t xml:space="preserve">Execute PowerShell </w:t>
+      </w:r>
+      <w:proofErr w:type="gramStart"/>
+      <w:r>
+        <w:rPr>
+          <w:rFonts w:asciiTheme="minorHAnsi" w:hAnsiTheme="minorHAnsi" w:cstheme="minorHAnsi"/>
+          <w:color w:val="0000FF"/>
+        </w:rPr>
+        <w:t>Scripts“</w:t>
+      </w:r>
+      <w:proofErr w:type="gramEnd"/>
+      <w:r>
+        <w:rPr>
+          <w:rFonts w:asciiTheme="minorHAnsi" w:hAnsiTheme="minorHAnsi" w:cstheme="minorHAnsi"/>
+          <w:color w:val="0000FF"/>
+        </w:rPr>
+        <w:t>RunSqlFilesInFolder.ps1” (Inside folder 5_RunSqlFilsInFolder)</w:t>
       </w:r>
     </w:p>
     <w:p>
@@ -7282,9 +7557,18 @@
           <w:rFonts w:asciiTheme="minorHAnsi" w:hAnsiTheme="minorHAnsi" w:cstheme="minorHAnsi"/>
           <w:color w:val="0000FF"/>
         </w:rPr>
-        <w:t>sql_synapse.json</w:t>
+        <w:t>sql_</w:t>
+      </w:r>
+      <w:proofErr w:type="gramStart"/>
+      <w:r>
+        <w:rPr>
+          <w:rFonts w:asciiTheme="minorHAnsi" w:hAnsiTheme="minorHAnsi" w:cstheme="minorHAnsi"/>
+          <w:color w:val="0000FF"/>
+        </w:rPr>
+        <w:t>synapse.json</w:t>
       </w:r>
       <w:proofErr w:type="spellEnd"/>
+      <w:proofErr w:type="gramEnd"/>
       <w:r>
         <w:rPr>
           <w:rFonts w:asciiTheme="minorHAnsi" w:hAnsiTheme="minorHAnsi" w:cstheme="minorHAnsi"/>
@@ -7325,7 +7609,7 @@
         <w:pStyle w:val="Heading2Numbered"/>
       </w:pPr>
       <w:bookmarkStart w:id="49" w:name="_Ref86165895"/>
-      <w:bookmarkStart w:id="50" w:name="_Toc86431894"/>
+      <w:bookmarkStart w:id="50" w:name="_Toc95130174"/>
       <w:r>
         <w:lastRenderedPageBreak/>
         <w:t>Step 1A – Extract Code DDLs</w:t>
@@ -7449,10 +7733,10 @@
     <w:p>
       <w:r>
         <w:object w:dxaOrig="21571" w:dyaOrig="4725" w14:anchorId="07898118">
-          <v:shape id="_x0000_i1025" type="#_x0000_t75" style="width:468pt;height:100.8pt" o:ole="">
+          <v:shape id="_x0000_i1025" type="#_x0000_t75" style="width:468pt;height:101pt" o:ole="">
             <v:imagedata r:id="rId27" o:title=""/>
           </v:shape>
-          <o:OLEObject Type="Embed" ProgID="Visio.Drawing.15" ShapeID="_x0000_i1025" DrawAspect="Content" ObjectID="_1697044641" r:id="rId28"/>
+          <o:OLEObject Type="Embed" ProgID="Visio.Drawing.15" ShapeID="_x0000_i1025" DrawAspect="Content" ObjectID="_1705742949" r:id="rId28"/>
         </w:object>
       </w:r>
     </w:p>
@@ -7464,27 +7748,14 @@
       <w:r>
         <w:t xml:space="preserve">Figure </w:t>
       </w:r>
-      <w:r>
-        <w:fldChar w:fldCharType="begin"/>
-      </w:r>
-      <w:r>
-        <w:instrText xml:space="preserve"> SEQ Figure \* ARABIC </w:instrText>
-      </w:r>
-      <w:r>
-        <w:fldChar w:fldCharType="separate"/>
-      </w:r>
-      <w:r>
-        <w:rPr>
-          <w:noProof/>
-        </w:rPr>
-        <w:t>8</w:t>
-      </w:r>
-      <w:r>
-        <w:rPr>
-          <w:noProof/>
-        </w:rPr>
-        <w:fldChar w:fldCharType="end"/>
-      </w:r>
+      <w:fldSimple w:instr=" SEQ Figure \* ARABIC ">
+        <w:r>
+          <w:rPr>
+            <w:noProof/>
+          </w:rPr>
+          <w:t>8</w:t>
+        </w:r>
+      </w:fldSimple>
       <w:bookmarkEnd w:id="51"/>
       <w:r>
         <w:t xml:space="preserve"> Step 1A: Extract Code DDLs</w:t>
@@ -7816,9 +8087,20 @@
           <w:sz w:val="16"/>
           <w:szCs w:val="16"/>
         </w:rPr>
-        <w:t>ExtractCodeDDLs_config.json</w:t>
+        <w:t>ExtractCodeDDLs_</w:t>
+      </w:r>
+      <w:proofErr w:type="gramStart"/>
+      <w:r>
+        <w:rPr>
+          <w:rFonts w:ascii="Calibri" w:hAnsi="Calibri" w:cs="Calibri"/>
+          <w:color w:val="0000FF"/>
+          <w:sz w:val="16"/>
+          <w:szCs w:val="16"/>
+        </w:rPr>
+        <w:t>config.json</w:t>
       </w:r>
       <w:proofErr w:type="spellEnd"/>
+      <w:proofErr w:type="gramEnd"/>
       <w:r>
         <w:rPr>
           <w:rFonts w:ascii="Calibri" w:hAnsi="Calibri" w:cs="Calibri"/>
@@ -7901,7 +8183,7 @@
         <w:pStyle w:val="Heading2Numbered"/>
       </w:pPr>
       <w:bookmarkStart w:id="52" w:name="_Ref86165971"/>
-      <w:bookmarkStart w:id="53" w:name="_Toc86431895"/>
+      <w:bookmarkStart w:id="53" w:name="_Toc95130175"/>
       <w:r>
         <w:t xml:space="preserve">Step 1B – </w:t>
       </w:r>
@@ -8044,10 +8326,10 @@
       </w:pPr>
       <w:r>
         <w:object w:dxaOrig="22571" w:dyaOrig="4721" w14:anchorId="27531B82">
-          <v:shape id="_x0000_i1026" type="#_x0000_t75" style="width:468pt;height:100.8pt" o:ole="">
+          <v:shape id="_x0000_i1026" type="#_x0000_t75" style="width:468.45pt;height:101pt" o:ole="">
             <v:imagedata r:id="rId29" o:title=""/>
           </v:shape>
-          <o:OLEObject Type="Embed" ProgID="Visio.Drawing.15" ShapeID="_x0000_i1026" DrawAspect="Content" ObjectID="_1697044642" r:id="rId30"/>
+          <o:OLEObject Type="Embed" ProgID="Visio.Drawing.15" ShapeID="_x0000_i1026" DrawAspect="Content" ObjectID="_1705742950" r:id="rId30"/>
         </w:object>
       </w:r>
     </w:p>
@@ -8059,27 +8341,14 @@
       <w:r>
         <w:t xml:space="preserve">Figure </w:t>
       </w:r>
-      <w:r>
-        <w:fldChar w:fldCharType="begin"/>
-      </w:r>
-      <w:r>
-        <w:instrText xml:space="preserve"> SEQ Figure \* ARABIC </w:instrText>
-      </w:r>
-      <w:r>
-        <w:fldChar w:fldCharType="separate"/>
-      </w:r>
-      <w:r>
-        <w:rPr>
-          <w:noProof/>
-        </w:rPr>
-        <w:t>9</w:t>
-      </w:r>
-      <w:r>
-        <w:rPr>
-          <w:noProof/>
-        </w:rPr>
-        <w:fldChar w:fldCharType="end"/>
-      </w:r>
+      <w:fldSimple w:instr=" SEQ Figure \* ARABIC ">
+        <w:r>
+          <w:rPr>
+            <w:noProof/>
+          </w:rPr>
+          <w:t>9</w:t>
+        </w:r>
+      </w:fldSimple>
       <w:bookmarkEnd w:id="54"/>
       <w:r>
         <w:t xml:space="preserve"> Step 1</w:t>
@@ -8502,7 +8771,7 @@
       <w:pPr>
         <w:pStyle w:val="Heading2Numbered"/>
       </w:pPr>
-      <w:bookmarkStart w:id="55" w:name="_Toc86431896"/>
+      <w:bookmarkStart w:id="55" w:name="_Toc95130176"/>
       <w:r>
         <w:t xml:space="preserve">Step 2 </w:t>
       </w:r>
@@ -8510,12 +8779,26 @@
         <w:t xml:space="preserve">- </w:t>
       </w:r>
       <w:r>
-        <w:t>Export Data out of SQL Server</w:t>
-      </w:r>
-      <w:r>
-        <w:t xml:space="preserve"> Using BCP</w:t>
+        <w:t>Export SQL Server</w:t>
+      </w:r>
+      <w:r>
+        <w:t xml:space="preserve"> </w:t>
+      </w:r>
+      <w:r>
+        <w:t xml:space="preserve">Tables into Local Files (.csv </w:t>
+      </w:r>
+      <w:proofErr w:type="gramStart"/>
+      <w:r>
+        <w:t>or .parquet</w:t>
+      </w:r>
+      <w:proofErr w:type="gramEnd"/>
+      <w:r>
+        <w:t>)</w:t>
       </w:r>
       <w:bookmarkEnd w:id="55"/>
+      <w:r>
+        <w:t xml:space="preserve"> </w:t>
+      </w:r>
     </w:p>
     <w:p>
       <w:pPr>
@@ -8540,7 +8823,7 @@
         <w:rPr>
           <w:noProof/>
         </w:rPr>
-        <w:t>8</w:t>
+        <w:t>10</w:t>
       </w:r>
       <w:r>
         <w:fldChar w:fldCharType="end"/>
@@ -8558,10 +8841,10 @@
           <w:noProof/>
         </w:rPr>
         <w:drawing>
-          <wp:inline distT="0" distB="0" distL="0" distR="0" wp14:anchorId="11D007D8" wp14:editId="556ACD34">
-            <wp:extent cx="5295569" cy="1702390"/>
-            <wp:effectExtent l="0" t="0" r="635" b="0"/>
-            <wp:docPr id="15" name="Picture 15" descr="Graphical user interface, application&#10;&#10;Description automatically generated"/>
+          <wp:inline distT="0" distB="0" distL="0" distR="0" wp14:anchorId="686FA04B" wp14:editId="03608A79">
+            <wp:extent cx="5943600" cy="1603375"/>
+            <wp:effectExtent l="0" t="0" r="0" b="0"/>
+            <wp:docPr id="17" name="Picture 17"/>
             <wp:cNvGraphicFramePr>
               <a:graphicFrameLocks xmlns:a="http://schemas.openxmlformats.org/drawingml/2006/main" noChangeAspect="1"/>
             </wp:cNvGraphicFramePr>
@@ -8569,8 +8852,10 @@
               <a:graphicData uri="http://schemas.openxmlformats.org/drawingml/2006/picture">
                 <pic:pic xmlns:pic="http://schemas.openxmlformats.org/drawingml/2006/picture">
                   <pic:nvPicPr>
-                    <pic:cNvPr id="15" name="Picture 15" descr="Graphical user interface, application&#10;&#10;Description automatically generated"/>
-                    <pic:cNvPicPr/>
+                    <pic:cNvPr id="0" name="Picture 3"/>
+                    <pic:cNvPicPr>
+                      <a:picLocks noChangeAspect="1" noChangeArrowheads="1"/>
+                    </pic:cNvPicPr>
                   </pic:nvPicPr>
                   <pic:blipFill>
                     <a:blip r:embed="rId31">
@@ -8580,18 +8865,23 @@
                         </a:ext>
                       </a:extLst>
                     </a:blip>
+                    <a:srcRect/>
                     <a:stretch>
                       <a:fillRect/>
                     </a:stretch>
                   </pic:blipFill>
-                  <pic:spPr>
+                  <pic:spPr bwMode="auto">
                     <a:xfrm>
                       <a:off x="0" y="0"/>
-                      <a:ext cx="5319449" cy="1710067"/>
+                      <a:ext cx="5943600" cy="1603375"/>
                     </a:xfrm>
                     <a:prstGeom prst="rect">
                       <a:avLst/>
                     </a:prstGeom>
+                    <a:noFill/>
+                    <a:ln>
+                      <a:noFill/>
+                    </a:ln>
                   </pic:spPr>
                 </pic:pic>
               </a:graphicData>
@@ -8609,34 +8899,32 @@
       <w:r>
         <w:t xml:space="preserve">Figure </w:t>
       </w:r>
-      <w:r>
-        <w:fldChar w:fldCharType="begin"/>
-      </w:r>
-      <w:r>
-        <w:instrText xml:space="preserve"> SEQ Figure \* ARABIC </w:instrText>
-      </w:r>
-      <w:r>
-        <w:fldChar w:fldCharType="separate"/>
-      </w:r>
-      <w:r>
-        <w:rPr>
-          <w:noProof/>
-        </w:rPr>
-        <w:t>8</w:t>
-      </w:r>
-      <w:r>
-        <w:rPr>
-          <w:noProof/>
-        </w:rPr>
-        <w:fldChar w:fldCharType="end"/>
-      </w:r>
+      <w:fldSimple w:instr=" SEQ Figure \* ARABIC ">
+        <w:r>
+          <w:rPr>
+            <w:noProof/>
+          </w:rPr>
+          <w:t>10</w:t>
+        </w:r>
+      </w:fldSimple>
       <w:bookmarkEnd w:id="56"/>
       <w:r>
         <w:t xml:space="preserve"> Step 2: Export SQL Server Data</w:t>
       </w:r>
       <w:bookmarkEnd w:id="57"/>
       <w:r>
-        <w:t xml:space="preserve"> using BCP</w:t>
+        <w:t xml:space="preserve"> </w:t>
+      </w:r>
+      <w:r>
+        <w:t xml:space="preserve">as .csv </w:t>
+      </w:r>
+      <w:proofErr w:type="gramStart"/>
+      <w:r>
+        <w:t>or .parquet</w:t>
+      </w:r>
+      <w:proofErr w:type="gramEnd"/>
+      <w:r>
+        <w:t xml:space="preserve"> </w:t>
       </w:r>
     </w:p>
     <w:p>
@@ -8741,9 +9029,18 @@
           <w:rFonts w:asciiTheme="minorHAnsi" w:hAnsiTheme="minorHAnsi" w:cstheme="minorHAnsi"/>
           <w:color w:val="0000FF"/>
         </w:rPr>
-        <w:t>sql_bcp.json</w:t>
+        <w:t>sql_</w:t>
+      </w:r>
+      <w:proofErr w:type="gramStart"/>
+      <w:r>
+        <w:rPr>
+          <w:rFonts w:asciiTheme="minorHAnsi" w:hAnsiTheme="minorHAnsi" w:cstheme="minorHAnsi"/>
+          <w:color w:val="0000FF"/>
+        </w:rPr>
+        <w:t>bcp.json</w:t>
       </w:r>
       <w:proofErr w:type="spellEnd"/>
+      <w:proofErr w:type="gramEnd"/>
       <w:r>
         <w:rPr>
           <w:rFonts w:asciiTheme="minorHAnsi" w:hAnsiTheme="minorHAnsi" w:cstheme="minorHAnsi"/>
@@ -8768,12 +9065,21 @@
         <w:t>Note 1: Need to access SQL Server for this. “</w:t>
       </w:r>
       <w:proofErr w:type="spellStart"/>
-      <w:r>
-        <w:rPr>
-          <w:rFonts w:asciiTheme="minorHAnsi" w:hAnsiTheme="minorHAnsi" w:cstheme="minorHAnsi"/>
-          <w:color w:val="0000FF"/>
-        </w:rPr>
-        <w:t>db_datareader</w:t>
+      <w:proofErr w:type="gramStart"/>
+      <w:r>
+        <w:rPr>
+          <w:rFonts w:asciiTheme="minorHAnsi" w:hAnsiTheme="minorHAnsi" w:cstheme="minorHAnsi"/>
+          <w:color w:val="0000FF"/>
+        </w:rPr>
+        <w:t>db</w:t>
+      </w:r>
+      <w:proofErr w:type="gramEnd"/>
+      <w:r>
+        <w:rPr>
+          <w:rFonts w:asciiTheme="minorHAnsi" w:hAnsiTheme="minorHAnsi" w:cstheme="minorHAnsi"/>
+          <w:color w:val="0000FF"/>
+        </w:rPr>
+        <w:t>_datareader</w:t>
       </w:r>
       <w:proofErr w:type="spellEnd"/>
       <w:r>
@@ -8876,7 +9182,7 @@
       <w:pPr>
         <w:pStyle w:val="Heading2Numbered"/>
       </w:pPr>
-      <w:bookmarkStart w:id="58" w:name="_Toc86431897"/>
+      <w:bookmarkStart w:id="58" w:name="_Toc95130177"/>
       <w:r>
         <w:lastRenderedPageBreak/>
         <w:t xml:space="preserve">Step 3 </w:t>
@@ -8915,7 +9221,7 @@
         <w:rPr>
           <w:noProof/>
         </w:rPr>
-        <w:t>9</w:t>
+        <w:t>11</w:t>
       </w:r>
       <w:r>
         <w:fldChar w:fldCharType="end"/>
@@ -9006,27 +9312,14 @@
       <w:r>
         <w:t xml:space="preserve">Figure </w:t>
       </w:r>
-      <w:r>
-        <w:fldChar w:fldCharType="begin"/>
-      </w:r>
-      <w:r>
-        <w:instrText xml:space="preserve"> SEQ Figure \* ARABIC </w:instrText>
-      </w:r>
-      <w:r>
-        <w:fldChar w:fldCharType="separate"/>
-      </w:r>
-      <w:r>
-        <w:rPr>
-          <w:noProof/>
-        </w:rPr>
-        <w:t>9</w:t>
-      </w:r>
-      <w:r>
-        <w:rPr>
-          <w:noProof/>
-        </w:rPr>
-        <w:fldChar w:fldCharType="end"/>
-      </w:r>
+      <w:fldSimple w:instr=" SEQ Figure \* ARABIC ">
+        <w:r>
+          <w:rPr>
+            <w:noProof/>
+          </w:rPr>
+          <w:t>11</w:t>
+        </w:r>
+      </w:fldSimple>
       <w:bookmarkEnd w:id="59"/>
       <w:r>
         <w:t xml:space="preserve"> Step 3: Upload Data into Azure Storage</w:t>
@@ -9040,12 +9333,21 @@
           <w:color w:val="0000FF"/>
         </w:rPr>
       </w:pPr>
-      <w:r>
-        <w:rPr>
-          <w:rFonts w:asciiTheme="minorHAnsi" w:hAnsiTheme="minorHAnsi" w:cstheme="minorHAnsi"/>
-          <w:color w:val="0000FF"/>
-        </w:rPr>
-        <w:t xml:space="preserve">Task  (If using 3_LoadDataIntoAzureStorage) </w:t>
+      <w:proofErr w:type="gramStart"/>
+      <w:r>
+        <w:rPr>
+          <w:rFonts w:asciiTheme="minorHAnsi" w:hAnsiTheme="minorHAnsi" w:cstheme="minorHAnsi"/>
+          <w:color w:val="0000FF"/>
+        </w:rPr>
+        <w:t>Task  (</w:t>
+      </w:r>
+      <w:proofErr w:type="gramEnd"/>
+      <w:r>
+        <w:rPr>
+          <w:rFonts w:asciiTheme="minorHAnsi" w:hAnsiTheme="minorHAnsi" w:cstheme="minorHAnsi"/>
+          <w:color w:val="0000FF"/>
+        </w:rPr>
+        <w:t xml:space="preserve">If using 3_LoadDataIntoAzureStorage) </w:t>
       </w:r>
     </w:p>
     <w:p>
@@ -9133,9 +9435,18 @@
           <w:rFonts w:asciiTheme="minorHAnsi" w:hAnsiTheme="minorHAnsi" w:cstheme="minorHAnsi"/>
           <w:color w:val="0000FF"/>
         </w:rPr>
-        <w:t>sql_bcp.json</w:t>
+        <w:t>sql_</w:t>
+      </w:r>
+      <w:proofErr w:type="gramStart"/>
+      <w:r>
+        <w:rPr>
+          <w:rFonts w:asciiTheme="minorHAnsi" w:hAnsiTheme="minorHAnsi" w:cstheme="minorHAnsi"/>
+          <w:color w:val="0000FF"/>
+        </w:rPr>
+        <w:t>bcp.json</w:t>
       </w:r>
       <w:proofErr w:type="spellEnd"/>
+      <w:proofErr w:type="gramEnd"/>
       <w:r>
         <w:rPr>
           <w:rFonts w:asciiTheme="minorHAnsi" w:hAnsiTheme="minorHAnsi" w:cstheme="minorHAnsi"/>
@@ -9180,7 +9491,7 @@
       </w:pPr>
       <w:bookmarkStart w:id="60" w:name="_Ref73522173"/>
       <w:bookmarkStart w:id="61" w:name="_Ref73522188"/>
-      <w:bookmarkStart w:id="62" w:name="_Toc86431898"/>
+      <w:bookmarkStart w:id="62" w:name="_Toc95130178"/>
       <w:r>
         <w:lastRenderedPageBreak/>
         <w:t>Step 4: Generate COPY T-SQL Scripts</w:t>
@@ -9212,7 +9523,7 @@
         <w:rPr>
           <w:noProof/>
         </w:rPr>
-        <w:t>10</w:t>
+        <w:t>12</w:t>
       </w:r>
       <w:r>
         <w:fldChar w:fldCharType="end"/>
@@ -9231,7 +9542,15 @@
       </w:r>
       <w:proofErr w:type="spellEnd"/>
       <w:r>
-        <w:t xml:space="preserve"> files, the corresponding data will be imported into Azure Synapse. The execution step is carried out in next step, Step 5. </w:t>
+        <w:t xml:space="preserve"> files, the corresponding data will be imported into Azure Synapse. The execution step is carried out in </w:t>
+      </w:r>
+      <w:proofErr w:type="gramStart"/>
+      <w:r>
+        <w:t>next</w:t>
+      </w:r>
+      <w:proofErr w:type="gramEnd"/>
+      <w:r>
+        <w:t xml:space="preserve"> step, Step 5. </w:t>
       </w:r>
     </w:p>
     <w:p>
@@ -9301,27 +9620,14 @@
       <w:r>
         <w:t xml:space="preserve">Figure </w:t>
       </w:r>
-      <w:r>
-        <w:fldChar w:fldCharType="begin"/>
-      </w:r>
-      <w:r>
-        <w:instrText xml:space="preserve"> SEQ Figure \* ARABIC </w:instrText>
-      </w:r>
-      <w:r>
-        <w:fldChar w:fldCharType="separate"/>
-      </w:r>
-      <w:r>
-        <w:rPr>
-          <w:noProof/>
-        </w:rPr>
-        <w:t>10</w:t>
-      </w:r>
-      <w:r>
-        <w:rPr>
-          <w:noProof/>
-        </w:rPr>
-        <w:fldChar w:fldCharType="end"/>
-      </w:r>
+      <w:fldSimple w:instr=" SEQ Figure \* ARABIC ">
+        <w:r>
+          <w:rPr>
+            <w:noProof/>
+          </w:rPr>
+          <w:t>12</w:t>
+        </w:r>
+      </w:fldSimple>
       <w:bookmarkEnd w:id="63"/>
       <w:r>
         <w:t xml:space="preserve"> Step 4: Generate T-SQL COPY </w:t>
@@ -9435,9 +9741,18 @@
           <w:rFonts w:asciiTheme="minorHAnsi" w:hAnsiTheme="minorHAnsi" w:cstheme="minorHAnsi"/>
           <w:color w:val="0000FF"/>
         </w:rPr>
-        <w:t>csv_mi.json</w:t>
+        <w:t>csv_</w:t>
+      </w:r>
+      <w:proofErr w:type="gramStart"/>
+      <w:r>
+        <w:rPr>
+          <w:rFonts w:asciiTheme="minorHAnsi" w:hAnsiTheme="minorHAnsi" w:cstheme="minorHAnsi"/>
+          <w:color w:val="0000FF"/>
+        </w:rPr>
+        <w:t>mi.json</w:t>
       </w:r>
       <w:proofErr w:type="spellEnd"/>
+      <w:proofErr w:type="gramEnd"/>
       <w:r>
         <w:rPr>
           <w:rFonts w:asciiTheme="minorHAnsi" w:hAnsiTheme="minorHAnsi" w:cstheme="minorHAnsi"/>
@@ -9558,7 +9873,7 @@
       <w:bookmarkStart w:id="64" w:name="_Ref73522295"/>
       <w:bookmarkStart w:id="65" w:name="_Ref73522309"/>
       <w:bookmarkStart w:id="66" w:name="_Ref73522336"/>
-      <w:bookmarkStart w:id="67" w:name="_Toc86431899"/>
+      <w:bookmarkStart w:id="67" w:name="_Toc95130179"/>
       <w:r>
         <w:lastRenderedPageBreak/>
         <w:t>Step 5: Import Data into Azure Synapse (SQL Pool)</w:t>
@@ -9588,7 +9903,7 @@
         <w:rPr>
           <w:noProof/>
         </w:rPr>
-        <w:t>11</w:t>
+        <w:t>13</w:t>
       </w:r>
       <w:r>
         <w:fldChar w:fldCharType="end"/>
@@ -9608,7 +9923,15 @@
         <w:t>After this step, the data stored in Azure Storage will be imported into Azure Synapse SQL pool</w:t>
       </w:r>
       <w:r>
-        <w:t xml:space="preserve">. The program also produces a log file, itemizing the results of each T-SQL Scripts. If there is errors, the errors will be found in the log file. </w:t>
+        <w:t xml:space="preserve">. The program also produces a log file, itemizing the results of each T-SQL Scripts. If there </w:t>
+      </w:r>
+      <w:proofErr w:type="gramStart"/>
+      <w:r>
+        <w:t>is</w:t>
+      </w:r>
+      <w:proofErr w:type="gramEnd"/>
+      <w:r>
+        <w:t xml:space="preserve"> errors, the errors will be found in the log file. </w:t>
       </w:r>
     </w:p>
     <w:p>
@@ -9667,27 +9990,14 @@
       <w:r>
         <w:t xml:space="preserve">Figure </w:t>
       </w:r>
-      <w:r>
-        <w:fldChar w:fldCharType="begin"/>
-      </w:r>
-      <w:r>
-        <w:instrText xml:space="preserve"> SEQ Figure \* ARABIC </w:instrText>
-      </w:r>
-      <w:r>
-        <w:fldChar w:fldCharType="separate"/>
-      </w:r>
-      <w:r>
-        <w:rPr>
-          <w:noProof/>
-        </w:rPr>
-        <w:t>11</w:t>
-      </w:r>
-      <w:r>
-        <w:rPr>
-          <w:noProof/>
-        </w:rPr>
-        <w:fldChar w:fldCharType="end"/>
-      </w:r>
+      <w:fldSimple w:instr=" SEQ Figure \* ARABIC ">
+        <w:r>
+          <w:rPr>
+            <w:noProof/>
+          </w:rPr>
+          <w:t>13</w:t>
+        </w:r>
+      </w:fldSimple>
       <w:bookmarkEnd w:id="68"/>
       <w:r>
         <w:t xml:space="preserve"> Step 5: Import Data into Azure Synapse SQL Pool</w:t>
@@ -9716,8 +10026,17 @@
           <w:rFonts w:asciiTheme="minorHAnsi" w:hAnsiTheme="minorHAnsi" w:cstheme="minorHAnsi"/>
           <w:color w:val="0000FF"/>
         </w:rPr>
-        <w:t>Execute PowerShell Scripts“</w:t>
-      </w:r>
+        <w:t xml:space="preserve">Execute PowerShell </w:t>
+      </w:r>
+      <w:proofErr w:type="gramStart"/>
+      <w:r>
+        <w:rPr>
+          <w:rFonts w:asciiTheme="minorHAnsi" w:hAnsiTheme="minorHAnsi" w:cstheme="minorHAnsi"/>
+          <w:color w:val="0000FF"/>
+        </w:rPr>
+        <w:t>Scripts“</w:t>
+      </w:r>
+      <w:proofErr w:type="gramEnd"/>
       <w:r>
         <w:rPr>
           <w:rFonts w:asciiTheme="minorHAnsi" w:hAnsiTheme="minorHAnsi" w:cstheme="minorHAnsi"/>
@@ -9858,9 +10177,18 @@
           <w:rFonts w:asciiTheme="minorHAnsi" w:hAnsiTheme="minorHAnsi" w:cstheme="minorHAnsi"/>
           <w:color w:val="0000FF"/>
         </w:rPr>
-        <w:t>sql_synapse.json</w:t>
+        <w:t>sql_</w:t>
+      </w:r>
+      <w:proofErr w:type="gramStart"/>
+      <w:r>
+        <w:rPr>
+          <w:rFonts w:asciiTheme="minorHAnsi" w:hAnsiTheme="minorHAnsi" w:cstheme="minorHAnsi"/>
+          <w:color w:val="0000FF"/>
+        </w:rPr>
+        <w:t>synapse.json</w:t>
       </w:r>
       <w:proofErr w:type="spellEnd"/>
+      <w:proofErr w:type="gramEnd"/>
       <w:r>
         <w:rPr>
           <w:rFonts w:asciiTheme="minorHAnsi" w:hAnsiTheme="minorHAnsi" w:cstheme="minorHAnsi"/>
@@ -9891,7 +10219,23 @@
           <w:rFonts w:asciiTheme="minorHAnsi" w:hAnsiTheme="minorHAnsi" w:cstheme="minorHAnsi"/>
           <w:color w:val="0000FF"/>
         </w:rPr>
-        <w:t>: Need  “Write Data” Permission" in Azure Synapse SQL Pool.</w:t>
+        <w:t xml:space="preserve">: </w:t>
+      </w:r>
+      <w:proofErr w:type="gramStart"/>
+      <w:r>
+        <w:rPr>
+          <w:rFonts w:asciiTheme="minorHAnsi" w:hAnsiTheme="minorHAnsi" w:cstheme="minorHAnsi"/>
+          <w:color w:val="0000FF"/>
+        </w:rPr>
+        <w:t>Need  “</w:t>
+      </w:r>
+      <w:proofErr w:type="gramEnd"/>
+      <w:r>
+        <w:rPr>
+          <w:rFonts w:asciiTheme="minorHAnsi" w:hAnsiTheme="minorHAnsi" w:cstheme="minorHAnsi"/>
+          <w:color w:val="0000FF"/>
+        </w:rPr>
+        <w:t>Write Data” Permission" in Azure Synapse SQL Pool.</w:t>
       </w:r>
     </w:p>
     <w:p/>
@@ -9899,7 +10243,7 @@
       <w:pPr>
         <w:pStyle w:val="Heading1Numbered"/>
       </w:pPr>
-      <w:bookmarkStart w:id="69" w:name="_Toc86431900"/>
+      <w:bookmarkStart w:id="69" w:name="_Toc95130180"/>
       <w:r>
         <w:lastRenderedPageBreak/>
         <w:t>Step-by-Step Migration Guide (with Polybase Export)</w:t>
@@ -9910,7 +10254,7 @@
       <w:pPr>
         <w:pStyle w:val="Heading2Numbered"/>
       </w:pPr>
-      <w:bookmarkStart w:id="70" w:name="_Toc86431901"/>
+      <w:bookmarkStart w:id="70" w:name="_Toc95130181"/>
       <w:r>
         <w:t>Step 1 - Code (DDLs) Migration</w:t>
       </w:r>
@@ -9957,7 +10301,7 @@
         <w:fldChar w:fldCharType="separate"/>
       </w:r>
       <w:r>
-        <w:t>Step 1 - Code (DDLs) Migration</w:t>
+        <w:t>Step 1 - Table DDLs Migration</w:t>
       </w:r>
       <w:r>
         <w:fldChar w:fldCharType="end"/>
@@ -9970,7 +10314,7 @@
       <w:pPr>
         <w:pStyle w:val="Heading2Numbered"/>
       </w:pPr>
-      <w:bookmarkStart w:id="71" w:name="_Toc86431902"/>
+      <w:bookmarkStart w:id="71" w:name="_Toc95130182"/>
       <w:r>
         <w:t>Step 1A – Extract Code DDLs</w:t>
       </w:r>
@@ -9990,6 +10334,12 @@
         <w:fldChar w:fldCharType="separate"/>
       </w:r>
       <w:r>
+        <w:rPr>
+          <w:noProof/>
+        </w:rPr>
+        <w:t>16</w:t>
+      </w:r>
+      <w:r>
         <w:fldChar w:fldCharType="end"/>
       </w:r>
       <w:r>
@@ -10033,7 +10383,7 @@
       <w:pPr>
         <w:pStyle w:val="Heading2Numbered"/>
       </w:pPr>
-      <w:bookmarkStart w:id="72" w:name="_Toc86431903"/>
+      <w:bookmarkStart w:id="72" w:name="_Toc95130183"/>
       <w:r>
         <w:t>Step 1B – Map Databases and Schemas</w:t>
       </w:r>
@@ -10053,6 +10403,12 @@
         <w:fldChar w:fldCharType="separate"/>
       </w:r>
       <w:r>
+        <w:rPr>
+          <w:noProof/>
+        </w:rPr>
+        <w:t>16</w:t>
+      </w:r>
+      <w:r>
         <w:fldChar w:fldCharType="end"/>
       </w:r>
       <w:r>
@@ -10117,7 +10473,7 @@
       <w:pPr>
         <w:pStyle w:val="Heading2Numbered"/>
       </w:pPr>
-      <w:bookmarkStart w:id="73" w:name="_Toc86431904"/>
+      <w:bookmarkStart w:id="73" w:name="_Toc95130184"/>
       <w:r>
         <w:t xml:space="preserve">Step </w:t>
       </w:r>
@@ -10164,7 +10520,7 @@
         <w:rPr>
           <w:noProof/>
         </w:rPr>
-        <w:t>12</w:t>
+        <w:t>14</w:t>
       </w:r>
       <w:r>
         <w:fldChar w:fldCharType="end"/>
@@ -10230,27 +10586,14 @@
       <w:r>
         <w:t xml:space="preserve">Figure </w:t>
       </w:r>
-      <w:r>
-        <w:fldChar w:fldCharType="begin"/>
-      </w:r>
-      <w:r>
-        <w:instrText xml:space="preserve"> SEQ Figure \* ARABIC </w:instrText>
-      </w:r>
-      <w:r>
-        <w:fldChar w:fldCharType="separate"/>
-      </w:r>
-      <w:r>
-        <w:rPr>
-          <w:noProof/>
-        </w:rPr>
-        <w:t>12</w:t>
-      </w:r>
-      <w:r>
-        <w:rPr>
-          <w:noProof/>
-        </w:rPr>
-        <w:fldChar w:fldCharType="end"/>
-      </w:r>
+      <w:fldSimple w:instr=" SEQ Figure \* ARABIC ">
+        <w:r>
+          <w:rPr>
+            <w:noProof/>
+          </w:rPr>
+          <w:t>14</w:t>
+        </w:r>
+      </w:fldSimple>
       <w:bookmarkEnd w:id="74"/>
       <w:r>
         <w:t xml:space="preserve"> Step 2A Generate </w:t>
@@ -10449,9 +10792,18 @@
           <w:rFonts w:asciiTheme="minorHAnsi" w:hAnsiTheme="minorHAnsi" w:cstheme="minorHAnsi"/>
           <w:color w:val="0000FF"/>
         </w:rPr>
-        <w:t>export_tables_config.json</w:t>
+        <w:t>export_tables_</w:t>
+      </w:r>
+      <w:proofErr w:type="gramStart"/>
+      <w:r>
+        <w:rPr>
+          <w:rFonts w:asciiTheme="minorHAnsi" w:hAnsiTheme="minorHAnsi" w:cstheme="minorHAnsi"/>
+          <w:color w:val="0000FF"/>
+        </w:rPr>
+        <w:t>config.json</w:t>
       </w:r>
       <w:proofErr w:type="spellEnd"/>
+      <w:proofErr w:type="gramEnd"/>
       <w:r>
         <w:rPr>
           <w:rFonts w:asciiTheme="minorHAnsi" w:hAnsiTheme="minorHAnsi" w:cstheme="minorHAnsi"/>
@@ -10482,7 +10834,23 @@
           <w:rFonts w:asciiTheme="minorHAnsi" w:hAnsiTheme="minorHAnsi" w:cstheme="minorHAnsi"/>
           <w:color w:val="0000FF"/>
         </w:rPr>
-        <w:t xml:space="preserve">: Need SQL Server Permissions for create schema, create/drop table, read data. </w:t>
+        <w:t xml:space="preserve">: Need SQL Server Permissions for </w:t>
+      </w:r>
+      <w:proofErr w:type="gramStart"/>
+      <w:r>
+        <w:rPr>
+          <w:rFonts w:asciiTheme="minorHAnsi" w:hAnsiTheme="minorHAnsi" w:cstheme="minorHAnsi"/>
+          <w:color w:val="0000FF"/>
+        </w:rPr>
+        <w:t>create</w:t>
+      </w:r>
+      <w:proofErr w:type="gramEnd"/>
+      <w:r>
+        <w:rPr>
+          <w:rFonts w:asciiTheme="minorHAnsi" w:hAnsiTheme="minorHAnsi" w:cstheme="minorHAnsi"/>
+          <w:color w:val="0000FF"/>
+        </w:rPr>
+        <w:t xml:space="preserve"> schema, create/drop table, read data. </w:t>
       </w:r>
       <w:r>
         <w:rPr>
@@ -10521,7 +10889,7 @@
       <w:pPr>
         <w:pStyle w:val="Heading2Numbered"/>
       </w:pPr>
-      <w:bookmarkStart w:id="75" w:name="_Toc86431905"/>
+      <w:bookmarkStart w:id="75" w:name="_Toc95130185"/>
       <w:r>
         <w:t>Step 3A – Export SQL Server Tables Data to Azure Storage</w:t>
       </w:r>
@@ -10547,7 +10915,7 @@
         <w:rPr>
           <w:noProof/>
         </w:rPr>
-        <w:t>13</w:t>
+        <w:t>15</w:t>
       </w:r>
       <w:r>
         <w:fldChar w:fldCharType="end"/>
@@ -10621,27 +10989,14 @@
       <w:r>
         <w:t xml:space="preserve">Figure </w:t>
       </w:r>
-      <w:r>
-        <w:fldChar w:fldCharType="begin"/>
-      </w:r>
-      <w:r>
-        <w:instrText xml:space="preserve"> SEQ Figure \* ARABIC </w:instrText>
-      </w:r>
-      <w:r>
-        <w:fldChar w:fldCharType="separate"/>
-      </w:r>
-      <w:r>
-        <w:rPr>
-          <w:noProof/>
-        </w:rPr>
-        <w:t>13</w:t>
-      </w:r>
-      <w:r>
-        <w:rPr>
-          <w:noProof/>
-        </w:rPr>
-        <w:fldChar w:fldCharType="end"/>
-      </w:r>
+      <w:fldSimple w:instr=" SEQ Figure \* ARABIC ">
+        <w:r>
+          <w:rPr>
+            <w:noProof/>
+          </w:rPr>
+          <w:t>15</w:t>
+        </w:r>
+      </w:fldSimple>
       <w:bookmarkEnd w:id="76"/>
       <w:r>
         <w:t xml:space="preserve"> Step 3 (3A) Export SQL Server Tables Data into Azure Storage</w:t>
@@ -10669,8 +11024,17 @@
           <w:rFonts w:asciiTheme="minorHAnsi" w:hAnsiTheme="minorHAnsi" w:cstheme="minorHAnsi"/>
           <w:color w:val="0000FF"/>
         </w:rPr>
-        <w:t>Execute PowerShell Scripts“</w:t>
-      </w:r>
+        <w:t xml:space="preserve">Execute PowerShell </w:t>
+      </w:r>
+      <w:proofErr w:type="gramStart"/>
+      <w:r>
+        <w:rPr>
+          <w:rFonts w:asciiTheme="minorHAnsi" w:hAnsiTheme="minorHAnsi" w:cstheme="minorHAnsi"/>
+          <w:color w:val="0000FF"/>
+        </w:rPr>
+        <w:t>Scripts“</w:t>
+      </w:r>
+      <w:proofErr w:type="gramEnd"/>
       <w:r>
         <w:rPr>
           <w:rFonts w:asciiTheme="minorHAnsi" w:hAnsiTheme="minorHAnsi" w:cstheme="minorHAnsi"/>
@@ -10827,9 +11191,18 @@
           <w:rFonts w:asciiTheme="minorHAnsi" w:hAnsiTheme="minorHAnsi" w:cstheme="minorHAnsi"/>
           <w:color w:val="0000FF"/>
         </w:rPr>
-        <w:t>sql_sql.json</w:t>
+        <w:t>sql_</w:t>
+      </w:r>
+      <w:proofErr w:type="gramStart"/>
+      <w:r>
+        <w:rPr>
+          <w:rFonts w:asciiTheme="minorHAnsi" w:hAnsiTheme="minorHAnsi" w:cstheme="minorHAnsi"/>
+          <w:color w:val="0000FF"/>
+        </w:rPr>
+        <w:t>sql.json</w:t>
       </w:r>
       <w:proofErr w:type="spellEnd"/>
+      <w:proofErr w:type="gramEnd"/>
     </w:p>
     <w:p>
       <w:pPr>
@@ -10885,7 +11258,23 @@
           <w:rFonts w:asciiTheme="minorHAnsi" w:hAnsiTheme="minorHAnsi" w:cstheme="minorHAnsi"/>
           <w:color w:val="0000FF"/>
         </w:rPr>
-        <w:t xml:space="preserve">(2)  Permissions from SQL Server for Create Schema, Create Table, Read Data. </w:t>
+        <w:t>(2</w:t>
+      </w:r>
+      <w:proofErr w:type="gramStart"/>
+      <w:r>
+        <w:rPr>
+          <w:rFonts w:asciiTheme="minorHAnsi" w:hAnsiTheme="minorHAnsi" w:cstheme="minorHAnsi"/>
+          <w:color w:val="0000FF"/>
+        </w:rPr>
+        <w:t>)  Permissions</w:t>
+      </w:r>
+      <w:proofErr w:type="gramEnd"/>
+      <w:r>
+        <w:rPr>
+          <w:rFonts w:asciiTheme="minorHAnsi" w:hAnsiTheme="minorHAnsi" w:cstheme="minorHAnsi"/>
+          <w:color w:val="0000FF"/>
+        </w:rPr>
+        <w:t xml:space="preserve"> from SQL Server for Create Schema, Create Table, Read Data. </w:t>
       </w:r>
     </w:p>
     <w:p>
@@ -10937,7 +11326,7 @@
       <w:pPr>
         <w:pStyle w:val="Heading2Numbered"/>
       </w:pPr>
-      <w:bookmarkStart w:id="77" w:name="_Toc86431906"/>
+      <w:bookmarkStart w:id="77" w:name="_Toc95130186"/>
       <w:r>
         <w:t>Step 4: Generate COPY T-SQL Scripts</w:t>
       </w:r>
@@ -10948,7 +11337,15 @@
     </w:p>
     <w:p>
       <w:r>
-        <w:t xml:space="preserve">The work to be done in this step is exactly the same as Step </w:t>
+        <w:t xml:space="preserve">The work to be done in this step is </w:t>
+      </w:r>
+      <w:proofErr w:type="gramStart"/>
+      <w:r>
+        <w:t>exactly the same</w:t>
+      </w:r>
+      <w:proofErr w:type="gramEnd"/>
+      <w:r>
+        <w:t xml:space="preserve"> as Step </w:t>
       </w:r>
       <w:r>
         <w:t xml:space="preserve">4 using BCP export method. </w:t>
@@ -10969,7 +11366,7 @@
         <w:fldChar w:fldCharType="separate"/>
       </w:r>
       <w:r>
-        <w:t>5.4</w:t>
+        <w:t>5.6</w:t>
       </w:r>
       <w:r>
         <w:fldChar w:fldCharType="end"/>
@@ -11000,7 +11397,7 @@
       <w:pPr>
         <w:pStyle w:val="Heading2Numbered"/>
       </w:pPr>
-      <w:bookmarkStart w:id="78" w:name="_Toc86431907"/>
+      <w:bookmarkStart w:id="78" w:name="_Toc95130187"/>
       <w:r>
         <w:t>Step 5: Import Data into Azure Synapse (SQL Pool)</w:t>
       </w:r>
@@ -11008,7 +11405,15 @@
     </w:p>
     <w:p>
       <w:r>
-        <w:t xml:space="preserve">The work to be done in this step is exactly the same as Step 5 using BCP export method. Please refer Section: </w:t>
+        <w:t xml:space="preserve">The work to be done in this step is </w:t>
+      </w:r>
+      <w:proofErr w:type="gramStart"/>
+      <w:r>
+        <w:t>exactly the same</w:t>
+      </w:r>
+      <w:proofErr w:type="gramEnd"/>
+      <w:r>
+        <w:t xml:space="preserve"> as Step 5 using BCP export method. Please refer Section: </w:t>
       </w:r>
       <w:r>
         <w:fldChar w:fldCharType="begin"/>
@@ -11020,7 +11425,7 @@
         <w:fldChar w:fldCharType="separate"/>
       </w:r>
       <w:r>
-        <w:t>5.5</w:t>
+        <w:t>5.7</w:t>
       </w:r>
       <w:r>
         <w:fldChar w:fldCharType="end"/>
@@ -15759,6 +16164,146 @@
       </w:pPr>
     </w:lvl>
   </w:abstractNum>
+  <w:abstractNum w:abstractNumId="42" w15:restartNumberingAfterBreak="0">
+    <w:nsid w:val="74C50D5B"/>
+    <w:multiLevelType w:val="hybridMultilevel"/>
+    <w:tmpl w:val="0DAAB73C"/>
+    <w:lvl w:ilvl="0" w:tplc="E604E8A0">
+      <w:start w:val="1"/>
+      <w:numFmt w:val="bullet"/>
+      <w:lvlText w:val=""/>
+      <w:lvlJc w:val="left"/>
+      <w:pPr>
+        <w:tabs>
+          <w:tab w:val="num" w:pos="720"/>
+        </w:tabs>
+        <w:ind w:left="720" w:hanging="360"/>
+      </w:pPr>
+      <w:rPr>
+        <w:rFonts w:ascii="Wingdings" w:hAnsi="Wingdings" w:hint="default"/>
+      </w:rPr>
+    </w:lvl>
+    <w:lvl w:ilvl="1" w:tplc="DED2B34E" w:tentative="1">
+      <w:start w:val="1"/>
+      <w:numFmt w:val="bullet"/>
+      <w:lvlText w:val=""/>
+      <w:lvlJc w:val="left"/>
+      <w:pPr>
+        <w:tabs>
+          <w:tab w:val="num" w:pos="1440"/>
+        </w:tabs>
+        <w:ind w:left="1440" w:hanging="360"/>
+      </w:pPr>
+      <w:rPr>
+        <w:rFonts w:ascii="Wingdings" w:hAnsi="Wingdings" w:hint="default"/>
+      </w:rPr>
+    </w:lvl>
+    <w:lvl w:ilvl="2" w:tplc="4A12EA42" w:tentative="1">
+      <w:start w:val="1"/>
+      <w:numFmt w:val="bullet"/>
+      <w:lvlText w:val=""/>
+      <w:lvlJc w:val="left"/>
+      <w:pPr>
+        <w:tabs>
+          <w:tab w:val="num" w:pos="2160"/>
+        </w:tabs>
+        <w:ind w:left="2160" w:hanging="360"/>
+      </w:pPr>
+      <w:rPr>
+        <w:rFonts w:ascii="Wingdings" w:hAnsi="Wingdings" w:hint="default"/>
+      </w:rPr>
+    </w:lvl>
+    <w:lvl w:ilvl="3" w:tplc="7DE437F8" w:tentative="1">
+      <w:start w:val="1"/>
+      <w:numFmt w:val="bullet"/>
+      <w:lvlText w:val=""/>
+      <w:lvlJc w:val="left"/>
+      <w:pPr>
+        <w:tabs>
+          <w:tab w:val="num" w:pos="2880"/>
+        </w:tabs>
+        <w:ind w:left="2880" w:hanging="360"/>
+      </w:pPr>
+      <w:rPr>
+        <w:rFonts w:ascii="Wingdings" w:hAnsi="Wingdings" w:hint="default"/>
+      </w:rPr>
+    </w:lvl>
+    <w:lvl w:ilvl="4" w:tplc="A2424A04" w:tentative="1">
+      <w:start w:val="1"/>
+      <w:numFmt w:val="bullet"/>
+      <w:lvlText w:val=""/>
+      <w:lvlJc w:val="left"/>
+      <w:pPr>
+        <w:tabs>
+          <w:tab w:val="num" w:pos="3600"/>
+        </w:tabs>
+        <w:ind w:left="3600" w:hanging="360"/>
+      </w:pPr>
+      <w:rPr>
+        <w:rFonts w:ascii="Wingdings" w:hAnsi="Wingdings" w:hint="default"/>
+      </w:rPr>
+    </w:lvl>
+    <w:lvl w:ilvl="5" w:tplc="D054CD8A" w:tentative="1">
+      <w:start w:val="1"/>
+      <w:numFmt w:val="bullet"/>
+      <w:lvlText w:val=""/>
+      <w:lvlJc w:val="left"/>
+      <w:pPr>
+        <w:tabs>
+          <w:tab w:val="num" w:pos="4320"/>
+        </w:tabs>
+        <w:ind w:left="4320" w:hanging="360"/>
+      </w:pPr>
+      <w:rPr>
+        <w:rFonts w:ascii="Wingdings" w:hAnsi="Wingdings" w:hint="default"/>
+      </w:rPr>
+    </w:lvl>
+    <w:lvl w:ilvl="6" w:tplc="D074AD4E" w:tentative="1">
+      <w:start w:val="1"/>
+      <w:numFmt w:val="bullet"/>
+      <w:lvlText w:val=""/>
+      <w:lvlJc w:val="left"/>
+      <w:pPr>
+        <w:tabs>
+          <w:tab w:val="num" w:pos="5040"/>
+        </w:tabs>
+        <w:ind w:left="5040" w:hanging="360"/>
+      </w:pPr>
+      <w:rPr>
+        <w:rFonts w:ascii="Wingdings" w:hAnsi="Wingdings" w:hint="default"/>
+      </w:rPr>
+    </w:lvl>
+    <w:lvl w:ilvl="7" w:tplc="33B4F752" w:tentative="1">
+      <w:start w:val="1"/>
+      <w:numFmt w:val="bullet"/>
+      <w:lvlText w:val=""/>
+      <w:lvlJc w:val="left"/>
+      <w:pPr>
+        <w:tabs>
+          <w:tab w:val="num" w:pos="5760"/>
+        </w:tabs>
+        <w:ind w:left="5760" w:hanging="360"/>
+      </w:pPr>
+      <w:rPr>
+        <w:rFonts w:ascii="Wingdings" w:hAnsi="Wingdings" w:hint="default"/>
+      </w:rPr>
+    </w:lvl>
+    <w:lvl w:ilvl="8" w:tplc="AF46B4A8" w:tentative="1">
+      <w:start w:val="1"/>
+      <w:numFmt w:val="bullet"/>
+      <w:lvlText w:val=""/>
+      <w:lvlJc w:val="left"/>
+      <w:pPr>
+        <w:tabs>
+          <w:tab w:val="num" w:pos="6480"/>
+        </w:tabs>
+        <w:ind w:left="6480" w:hanging="360"/>
+      </w:pPr>
+      <w:rPr>
+        <w:rFonts w:ascii="Wingdings" w:hAnsi="Wingdings" w:hint="default"/>
+      </w:rPr>
+    </w:lvl>
+  </w:abstractNum>
   <w:num w:numId="1">
     <w:abstractNumId w:val="5"/>
   </w:num>
@@ -16018,6 +16563,9 @@
   </w:num>
   <w:num w:numId="43">
     <w:abstractNumId w:val="18"/>
+  </w:num>
+  <w:num w:numId="44">
+    <w:abstractNumId w:val="42"/>
   </w:num>
   <w:numIdMacAtCleanup w:val="31"/>
 </w:numbering>
@@ -16619,7 +17167,6 @@
   <w:style w:type="character" w:default="1" w:styleId="DefaultParagraphFont">
     <w:name w:val="Default Paragraph Font"/>
     <w:uiPriority w:val="1"/>
-    <w:semiHidden/>
     <w:unhideWhenUsed/>
   </w:style>
   <w:style w:type="table" w:default="1" w:styleId="TableNormal">
@@ -19457,20 +20004,6 @@
 </file>
 
 <file path=customXml/item3.xml><?xml version="1.0" encoding="utf-8"?>
-<b:Sources xmlns:b="http://schemas.openxmlformats.org/officeDocument/2006/bibliography" xmlns="http://schemas.openxmlformats.org/officeDocument/2006/bibliography" SelectedStyle="\APA.XSL" StyleName="APA">
-</b:Sources>
-</file>
-
-<file path=customXml/item4.xml><?xml version="1.0" encoding="utf-8"?>
-<p:properties xmlns:p="http://schemas.microsoft.com/office/2006/metadata/properties" xmlns:xsi="http://www.w3.org/2001/XMLSchema-instance" xmlns:pc="http://schemas.microsoft.com/office/infopath/2007/PartnerControls">
-  <documentManagement>
-    <_ip_UnifiedCompliancePolicyUIAction xmlns="http://schemas.microsoft.com/sharepoint/v3" xsi:nil="true"/>
-    <_ip_UnifiedCompliancePolicyProperties xmlns="http://schemas.microsoft.com/sharepoint/v3" xsi:nil="true"/>
-  </documentManagement>
-</p:properties>
-</file>
-
-<file path=customXml/item5.xml><?xml version="1.0" encoding="utf-8"?>
 <ct:contentTypeSchema xmlns:ct="http://schemas.microsoft.com/office/2006/metadata/contentType" xmlns:ma="http://schemas.microsoft.com/office/2006/metadata/properties/metaAttributes" ct:_="" ma:_="" ma:contentTypeName="Document" ma:contentTypeID="0x010100AD2EAA75C8CCED4DA2934FC33F6F6C2E" ma:contentTypeVersion="8" ma:contentTypeDescription="Create a new document." ma:contentTypeScope="" ma:versionID="26828e709c038aa3e8ad0b284f67be4b">
   <xsd:schema xmlns:xsd="http://www.w3.org/2001/XMLSchema" xmlns:xs="http://www.w3.org/2001/XMLSchema" xmlns:p="http://schemas.microsoft.com/office/2006/metadata/properties" xmlns:ns1="http://schemas.microsoft.com/sharepoint/v3" xmlns:ns2="1b392999-0789-4633-8401-bacf9b18ed54" xmlns:ns3="b5160aac-9a41-45db-8eb5-45be0eaea3ac" targetNamespace="http://schemas.microsoft.com/office/2006/metadata/properties" ma:root="true" ma:fieldsID="6fc4b17f26fc9af2629f78b9596a25c5" ns1:_="" ns2:_="" ns3:_="">
     <xsd:import namespace="http://schemas.microsoft.com/sharepoint/v3"/>
@@ -19666,6 +20199,20 @@
 </ct:contentTypeSchema>
 </file>
 
+<file path=customXml/item4.xml><?xml version="1.0" encoding="utf-8"?>
+<p:properties xmlns:p="http://schemas.microsoft.com/office/2006/metadata/properties" xmlns:xsi="http://www.w3.org/2001/XMLSchema-instance" xmlns:pc="http://schemas.microsoft.com/office/infopath/2007/PartnerControls">
+  <documentManagement>
+    <_ip_UnifiedCompliancePolicyUIAction xmlns="http://schemas.microsoft.com/sharepoint/v3" xsi:nil="true"/>
+    <_ip_UnifiedCompliancePolicyProperties xmlns="http://schemas.microsoft.com/sharepoint/v3" xsi:nil="true"/>
+  </documentManagement>
+</p:properties>
+</file>
+
+<file path=customXml/item5.xml><?xml version="1.0" encoding="utf-8"?>
+<b:Sources xmlns:b="http://schemas.openxmlformats.org/officeDocument/2006/bibliography" xmlns="http://schemas.openxmlformats.org/officeDocument/2006/bibliography" SelectedStyle="\APA.XSL" StyleName="APA">
+</b:Sources>
+</file>
+
 <file path=customXml/itemProps1.xml><?xml version="1.0" encoding="utf-8"?>
 <ds:datastoreItem xmlns:ds="http://schemas.openxmlformats.org/officeDocument/2006/customXml" ds:itemID="{55AF091B-3C7A-41E3-B477-F2FDAA23CFDA}">
   <ds:schemaRefs>
@@ -19683,24 +20230,6 @@
 </file>
 
 <file path=customXml/itemProps3.xml><?xml version="1.0" encoding="utf-8"?>
-<ds:datastoreItem xmlns:ds="http://schemas.openxmlformats.org/officeDocument/2006/customXml" ds:itemID="{BF69C146-D191-4BBE-8135-4281F7C5C259}">
-  <ds:schemaRefs>
-    <ds:schemaRef ds:uri="http://schemas.openxmlformats.org/officeDocument/2006/bibliography"/>
-  </ds:schemaRefs>
-</ds:datastoreItem>
-</file>
-
-<file path=customXml/itemProps4.xml><?xml version="1.0" encoding="utf-8"?>
-<ds:datastoreItem xmlns:ds="http://schemas.openxmlformats.org/officeDocument/2006/customXml" ds:itemID="{53FBC7B3-3DFC-402C-89FF-5B653B8E52D4}">
-  <ds:schemaRefs>
-    <ds:schemaRef ds:uri="http://schemas.microsoft.com/office/2006/metadata/properties"/>
-    <ds:schemaRef ds:uri="http://schemas.microsoft.com/office/infopath/2007/PartnerControls"/>
-    <ds:schemaRef ds:uri="http://schemas.microsoft.com/sharepoint/v3"/>
-  </ds:schemaRefs>
-</ds:datastoreItem>
-</file>
-
-<file path=customXml/itemProps5.xml><?xml version="1.0" encoding="utf-8"?>
 <ds:datastoreItem xmlns:ds="http://schemas.openxmlformats.org/officeDocument/2006/customXml" ds:itemID="{2DC89272-598A-4C2F-99E4-DE1F4E6522E7}">
   <ds:schemaRefs>
     <ds:schemaRef ds:uri="http://schemas.microsoft.com/office/2006/metadata/contentType"/>
@@ -19720,6 +20249,24 @@
 </ds:datastoreItem>
 </file>
 
+<file path=customXml/itemProps4.xml><?xml version="1.0" encoding="utf-8"?>
+<ds:datastoreItem xmlns:ds="http://schemas.openxmlformats.org/officeDocument/2006/customXml" ds:itemID="{53FBC7B3-3DFC-402C-89FF-5B653B8E52D4}">
+  <ds:schemaRefs>
+    <ds:schemaRef ds:uri="http://schemas.microsoft.com/office/2006/metadata/properties"/>
+    <ds:schemaRef ds:uri="http://schemas.microsoft.com/office/infopath/2007/PartnerControls"/>
+    <ds:schemaRef ds:uri="http://schemas.microsoft.com/sharepoint/v3"/>
+  </ds:schemaRefs>
+</ds:datastoreItem>
+</file>
+
+<file path=customXml/itemProps5.xml><?xml version="1.0" encoding="utf-8"?>
+<ds:datastoreItem xmlns:ds="http://schemas.openxmlformats.org/officeDocument/2006/customXml" ds:itemID="{BF69C146-D191-4BBE-8135-4281F7C5C259}">
+  <ds:schemaRefs>
+    <ds:schemaRef ds:uri="http://schemas.openxmlformats.org/officeDocument/2006/bibliography"/>
+  </ds:schemaRefs>
+</ds:datastoreItem>
+</file>
+
 <file path=docMetadata/LabelInfo.xml><?xml version="1.0" encoding="utf-8"?>
 <clbl:labelList xmlns:clbl="http://schemas.microsoft.com/office/2020/mipLabelMetadata">
   <clbl:label id="{f42aa342-8706-4288-bd11-ebb85995028c}" enabled="1" method="Privileged" siteId="{72f988bf-86f1-41af-91ab-2d7cd011db47}" removed="0"/>

</xml_diff>

<commit_message>
Removed Reference to Azure Synapse Pathway
</commit_message>
<xml_diff>
--- a/Migration/SQLServer/SqlToSynapseMigration_User_Guide.docx
+++ b/Migration/SQLServer/SqlToSynapseMigration_User_Guide.docx
@@ -551,7 +551,7 @@
           <w:r>
             <w:fldChar w:fldCharType="separate"/>
           </w:r>
-          <w:hyperlink w:anchor="_Toc95132122" w:history="1">
+          <w:hyperlink w:anchor="_Toc96442570" w:history="1">
             <w:r>
               <w:rPr>
                 <w:rStyle w:val="Hyperlink"/>
@@ -587,7 +587,7 @@
               <w:rPr>
                 <w:webHidden/>
               </w:rPr>
-              <w:instrText xml:space="preserve"> PAGEREF _Toc95132122 \h </w:instrText>
+              <w:instrText xml:space="preserve"> PAGEREF _Toc96442570 \h </w:instrText>
             </w:r>
             <w:r>
               <w:rPr>
@@ -623,7 +623,7 @@
               <w:sz w:val="22"/>
             </w:rPr>
           </w:pPr>
-          <w:hyperlink w:anchor="_Toc95132123" w:history="1">
+          <w:hyperlink w:anchor="_Toc96442571" w:history="1">
             <w:r>
               <w:rPr>
                 <w:rStyle w:val="Hyperlink"/>
@@ -665,7 +665,7 @@
                 <w:noProof/>
                 <w:webHidden/>
               </w:rPr>
-              <w:instrText xml:space="preserve"> PAGEREF _Toc95132123 \h </w:instrText>
+              <w:instrText xml:space="preserve"> PAGEREF _Toc96442571 \h </w:instrText>
             </w:r>
             <w:r>
               <w:rPr>
@@ -705,7 +705,7 @@
               <w:sz w:val="22"/>
             </w:rPr>
           </w:pPr>
-          <w:hyperlink w:anchor="_Toc95132124" w:history="1">
+          <w:hyperlink w:anchor="_Toc96442572" w:history="1">
             <w:r>
               <w:rPr>
                 <w:rStyle w:val="Hyperlink"/>
@@ -747,7 +747,7 @@
                 <w:noProof/>
                 <w:webHidden/>
               </w:rPr>
-              <w:instrText xml:space="preserve"> PAGEREF _Toc95132124 \h </w:instrText>
+              <w:instrText xml:space="preserve"> PAGEREF _Toc96442572 \h </w:instrText>
             </w:r>
             <w:r>
               <w:rPr>
@@ -787,7 +787,7 @@
               <w:sz w:val="22"/>
             </w:rPr>
           </w:pPr>
-          <w:hyperlink w:anchor="_Toc95132125" w:history="1">
+          <w:hyperlink w:anchor="_Toc96442573" w:history="1">
             <w:r>
               <w:rPr>
                 <w:rStyle w:val="Hyperlink"/>
@@ -829,7 +829,7 @@
                 <w:noProof/>
                 <w:webHidden/>
               </w:rPr>
-              <w:instrText xml:space="preserve"> PAGEREF _Toc95132125 \h </w:instrText>
+              <w:instrText xml:space="preserve"> PAGEREF _Toc96442573 \h </w:instrText>
             </w:r>
             <w:r>
               <w:rPr>
@@ -868,7 +868,7 @@
               <w:sz w:val="22"/>
             </w:rPr>
           </w:pPr>
-          <w:hyperlink w:anchor="_Toc95132126" w:history="1">
+          <w:hyperlink w:anchor="_Toc96442574" w:history="1">
             <w:r>
               <w:rPr>
                 <w:rStyle w:val="Hyperlink"/>
@@ -904,7 +904,7 @@
               <w:rPr>
                 <w:webHidden/>
               </w:rPr>
-              <w:instrText xml:space="preserve"> PAGEREF _Toc95132126 \h </w:instrText>
+              <w:instrText xml:space="preserve"> PAGEREF _Toc96442574 \h </w:instrText>
             </w:r>
             <w:r>
               <w:rPr>
@@ -939,7 +939,7 @@
               <w:sz w:val="22"/>
             </w:rPr>
           </w:pPr>
-          <w:hyperlink w:anchor="_Toc95132127" w:history="1">
+          <w:hyperlink w:anchor="_Toc96442575" w:history="1">
             <w:r>
               <w:rPr>
                 <w:rStyle w:val="Hyperlink"/>
@@ -975,7 +975,7 @@
               <w:rPr>
                 <w:webHidden/>
               </w:rPr>
-              <w:instrText xml:space="preserve"> PAGEREF _Toc95132127 \h </w:instrText>
+              <w:instrText xml:space="preserve"> PAGEREF _Toc96442575 \h </w:instrText>
             </w:r>
             <w:r>
               <w:rPr>
@@ -1011,7 +1011,7 @@
               <w:sz w:val="22"/>
             </w:rPr>
           </w:pPr>
-          <w:hyperlink w:anchor="_Toc95132128" w:history="1">
+          <w:hyperlink w:anchor="_Toc96442576" w:history="1">
             <w:r>
               <w:rPr>
                 <w:rStyle w:val="Hyperlink"/>
@@ -1053,7 +1053,7 @@
                 <w:noProof/>
                 <w:webHidden/>
               </w:rPr>
-              <w:instrText xml:space="preserve"> PAGEREF _Toc95132128 \h </w:instrText>
+              <w:instrText xml:space="preserve"> PAGEREF _Toc96442576 \h </w:instrText>
             </w:r>
             <w:r>
               <w:rPr>
@@ -1093,7 +1093,7 @@
               <w:sz w:val="22"/>
             </w:rPr>
           </w:pPr>
-          <w:hyperlink w:anchor="_Toc95132129" w:history="1">
+          <w:hyperlink w:anchor="_Toc96442577" w:history="1">
             <w:r>
               <w:rPr>
                 <w:rStyle w:val="Hyperlink"/>
@@ -1135,7 +1135,7 @@
                 <w:noProof/>
                 <w:webHidden/>
               </w:rPr>
-              <w:instrText xml:space="preserve"> PAGEREF _Toc95132129 \h </w:instrText>
+              <w:instrText xml:space="preserve"> PAGEREF _Toc96442577 \h </w:instrText>
             </w:r>
             <w:r>
               <w:rPr>
@@ -1155,7 +1155,7 @@
                 <w:noProof/>
                 <w:webHidden/>
               </w:rPr>
-              <w:t>10</w:t>
+              <w:t>11</w:t>
             </w:r>
             <w:r>
               <w:rPr>
@@ -1174,7 +1174,7 @@
               <w:sz w:val="22"/>
             </w:rPr>
           </w:pPr>
-          <w:hyperlink w:anchor="_Toc95132130" w:history="1">
+          <w:hyperlink w:anchor="_Toc96442578" w:history="1">
             <w:r>
               <w:rPr>
                 <w:rStyle w:val="Hyperlink"/>
@@ -1210,7 +1210,7 @@
               <w:rPr>
                 <w:webHidden/>
               </w:rPr>
-              <w:instrText xml:space="preserve"> PAGEREF _Toc95132130 \h </w:instrText>
+              <w:instrText xml:space="preserve"> PAGEREF _Toc96442578 \h </w:instrText>
             </w:r>
             <w:r>
               <w:rPr>
@@ -1245,7 +1245,7 @@
               <w:sz w:val="22"/>
             </w:rPr>
           </w:pPr>
-          <w:hyperlink w:anchor="_Toc95132131" w:history="1">
+          <w:hyperlink w:anchor="_Toc96442579" w:history="1">
             <w:r>
               <w:rPr>
                 <w:rStyle w:val="Hyperlink"/>
@@ -1281,7 +1281,7 @@
               <w:rPr>
                 <w:webHidden/>
               </w:rPr>
-              <w:instrText xml:space="preserve"> PAGEREF _Toc95132131 \h </w:instrText>
+              <w:instrText xml:space="preserve"> PAGEREF _Toc96442579 \h </w:instrText>
             </w:r>
             <w:r>
               <w:rPr>
@@ -1317,7 +1317,7 @@
               <w:sz w:val="22"/>
             </w:rPr>
           </w:pPr>
-          <w:hyperlink w:anchor="_Toc95132132" w:history="1">
+          <w:hyperlink w:anchor="_Toc96442580" w:history="1">
             <w:r>
               <w:rPr>
                 <w:rStyle w:val="Hyperlink"/>
@@ -1359,7 +1359,7 @@
                 <w:noProof/>
                 <w:webHidden/>
               </w:rPr>
-              <w:instrText xml:space="preserve"> PAGEREF _Toc95132132 \h </w:instrText>
+              <w:instrText xml:space="preserve"> PAGEREF _Toc96442580 \h </w:instrText>
             </w:r>
             <w:r>
               <w:rPr>
@@ -1399,7 +1399,7 @@
               <w:sz w:val="22"/>
             </w:rPr>
           </w:pPr>
-          <w:hyperlink w:anchor="_Toc95132133" w:history="1">
+          <w:hyperlink w:anchor="_Toc96442581" w:history="1">
             <w:r>
               <w:rPr>
                 <w:rStyle w:val="Hyperlink"/>
@@ -1441,7 +1441,7 @@
                 <w:noProof/>
                 <w:webHidden/>
               </w:rPr>
-              <w:instrText xml:space="preserve"> PAGEREF _Toc95132133 \h </w:instrText>
+              <w:instrText xml:space="preserve"> PAGEREF _Toc96442581 \h </w:instrText>
             </w:r>
             <w:r>
               <w:rPr>
@@ -1481,7 +1481,7 @@
               <w:sz w:val="22"/>
             </w:rPr>
           </w:pPr>
-          <w:hyperlink w:anchor="_Toc95132134" w:history="1">
+          <w:hyperlink w:anchor="_Toc96442582" w:history="1">
             <w:r>
               <w:rPr>
                 <w:rStyle w:val="Hyperlink"/>
@@ -1523,7 +1523,7 @@
                 <w:noProof/>
                 <w:webHidden/>
               </w:rPr>
-              <w:instrText xml:space="preserve"> PAGEREF _Toc95132134 \h </w:instrText>
+              <w:instrText xml:space="preserve"> PAGEREF _Toc96442582 \h </w:instrText>
             </w:r>
             <w:r>
               <w:rPr>
@@ -1563,7 +1563,7 @@
               <w:sz w:val="22"/>
             </w:rPr>
           </w:pPr>
-          <w:hyperlink w:anchor="_Toc95132135" w:history="1">
+          <w:hyperlink w:anchor="_Toc96442583" w:history="1">
             <w:r>
               <w:rPr>
                 <w:rStyle w:val="Hyperlink"/>
@@ -1605,7 +1605,7 @@
                 <w:noProof/>
                 <w:webHidden/>
               </w:rPr>
-              <w:instrText xml:space="preserve"> PAGEREF _Toc95132135 \h </w:instrText>
+              <w:instrText xml:space="preserve"> PAGEREF _Toc96442583 \h </w:instrText>
             </w:r>
             <w:r>
               <w:rPr>
@@ -1645,7 +1645,7 @@
               <w:sz w:val="22"/>
             </w:rPr>
           </w:pPr>
-          <w:hyperlink w:anchor="_Toc95132136" w:history="1">
+          <w:hyperlink w:anchor="_Toc96442584" w:history="1">
             <w:r>
               <w:rPr>
                 <w:rStyle w:val="Hyperlink"/>
@@ -1687,7 +1687,7 @@
                 <w:noProof/>
                 <w:webHidden/>
               </w:rPr>
-              <w:instrText xml:space="preserve"> PAGEREF _Toc95132136 \h </w:instrText>
+              <w:instrText xml:space="preserve"> PAGEREF _Toc96442584 \h </w:instrText>
             </w:r>
             <w:r>
               <w:rPr>
@@ -1727,7 +1727,7 @@
               <w:sz w:val="22"/>
             </w:rPr>
           </w:pPr>
-          <w:hyperlink w:anchor="_Toc95132137" w:history="1">
+          <w:hyperlink w:anchor="_Toc96442585" w:history="1">
             <w:r>
               <w:rPr>
                 <w:rStyle w:val="Hyperlink"/>
@@ -1769,7 +1769,7 @@
                 <w:noProof/>
                 <w:webHidden/>
               </w:rPr>
-              <w:instrText xml:space="preserve"> PAGEREF _Toc95132137 \h </w:instrText>
+              <w:instrText xml:space="preserve"> PAGEREF _Toc96442585 \h </w:instrText>
             </w:r>
             <w:r>
               <w:rPr>
@@ -1809,7 +1809,7 @@
               <w:sz w:val="22"/>
             </w:rPr>
           </w:pPr>
-          <w:hyperlink w:anchor="_Toc95132138" w:history="1">
+          <w:hyperlink w:anchor="_Toc96442586" w:history="1">
             <w:r>
               <w:rPr>
                 <w:rStyle w:val="Hyperlink"/>
@@ -1851,7 +1851,7 @@
                 <w:noProof/>
                 <w:webHidden/>
               </w:rPr>
-              <w:instrText xml:space="preserve"> PAGEREF _Toc95132138 \h </w:instrText>
+              <w:instrText xml:space="preserve"> PAGEREF _Toc96442586 \h </w:instrText>
             </w:r>
             <w:r>
               <w:rPr>
@@ -1890,7 +1890,7 @@
               <w:sz w:val="22"/>
             </w:rPr>
           </w:pPr>
-          <w:hyperlink w:anchor="_Toc95132139" w:history="1">
+          <w:hyperlink w:anchor="_Toc96442587" w:history="1">
             <w:r>
               <w:rPr>
                 <w:rStyle w:val="Hyperlink"/>
@@ -1926,7 +1926,7 @@
               <w:rPr>
                 <w:webHidden/>
               </w:rPr>
-              <w:instrText xml:space="preserve"> PAGEREF _Toc95132139 \h </w:instrText>
+              <w:instrText xml:space="preserve"> PAGEREF _Toc96442587 \h </w:instrText>
             </w:r>
             <w:r>
               <w:rPr>
@@ -1962,7 +1962,7 @@
               <w:sz w:val="22"/>
             </w:rPr>
           </w:pPr>
-          <w:hyperlink w:anchor="_Toc95132140" w:history="1">
+          <w:hyperlink w:anchor="_Toc96442588" w:history="1">
             <w:r>
               <w:rPr>
                 <w:rStyle w:val="Hyperlink"/>
@@ -2004,7 +2004,7 @@
                 <w:noProof/>
                 <w:webHidden/>
               </w:rPr>
-              <w:instrText xml:space="preserve"> PAGEREF _Toc95132140 \h </w:instrText>
+              <w:instrText xml:space="preserve"> PAGEREF _Toc96442588 \h </w:instrText>
             </w:r>
             <w:r>
               <w:rPr>
@@ -2044,7 +2044,7 @@
               <w:sz w:val="22"/>
             </w:rPr>
           </w:pPr>
-          <w:hyperlink w:anchor="_Toc95132141" w:history="1">
+          <w:hyperlink w:anchor="_Toc96442589" w:history="1">
             <w:r>
               <w:rPr>
                 <w:rStyle w:val="Hyperlink"/>
@@ -2086,7 +2086,7 @@
                 <w:noProof/>
                 <w:webHidden/>
               </w:rPr>
-              <w:instrText xml:space="preserve"> PAGEREF _Toc95132141 \h </w:instrText>
+              <w:instrText xml:space="preserve"> PAGEREF _Toc96442589 \h </w:instrText>
             </w:r>
             <w:r>
               <w:rPr>
@@ -2126,7 +2126,7 @@
               <w:sz w:val="22"/>
             </w:rPr>
           </w:pPr>
-          <w:hyperlink w:anchor="_Toc95132142" w:history="1">
+          <w:hyperlink w:anchor="_Toc96442590" w:history="1">
             <w:r>
               <w:rPr>
                 <w:rStyle w:val="Hyperlink"/>
@@ -2168,7 +2168,7 @@
                 <w:noProof/>
                 <w:webHidden/>
               </w:rPr>
-              <w:instrText xml:space="preserve"> PAGEREF _Toc95132142 \h </w:instrText>
+              <w:instrText xml:space="preserve"> PAGEREF _Toc96442590 \h </w:instrText>
             </w:r>
             <w:r>
               <w:rPr>
@@ -2208,7 +2208,7 @@
               <w:sz w:val="22"/>
             </w:rPr>
           </w:pPr>
-          <w:hyperlink w:anchor="_Toc95132143" w:history="1">
+          <w:hyperlink w:anchor="_Toc96442591" w:history="1">
             <w:r>
               <w:rPr>
                 <w:rStyle w:val="Hyperlink"/>
@@ -2250,7 +2250,7 @@
                 <w:noProof/>
                 <w:webHidden/>
               </w:rPr>
-              <w:instrText xml:space="preserve"> PAGEREF _Toc95132143 \h </w:instrText>
+              <w:instrText xml:space="preserve"> PAGEREF _Toc96442591 \h </w:instrText>
             </w:r>
             <w:r>
               <w:rPr>
@@ -2270,7 +2270,7 @@
                 <w:noProof/>
                 <w:webHidden/>
               </w:rPr>
-              <w:t>20</w:t>
+              <w:t>21</w:t>
             </w:r>
             <w:r>
               <w:rPr>
@@ -2290,7 +2290,7 @@
               <w:sz w:val="22"/>
             </w:rPr>
           </w:pPr>
-          <w:hyperlink w:anchor="_Toc95132144" w:history="1">
+          <w:hyperlink w:anchor="_Toc96442592" w:history="1">
             <w:r>
               <w:rPr>
                 <w:rStyle w:val="Hyperlink"/>
@@ -2332,7 +2332,7 @@
                 <w:noProof/>
                 <w:webHidden/>
               </w:rPr>
-              <w:instrText xml:space="preserve"> PAGEREF _Toc95132144 \h </w:instrText>
+              <w:instrText xml:space="preserve"> PAGEREF _Toc96442592 \h </w:instrText>
             </w:r>
             <w:r>
               <w:rPr>
@@ -2352,7 +2352,7 @@
                 <w:noProof/>
                 <w:webHidden/>
               </w:rPr>
-              <w:t>21</w:t>
+              <w:t>22</w:t>
             </w:r>
             <w:r>
               <w:rPr>
@@ -2372,7 +2372,7 @@
               <w:sz w:val="22"/>
             </w:rPr>
           </w:pPr>
-          <w:hyperlink w:anchor="_Toc95132145" w:history="1">
+          <w:hyperlink w:anchor="_Toc96442593" w:history="1">
             <w:r>
               <w:rPr>
                 <w:rStyle w:val="Hyperlink"/>
@@ -2414,7 +2414,7 @@
                 <w:noProof/>
                 <w:webHidden/>
               </w:rPr>
-              <w:instrText xml:space="preserve"> PAGEREF _Toc95132145 \h </w:instrText>
+              <w:instrText xml:space="preserve"> PAGEREF _Toc96442593 \h </w:instrText>
             </w:r>
             <w:r>
               <w:rPr>
@@ -2434,7 +2434,7 @@
                 <w:noProof/>
                 <w:webHidden/>
               </w:rPr>
-              <w:t>22</w:t>
+              <w:t>23</w:t>
             </w:r>
             <w:r>
               <w:rPr>
@@ -2454,7 +2454,7 @@
               <w:sz w:val="22"/>
             </w:rPr>
           </w:pPr>
-          <w:hyperlink w:anchor="_Toc95132146" w:history="1">
+          <w:hyperlink w:anchor="_Toc96442594" w:history="1">
             <w:r>
               <w:rPr>
                 <w:rStyle w:val="Hyperlink"/>
@@ -2496,7 +2496,7 @@
                 <w:noProof/>
                 <w:webHidden/>
               </w:rPr>
-              <w:instrText xml:space="preserve"> PAGEREF _Toc95132146 \h </w:instrText>
+              <w:instrText xml:space="preserve"> PAGEREF _Toc96442594 \h </w:instrText>
             </w:r>
             <w:r>
               <w:rPr>
@@ -2516,7 +2516,7 @@
                 <w:noProof/>
                 <w:webHidden/>
               </w:rPr>
-              <w:t>22</w:t>
+              <w:t>23</w:t>
             </w:r>
             <w:r>
               <w:rPr>
@@ -2603,7 +2603,7 @@
       <w:pPr>
         <w:pStyle w:val="Heading1Numbered"/>
       </w:pPr>
-      <w:bookmarkStart w:id="6" w:name="_Toc95132122"/>
+      <w:bookmarkStart w:id="6" w:name="_Toc96442570"/>
       <w:bookmarkEnd w:id="0"/>
       <w:bookmarkEnd w:id="1"/>
       <w:bookmarkEnd w:id="2"/>
@@ -2628,7 +2628,7 @@
       <w:pPr>
         <w:pStyle w:val="Heading2Numbered"/>
       </w:pPr>
-      <w:bookmarkStart w:id="7" w:name="_Toc95132123"/>
+      <w:bookmarkStart w:id="7" w:name="_Toc96442571"/>
       <w:r>
         <w:t>Overview</w:t>
       </w:r>
@@ -3006,7 +3006,16 @@
           <w:bCs/>
           <w:color w:val="000000"/>
         </w:rPr>
-        <w:t xml:space="preserve">Why do we need these Scripts when we already have Azure Synapse Pathway? </w:t>
+        <w:t xml:space="preserve">Reusability </w:t>
+      </w:r>
+      <w:r>
+        <w:rPr>
+          <w:rFonts w:cs="Segoe UI"/>
+          <w:b/>
+          <w:bCs/>
+          <w:color w:val="000000"/>
+        </w:rPr>
+        <w:t xml:space="preserve"> </w:t>
       </w:r>
     </w:p>
     <w:p>
@@ -3017,6 +3026,8 @@
         <w:spacing w:before="0" w:after="0" w:line="288" w:lineRule="auto"/>
         <w:rPr>
           <w:rFonts w:cs="Segoe UI"/>
+          <w:b/>
+          <w:bCs/>
           <w:color w:val="000000"/>
         </w:rPr>
       </w:pPr>
@@ -3046,90 +3057,7 @@
           <w:rFonts w:cs="Segoe UI"/>
           <w:color w:val="000000"/>
         </w:rPr>
-        <w:t xml:space="preserve">These Scripts are complementary to Azure Synapse Pathway. </w:t>
-      </w:r>
-      <w:r>
-        <w:rPr>
-          <w:rFonts w:cs="Segoe UI"/>
-          <w:color w:val="000000"/>
-        </w:rPr>
-        <w:t xml:space="preserve">Azure Synapse Pathway </w:t>
-      </w:r>
-      <w:r>
-        <w:rPr>
-          <w:rFonts w:cs="Segoe UI"/>
-          <w:color w:val="000000"/>
-        </w:rPr>
-        <w:t xml:space="preserve">does not perform data migration today. We designed and implemented </w:t>
-      </w:r>
-      <w:r>
-        <w:rPr>
-          <w:rFonts w:cs="Segoe UI"/>
-          <w:color w:val="000000"/>
-        </w:rPr>
-        <w:t>PowerShell</w:t>
-      </w:r>
-      <w:r>
-        <w:rPr>
-          <w:rFonts w:cs="Segoe UI"/>
-          <w:color w:val="000000"/>
-        </w:rPr>
-        <w:t xml:space="preserve"> modules to complete the end-to-end tasks of tables migration and data migration (using BCP or Polybase Export). Please check the latest release of Azure Synapse Pathway for more advanced SQL Server code translation capabilities. </w:t>
-      </w:r>
-    </w:p>
-    <w:p>
-      <w:pPr>
-        <w:rPr>
-          <w:rFonts w:cs="Segoe UI"/>
-          <w:b/>
-          <w:bCs/>
-          <w:color w:val="0000FF"/>
-        </w:rPr>
-      </w:pPr>
-      <w:r>
-        <w:rPr>
-          <w:rFonts w:cs="Segoe UI"/>
-          <w:b/>
-          <w:bCs/>
-          <w:color w:val="0000FF"/>
-        </w:rPr>
-        <w:t xml:space="preserve">We recommend using Azure Synapse Pathway for additional Code Translation Tasks or convert code manually when necessary. </w:t>
-      </w:r>
-    </w:p>
-    <w:p>
-      <w:r>
-        <w:rPr>
-          <w:rFonts w:cs="Segoe UI"/>
-          <w:color w:val="0000FF"/>
-        </w:rPr>
-        <w:t>You can use scripts described in this document (Module 5_RunSqlFilesInFolder) to execute all translated code by ASP or other methods</w:t>
-      </w:r>
-      <w:r>
-        <w:rPr>
-          <w:rFonts w:cs="Segoe UI"/>
-          <w:color w:val="000000"/>
-        </w:rPr>
-        <w:t xml:space="preserve">. Please check the newest release of Azure Synapse Pathway so you can use the best available functions. </w:t>
-      </w:r>
-      <w:r>
-        <w:rPr>
-          <w:rFonts w:cs="Segoe UI"/>
-        </w:rPr>
-        <w:t xml:space="preserve">You can </w:t>
-      </w:r>
-      <w:r>
-        <w:t xml:space="preserve">learn ASP and download it here: </w:t>
-      </w:r>
-      <w:hyperlink r:id="rId14" w:history="1">
-        <w:r>
-          <w:rPr>
-            <w:rStyle w:val="Hyperlink"/>
-          </w:rPr>
-          <w:t>Release notes - Azure Synapse Pathway | Microsoft Docs</w:t>
-        </w:r>
-      </w:hyperlink>
-      <w:r>
-        <w:t xml:space="preserve"> </w:t>
+        <w:t xml:space="preserve">Module 1, 1A, and 1B are designed for code translation; Module 2, 2A, and 2B are for SQL Server data export. Only these modules are specific to SQL Server. </w:t>
       </w:r>
     </w:p>
     <w:p>
@@ -3160,7 +3088,7 @@
           <w:rFonts w:cs="Segoe UI"/>
           <w:color w:val="0000FF"/>
         </w:rPr>
-        <w:t xml:space="preserve">In addition, Module 3, 4, 5 are reusable for other types of migrations, for example, Netezza or Teradata or Exadata or Oracle to Azure Synapse migrations. </w:t>
+        <w:t xml:space="preserve">Module 3, 4, 5 are reusable for other types of migrations, for example, Netezza or Teradata or Exadata or Oracle to Azure Synapse migrations. </w:t>
       </w:r>
       <w:r>
         <w:rPr>
@@ -3184,7 +3112,7 @@
       <w:pPr>
         <w:pStyle w:val="Heading2Numbered"/>
       </w:pPr>
-      <w:bookmarkStart w:id="8" w:name="_Toc95132124"/>
+      <w:bookmarkStart w:id="8" w:name="_Toc96442572"/>
       <w:r>
         <w:lastRenderedPageBreak/>
         <w:t>Design Principles</w:t>
@@ -3398,14 +3326,12 @@
         </w:rPr>
         <w:t xml:space="preserve">: Each module has </w:t>
       </w:r>
-      <w:proofErr w:type="gramStart"/>
-      <w:r>
-        <w:rPr>
-          <w:rFonts w:cs="Segoe UI"/>
-        </w:rPr>
-        <w:t>easy</w:t>
-      </w:r>
-      <w:proofErr w:type="gramEnd"/>
+      <w:r>
+        <w:rPr>
+          <w:rFonts w:cs="Segoe UI"/>
+        </w:rPr>
+        <w:t>an easy</w:t>
+      </w:r>
       <w:r>
         <w:rPr>
           <w:rFonts w:cs="Segoe UI"/>
@@ -3585,14 +3511,12 @@
         </w:rPr>
         <w:t xml:space="preserve"> that involves </w:t>
       </w:r>
-      <w:proofErr w:type="gramStart"/>
-      <w:r>
-        <w:rPr>
-          <w:rFonts w:cs="Segoe UI"/>
-        </w:rPr>
-        <w:t>list</w:t>
-      </w:r>
-      <w:proofErr w:type="gramEnd"/>
+      <w:r>
+        <w:rPr>
+          <w:rFonts w:cs="Segoe UI"/>
+        </w:rPr>
+        <w:t>a list</w:t>
+      </w:r>
       <w:r>
         <w:rPr>
           <w:rFonts w:cs="Segoe UI"/>
@@ -3636,7 +3560,31 @@
         <w:rPr>
           <w:rFonts w:cs="Segoe UI"/>
         </w:rPr>
-        <w:t xml:space="preserve">Module 1 is </w:t>
+        <w:t>Module 1</w:t>
+      </w:r>
+      <w:r>
+        <w:rPr>
+          <w:rFonts w:cs="Segoe UI"/>
+        </w:rPr>
+        <w:t>, 1A, and 1B</w:t>
+      </w:r>
+      <w:r>
+        <w:rPr>
+          <w:rFonts w:cs="Segoe UI"/>
+        </w:rPr>
+        <w:t xml:space="preserve"> </w:t>
+      </w:r>
+      <w:r>
+        <w:rPr>
+          <w:rFonts w:cs="Segoe UI"/>
+        </w:rPr>
+        <w:t>are designed</w:t>
+      </w:r>
+      <w:r>
+        <w:rPr>
+          <w:rFonts w:cs="Segoe UI"/>
+        </w:rPr>
+        <w:t xml:space="preserve"> </w:t>
       </w:r>
       <w:r>
         <w:rPr>
@@ -3648,7 +3596,43 @@
         <w:rPr>
           <w:rFonts w:cs="Segoe UI"/>
         </w:rPr>
-        <w:t xml:space="preserve">code translation; Module 2 is for SQL Server data export. Only these two modules are specific to SQL Server. </w:t>
+        <w:t>code translation; Module 2</w:t>
+      </w:r>
+      <w:r>
+        <w:rPr>
+          <w:rFonts w:cs="Segoe UI"/>
+        </w:rPr>
+        <w:t>, 2A, and 2B</w:t>
+      </w:r>
+      <w:r>
+        <w:rPr>
+          <w:rFonts w:cs="Segoe UI"/>
+        </w:rPr>
+        <w:t xml:space="preserve"> </w:t>
+      </w:r>
+      <w:r>
+        <w:rPr>
+          <w:rFonts w:cs="Segoe UI"/>
+        </w:rPr>
+        <w:t>are</w:t>
+      </w:r>
+      <w:r>
+        <w:rPr>
+          <w:rFonts w:cs="Segoe UI"/>
+        </w:rPr>
+        <w:t xml:space="preserve"> for SQL Server data export. Only these</w:t>
+      </w:r>
+      <w:r>
+        <w:rPr>
+          <w:rFonts w:cs="Segoe UI"/>
+        </w:rPr>
+        <w:t xml:space="preserve"> </w:t>
+      </w:r>
+      <w:r>
+        <w:rPr>
+          <w:rFonts w:cs="Segoe UI"/>
+        </w:rPr>
+        <w:t xml:space="preserve">modules are specific to SQL Server. </w:t>
       </w:r>
       <w:r>
         <w:rPr>
@@ -3800,227 +3784,6 @@
         </w:rPr>
         <w:t xml:space="preserve"> and data is exported out of source system.</w:t>
       </w:r>
-    </w:p>
-    <w:p>
-      <w:pPr>
-        <w:numPr>
-          <w:ilvl w:val="0"/>
-          <w:numId w:val="29"/>
-        </w:numPr>
-        <w:autoSpaceDE w:val="0"/>
-        <w:autoSpaceDN w:val="0"/>
-        <w:adjustRightInd w:val="0"/>
-        <w:spacing w:before="0" w:after="200" w:line="288" w:lineRule="auto"/>
-        <w:rPr>
-          <w:rFonts w:eastAsiaTheme="minorHAnsi"/>
-          <w:color w:val="008AC8"/>
-          <w:sz w:val="32"/>
-          <w:szCs w:val="36"/>
-        </w:rPr>
-      </w:pPr>
-      <w:r>
-        <w:rPr>
-          <w:rFonts w:cs="Segoe UI"/>
-          <w:b/>
-          <w:bCs/>
-          <w:color w:val="000000"/>
-        </w:rPr>
-        <w:t>Extensib</w:t>
-      </w:r>
-      <w:r>
-        <w:rPr>
-          <w:rFonts w:cs="Segoe UI"/>
-          <w:b/>
-          <w:bCs/>
-          <w:color w:val="000000"/>
-        </w:rPr>
-        <w:t xml:space="preserve">le to Leverage Azure </w:t>
-      </w:r>
-      <w:r>
-        <w:rPr>
-          <w:rFonts w:cs="Segoe UI"/>
-          <w:b/>
-          <w:bCs/>
-          <w:color w:val="000000"/>
-        </w:rPr>
-        <w:t xml:space="preserve">Synapse </w:t>
-      </w:r>
-      <w:r>
-        <w:rPr>
-          <w:rFonts w:cs="Segoe UI"/>
-          <w:b/>
-          <w:bCs/>
-          <w:color w:val="000000"/>
-        </w:rPr>
-        <w:t>Pathway</w:t>
-      </w:r>
-      <w:proofErr w:type="gramStart"/>
-      <w:r>
-        <w:rPr>
-          <w:rFonts w:cs="Segoe UI"/>
-          <w:b/>
-          <w:bCs/>
-          <w:color w:val="000000"/>
-        </w:rPr>
-        <w:t>:</w:t>
-      </w:r>
-      <w:r>
-        <w:rPr>
-          <w:rFonts w:cs="Segoe UI"/>
-          <w:color w:val="000000"/>
-        </w:rPr>
-        <w:t xml:space="preserve">  </w:t>
-      </w:r>
-      <w:r>
-        <w:rPr>
-          <w:rFonts w:cs="Segoe UI"/>
-          <w:color w:val="000000"/>
-        </w:rPr>
-        <w:t>Current</w:t>
-      </w:r>
-      <w:proofErr w:type="gramEnd"/>
-      <w:r>
-        <w:rPr>
-          <w:rFonts w:cs="Segoe UI"/>
-          <w:color w:val="000000"/>
-        </w:rPr>
-        <w:t xml:space="preserve"> version</w:t>
-      </w:r>
-      <w:r>
-        <w:rPr>
-          <w:rFonts w:cs="Segoe UI"/>
-          <w:color w:val="000000"/>
-        </w:rPr>
-        <w:t xml:space="preserve"> only translate</w:t>
-      </w:r>
-      <w:r>
-        <w:rPr>
-          <w:rFonts w:cs="Segoe UI"/>
-          <w:color w:val="000000"/>
-        </w:rPr>
-        <w:t>s</w:t>
-      </w:r>
-      <w:r>
-        <w:rPr>
-          <w:rFonts w:cs="Segoe UI"/>
-          <w:color w:val="000000"/>
-        </w:rPr>
-        <w:t xml:space="preserve"> tables</w:t>
-      </w:r>
-      <w:r>
-        <w:rPr>
-          <w:rFonts w:cs="Segoe UI"/>
-          <w:color w:val="000000"/>
-        </w:rPr>
-        <w:t xml:space="preserve"> and perform schema mapping for views, stored procedures, and functions.</w:t>
-      </w:r>
-      <w:r>
-        <w:rPr>
-          <w:rFonts w:cs="Segoe UI"/>
-          <w:color w:val="000000"/>
-        </w:rPr>
-        <w:t xml:space="preserve"> When Azure </w:t>
-      </w:r>
-      <w:r>
-        <w:rPr>
-          <w:rFonts w:cs="Segoe UI"/>
-          <w:color w:val="000000"/>
-        </w:rPr>
-        <w:t xml:space="preserve">Synapse </w:t>
-      </w:r>
-      <w:r>
-        <w:rPr>
-          <w:rFonts w:cs="Segoe UI"/>
-          <w:color w:val="000000"/>
-        </w:rPr>
-        <w:t>Pathway release</w:t>
-      </w:r>
-      <w:r>
-        <w:rPr>
-          <w:rFonts w:cs="Segoe UI"/>
-          <w:color w:val="000000"/>
-        </w:rPr>
-        <w:t xml:space="preserve">s </w:t>
-      </w:r>
-      <w:r>
-        <w:rPr>
-          <w:rFonts w:cs="Segoe UI"/>
-          <w:color w:val="000000"/>
-        </w:rPr>
-        <w:t xml:space="preserve">the full version of code translation from SQL server to Azure Synapse, the translated code can be readily utilized by this process. </w:t>
-      </w:r>
-      <w:r>
-        <w:rPr>
-          <w:rFonts w:cs="Segoe UI"/>
-          <w:color w:val="000000"/>
-        </w:rPr>
-        <w:t>You just</w:t>
-      </w:r>
-      <w:r>
-        <w:rPr>
-          <w:rFonts w:cs="Segoe UI"/>
-          <w:color w:val="000000"/>
-        </w:rPr>
-        <w:t xml:space="preserve"> need</w:t>
-      </w:r>
-      <w:r>
-        <w:rPr>
-          <w:rFonts w:cs="Segoe UI"/>
-          <w:color w:val="000000"/>
-        </w:rPr>
-        <w:t xml:space="preserve"> </w:t>
-      </w:r>
-      <w:r>
-        <w:rPr>
-          <w:rFonts w:cs="Segoe UI"/>
-          <w:color w:val="000000"/>
-        </w:rPr>
-        <w:t>execute translated code using Module 5</w:t>
-      </w:r>
-      <w:r>
-        <w:rPr>
-          <w:rFonts w:cs="Segoe UI"/>
-          <w:color w:val="000000"/>
-        </w:rPr>
-        <w:t>, “</w:t>
-      </w:r>
-      <w:r>
-        <w:rPr>
-          <w:rFonts w:cs="Segoe UI"/>
-          <w:color w:val="000000"/>
-        </w:rPr>
-        <w:t>5_</w:t>
-      </w:r>
-      <w:r>
-        <w:rPr>
-          <w:rFonts w:cs="Segoe UI"/>
-          <w:i/>
-          <w:iCs/>
-          <w:color w:val="000000"/>
-        </w:rPr>
-        <w:t>RunSqlFilesInFolder</w:t>
-      </w:r>
-      <w:r>
-        <w:rPr>
-          <w:rFonts w:cs="Segoe UI"/>
-          <w:color w:val="000000"/>
-        </w:rPr>
-        <w:t xml:space="preserve">”. </w:t>
-      </w:r>
-      <w:r>
-        <w:rPr>
-          <w:rFonts w:cs="Segoe UI"/>
-          <w:color w:val="000000"/>
-        </w:rPr>
-        <w:t>You only need to specify the folder where the Translated Code is stored</w:t>
-      </w:r>
-      <w:r>
-        <w:rPr>
-          <w:rFonts w:cs="Segoe UI"/>
-          <w:color w:val="000000"/>
-        </w:rPr>
-        <w:t>.</w:t>
-      </w:r>
       <w:r>
         <w:br w:type="page"/>
       </w:r>
@@ -4029,7 +3792,7 @@
       <w:pPr>
         <w:pStyle w:val="Heading2Numbered"/>
       </w:pPr>
-      <w:bookmarkStart w:id="9" w:name="_Toc95132125"/>
+      <w:bookmarkStart w:id="9" w:name="_Toc96442573"/>
       <w:r>
         <w:lastRenderedPageBreak/>
         <w:t xml:space="preserve">Best Practices in </w:t>
@@ -4200,13 +3963,27 @@
         </w:rPr>
         <w:t xml:space="preserve">ill ask you to specify </w:t>
       </w:r>
+      <w:r>
+        <w:rPr>
+          <w:rFonts w:cs="Segoe UI"/>
+          <w:color w:val="000000"/>
+        </w:rPr>
+        <w:t>the location</w:t>
+      </w:r>
+      <w:r>
+        <w:rPr>
+          <w:rFonts w:cs="Segoe UI"/>
+          <w:color w:val="000000"/>
+        </w:rPr>
+        <w:t xml:space="preserve"> of </w:t>
+      </w:r>
       <w:proofErr w:type="gramStart"/>
       <w:r>
         <w:rPr>
           <w:rFonts w:cs="Segoe UI"/>
           <w:color w:val="000000"/>
         </w:rPr>
-        <w:t>location</w:t>
+        <w:t>needed software</w:t>
       </w:r>
       <w:proofErr w:type="gramEnd"/>
       <w:r>
@@ -4214,7 +3991,7 @@
           <w:rFonts w:cs="Segoe UI"/>
           <w:color w:val="000000"/>
         </w:rPr>
-        <w:t xml:space="preserve"> of needed software such as </w:t>
+        <w:t xml:space="preserve"> such as </w:t>
       </w:r>
       <w:r>
         <w:rPr>
@@ -4325,7 +4102,7 @@
       <w:pPr>
         <w:pStyle w:val="Heading1Numbered"/>
       </w:pPr>
-      <w:bookmarkStart w:id="10" w:name="_Toc95132126"/>
+      <w:bookmarkStart w:id="10" w:name="_Toc96442574"/>
       <w:r>
         <w:lastRenderedPageBreak/>
         <w:t>Overview – Modules and Scripts</w:t>
@@ -5220,7 +4997,7 @@
                     <pic:cNvPicPr/>
                   </pic:nvPicPr>
                   <pic:blipFill>
-                    <a:blip r:embed="rId15"/>
+                    <a:blip r:embed="rId14"/>
                     <a:stretch>
                       <a:fillRect/>
                     </a:stretch>
@@ -5253,27 +5030,14 @@
       <w:r>
         <w:t xml:space="preserve">Figure </w:t>
       </w:r>
-      <w:r>
-        <w:fldChar w:fldCharType="begin"/>
-      </w:r>
-      <w:r>
-        <w:instrText xml:space="preserve"> SEQ Figure \* ARABIC </w:instrText>
-      </w:r>
-      <w:r>
-        <w:fldChar w:fldCharType="separate"/>
-      </w:r>
-      <w:r>
-        <w:rPr>
-          <w:noProof/>
-        </w:rPr>
-        <w:t>1</w:t>
-      </w:r>
-      <w:r>
-        <w:rPr>
-          <w:noProof/>
-        </w:rPr>
-        <w:fldChar w:fldCharType="end"/>
-      </w:r>
+      <w:fldSimple w:instr=" SEQ Figure \* ARABIC ">
+        <w:r>
+          <w:rPr>
+            <w:noProof/>
+          </w:rPr>
+          <w:t>1</w:t>
+        </w:r>
+      </w:fldSimple>
       <w:bookmarkEnd w:id="11"/>
       <w:r>
         <w:t xml:space="preserve"> File Structures and Documentations</w:t>
@@ -5407,7 +5171,7 @@
                     <pic:cNvPicPr/>
                   </pic:nvPicPr>
                   <pic:blipFill>
-                    <a:blip r:embed="rId16"/>
+                    <a:blip r:embed="rId15"/>
                     <a:stretch>
                       <a:fillRect/>
                     </a:stretch>
@@ -5436,30 +5200,14 @@
       <w:r>
         <w:t xml:space="preserve">Figure </w:t>
       </w:r>
-      <w:r>
-        <w:fldChar w:fldCharType="begin"/>
-      </w:r>
-      <w:r>
-        <w:instrText xml:space="preserve"> SEQ Figur</w:instrText>
-      </w:r>
-      <w:r>
-        <w:instrText xml:space="preserve">e \* ARABIC </w:instrText>
-      </w:r>
-      <w:r>
-        <w:fldChar w:fldCharType="separate"/>
-      </w:r>
-      <w:r>
-        <w:rPr>
-          <w:noProof/>
-        </w:rPr>
-        <w:t>2</w:t>
-      </w:r>
-      <w:r>
-        <w:rPr>
-          <w:noProof/>
-        </w:rPr>
-        <w:fldChar w:fldCharType="end"/>
-      </w:r>
+      <w:fldSimple w:instr=" SEQ Figure \* ARABIC ">
+        <w:r>
+          <w:rPr>
+            <w:noProof/>
+          </w:rPr>
+          <w:t>2</w:t>
+        </w:r>
+      </w:fldSimple>
       <w:bookmarkEnd w:id="12"/>
       <w:r>
         <w:t xml:space="preserve"> Organization of Modules, output folder and documentations</w:t>
@@ -5470,7 +5218,7 @@
       <w:pPr>
         <w:pStyle w:val="Heading1Numbered"/>
       </w:pPr>
-      <w:bookmarkStart w:id="13" w:name="_Toc95132127"/>
+      <w:bookmarkStart w:id="13" w:name="_Toc96442575"/>
       <w:r>
         <w:lastRenderedPageBreak/>
         <w:t>What Do I Need to Do to Run the PowerShell Scripts?</w:t>
@@ -5495,7 +5243,7 @@
       <w:pPr>
         <w:pStyle w:val="Heading2Numbered"/>
       </w:pPr>
-      <w:bookmarkStart w:id="14" w:name="_Toc95132128"/>
+      <w:bookmarkStart w:id="14" w:name="_Toc96442576"/>
       <w:r>
         <w:t>Download the Code from GitHub</w:t>
       </w:r>
@@ -5507,7 +5255,7 @@
       </w:r>
     </w:p>
     <w:p>
-      <w:hyperlink r:id="rId17" w:history="1">
+      <w:hyperlink r:id="rId16" w:history="1">
         <w:proofErr w:type="spellStart"/>
         <w:r>
           <w:rPr>
@@ -5597,7 +5345,7 @@
                     <pic:cNvPicPr/>
                   </pic:nvPicPr>
                   <pic:blipFill>
-                    <a:blip r:embed="rId18"/>
+                    <a:blip r:embed="rId17"/>
                     <a:stretch>
                       <a:fillRect/>
                     </a:stretch>
@@ -5626,27 +5374,14 @@
       <w:r>
         <w:t xml:space="preserve">Figure </w:t>
       </w:r>
-      <w:r>
-        <w:fldChar w:fldCharType="begin"/>
-      </w:r>
-      <w:r>
-        <w:instrText xml:space="preserve"> SEQ Figure \* ARABIC </w:instrText>
-      </w:r>
-      <w:r>
-        <w:fldChar w:fldCharType="separate"/>
-      </w:r>
-      <w:r>
-        <w:rPr>
-          <w:noProof/>
-        </w:rPr>
-        <w:t>3</w:t>
-      </w:r>
-      <w:r>
-        <w:rPr>
-          <w:noProof/>
-        </w:rPr>
-        <w:fldChar w:fldCharType="end"/>
-      </w:r>
+      <w:fldSimple w:instr=" SEQ Figure \* ARABIC ">
+        <w:r>
+          <w:rPr>
+            <w:noProof/>
+          </w:rPr>
+          <w:t>3</w:t>
+        </w:r>
+      </w:fldSimple>
       <w:bookmarkEnd w:id="15"/>
       <w:r>
         <w:t xml:space="preserve"> Download the Code from the Public Repository</w:t>
@@ -5725,7 +5460,7 @@
                     <pic:cNvPicPr/>
                   </pic:nvPicPr>
                   <pic:blipFill>
-                    <a:blip r:embed="rId19"/>
+                    <a:blip r:embed="rId18"/>
                     <a:stretch>
                       <a:fillRect/>
                     </a:stretch>
@@ -5754,30 +5489,14 @@
       <w:r>
         <w:t xml:space="preserve">Figure </w:t>
       </w:r>
-      <w:r>
-        <w:fldChar w:fldCharType="begin"/>
-      </w:r>
-      <w:r>
-        <w:instrText xml:space="preserve"> SEQ Figur</w:instrText>
-      </w:r>
-      <w:r>
-        <w:instrText xml:space="preserve">e \* ARABIC </w:instrText>
-      </w:r>
-      <w:r>
-        <w:fldChar w:fldCharType="separate"/>
-      </w:r>
-      <w:r>
-        <w:rPr>
-          <w:noProof/>
-        </w:rPr>
-        <w:t>4</w:t>
-      </w:r>
-      <w:r>
-        <w:rPr>
-          <w:noProof/>
-        </w:rPr>
-        <w:fldChar w:fldCharType="end"/>
-      </w:r>
+      <w:fldSimple w:instr=" SEQ Figure \* ARABIC ">
+        <w:r>
+          <w:rPr>
+            <w:noProof/>
+          </w:rPr>
+          <w:t>4</w:t>
+        </w:r>
+      </w:fldSimple>
       <w:bookmarkEnd w:id="16"/>
       <w:r>
         <w:t xml:space="preserve"> SQL Server to Synapse Migration Code Location</w:t>
@@ -5785,10 +5504,25 @@
     </w:p>
     <w:p>
       <w:pPr>
+        <w:spacing w:before="0" w:after="200"/>
+        <w:rPr>
+          <w:rFonts w:eastAsiaTheme="minorHAnsi"/>
+          <w:color w:val="008AC8"/>
+          <w:sz w:val="32"/>
+          <w:szCs w:val="36"/>
+        </w:rPr>
+      </w:pPr>
+      <w:r>
+        <w:br w:type="page"/>
+      </w:r>
+    </w:p>
+    <w:p>
+      <w:pPr>
         <w:pStyle w:val="Heading2Numbered"/>
       </w:pPr>
-      <w:bookmarkStart w:id="17" w:name="_Toc95132129"/>
-      <w:r>
+      <w:bookmarkStart w:id="17" w:name="_Toc96442577"/>
+      <w:r>
+        <w:lastRenderedPageBreak/>
         <w:t>Set up the Necessary Tools/Utilities</w:t>
       </w:r>
       <w:bookmarkEnd w:id="17"/>
@@ -5937,7 +5671,6 @@
     </w:p>
     <w:p>
       <w:r>
-        <w:lastRenderedPageBreak/>
         <w:t xml:space="preserve"> Use one of the options to set </w:t>
       </w:r>
       <w:proofErr w:type="spellStart"/>
@@ -6013,7 +5746,7 @@
       </w:r>
     </w:p>
     <w:p>
-      <w:hyperlink r:id="rId20" w:history="1">
+      <w:hyperlink r:id="rId19" w:history="1">
         <w:r>
           <w:rPr>
             <w:rStyle w:val="Hyperlink"/>
@@ -6021,7 +5754,7 @@
           <w:t xml:space="preserve"> Copy or move data to Azure Storage by using </w:t>
         </w:r>
       </w:hyperlink>
-      <w:hyperlink r:id="rId21" w:history="1">
+      <w:hyperlink r:id="rId20" w:history="1">
         <w:proofErr w:type="spellStart"/>
         <w:r>
           <w:rPr>
@@ -6031,7 +5764,7 @@
         </w:r>
         <w:proofErr w:type="spellEnd"/>
       </w:hyperlink>
-      <w:hyperlink r:id="rId22" w:history="1">
+      <w:hyperlink r:id="rId21" w:history="1">
         <w:r>
           <w:rPr>
             <w:rStyle w:val="Hyperlink"/>
@@ -6065,7 +5798,7 @@
       <w:bookmarkStart w:id="35" w:name="_Toc508886160"/>
       <w:bookmarkStart w:id="36" w:name="_Ref7007980"/>
       <w:bookmarkStart w:id="37" w:name="_Ref7007999"/>
-      <w:bookmarkStart w:id="38" w:name="_Toc95132130"/>
+      <w:bookmarkStart w:id="38" w:name="_Toc96442578"/>
       <w:bookmarkEnd w:id="18"/>
       <w:bookmarkEnd w:id="19"/>
       <w:bookmarkEnd w:id="20"/>
@@ -6193,10 +5926,10 @@
           <w:noProof/>
         </w:rPr>
         <w:drawing>
-          <wp:inline distT="0" distB="0" distL="0" distR="0" wp14:anchorId="73CFB03B" wp14:editId="049E1634">
+          <wp:inline distT="0" distB="0" distL="0" distR="0" wp14:anchorId="1E0DA121" wp14:editId="077E77C2">
             <wp:extent cx="5943600" cy="4780915"/>
             <wp:effectExtent l="0" t="0" r="0" b="635"/>
-            <wp:docPr id="16" name="Picture 16" descr="Diagram&#10;&#10;Description automatically generated"/>
+            <wp:docPr id="11" name="Picture 11" descr="Diagram&#10;&#10;Description automatically generated"/>
             <wp:cNvGraphicFramePr>
               <a:graphicFrameLocks xmlns:a="http://schemas.openxmlformats.org/drawingml/2006/main" noChangeAspect="1"/>
             </wp:cNvGraphicFramePr>
@@ -6204,11 +5937,11 @@
               <a:graphicData uri="http://schemas.openxmlformats.org/drawingml/2006/picture">
                 <pic:pic xmlns:pic="http://schemas.openxmlformats.org/drawingml/2006/picture">
                   <pic:nvPicPr>
-                    <pic:cNvPr id="16" name="Picture 16" descr="Diagram&#10;&#10;Description automatically generated"/>
+                    <pic:cNvPr id="11" name="Picture 11" descr="Diagram&#10;&#10;Description automatically generated"/>
                     <pic:cNvPicPr/>
                   </pic:nvPicPr>
                   <pic:blipFill>
-                    <a:blip r:embed="rId23">
+                    <a:blip r:embed="rId22">
                       <a:extLst>
                         <a:ext uri="{28A0092B-C50C-407E-A947-70E740481C1C}">
                           <a14:useLocalDpi xmlns:a14="http://schemas.microsoft.com/office/drawing/2010/main" val="0"/>
@@ -6244,27 +5977,14 @@
       <w:r>
         <w:t xml:space="preserve">Figure </w:t>
       </w:r>
-      <w:r>
-        <w:fldChar w:fldCharType="begin"/>
-      </w:r>
-      <w:r>
-        <w:instrText xml:space="preserve"> SEQ Figure \* ARABIC </w:instrText>
-      </w:r>
-      <w:r>
-        <w:fldChar w:fldCharType="separate"/>
-      </w:r>
-      <w:r>
-        <w:rPr>
-          <w:noProof/>
-        </w:rPr>
-        <w:t>5</w:t>
-      </w:r>
-      <w:r>
-        <w:rPr>
-          <w:noProof/>
-        </w:rPr>
-        <w:fldChar w:fldCharType="end"/>
-      </w:r>
+      <w:fldSimple w:instr=" SEQ Figure \* ARABIC ">
+        <w:r>
+          <w:rPr>
+            <w:noProof/>
+          </w:rPr>
+          <w:t>5</w:t>
+        </w:r>
+      </w:fldSimple>
       <w:bookmarkEnd w:id="39"/>
       <w:r>
         <w:t xml:space="preserve"> Migration Modules are Applied for the Migration Process</w:t>
@@ -6287,10 +6007,10 @@
         </w:rPr>
         <w:lastRenderedPageBreak/>
         <w:drawing>
-          <wp:inline distT="0" distB="0" distL="0" distR="0" wp14:anchorId="7D140443" wp14:editId="08DEE109">
-            <wp:extent cx="5147953" cy="4530265"/>
-            <wp:effectExtent l="0" t="0" r="0" b="3810"/>
-            <wp:docPr id="14" name="Picture 14"/>
+          <wp:inline distT="0" distB="0" distL="0" distR="0" wp14:anchorId="7ED948DC" wp14:editId="3BE4C5CB">
+            <wp:extent cx="4987636" cy="4387095"/>
+            <wp:effectExtent l="0" t="0" r="3810" b="0"/>
+            <wp:docPr id="15" name="Picture 15" descr="Diagram&#10;&#10;Description automatically generated"/>
             <wp:cNvGraphicFramePr>
               <a:graphicFrameLocks xmlns:a="http://schemas.openxmlformats.org/drawingml/2006/main" noChangeAspect="1"/>
             </wp:cNvGraphicFramePr>
@@ -6298,36 +6018,29 @@
               <a:graphicData uri="http://schemas.openxmlformats.org/drawingml/2006/picture">
                 <pic:pic xmlns:pic="http://schemas.openxmlformats.org/drawingml/2006/picture">
                   <pic:nvPicPr>
-                    <pic:cNvPr id="0" name="Picture 2"/>
-                    <pic:cNvPicPr>
-                      <a:picLocks noChangeAspect="1" noChangeArrowheads="1"/>
-                    </pic:cNvPicPr>
+                    <pic:cNvPr id="15" name="Picture 15" descr="Diagram&#10;&#10;Description automatically generated"/>
+                    <pic:cNvPicPr/>
                   </pic:nvPicPr>
                   <pic:blipFill>
-                    <a:blip r:embed="rId24">
+                    <a:blip r:embed="rId23">
                       <a:extLst>
                         <a:ext uri="{28A0092B-C50C-407E-A947-70E740481C1C}">
                           <a14:useLocalDpi xmlns:a14="http://schemas.microsoft.com/office/drawing/2010/main" val="0"/>
                         </a:ext>
                       </a:extLst>
                     </a:blip>
-                    <a:srcRect/>
                     <a:stretch>
                       <a:fillRect/>
                     </a:stretch>
                   </pic:blipFill>
-                  <pic:spPr bwMode="auto">
+                  <pic:spPr>
                     <a:xfrm>
                       <a:off x="0" y="0"/>
-                      <a:ext cx="5150106" cy="4532160"/>
+                      <a:ext cx="4993043" cy="4391851"/>
                     </a:xfrm>
                     <a:prstGeom prst="rect">
                       <a:avLst/>
                     </a:prstGeom>
-                    <a:noFill/>
-                    <a:ln>
-                      <a:noFill/>
-                    </a:ln>
                   </pic:spPr>
                 </pic:pic>
               </a:graphicData>
@@ -6345,27 +6058,14 @@
       <w:r>
         <w:t xml:space="preserve">Figure </w:t>
       </w:r>
-      <w:r>
-        <w:fldChar w:fldCharType="begin"/>
-      </w:r>
-      <w:r>
-        <w:instrText xml:space="preserve"> SEQ Figure \* ARABIC </w:instrText>
-      </w:r>
-      <w:r>
-        <w:fldChar w:fldCharType="separate"/>
-      </w:r>
-      <w:r>
-        <w:rPr>
-          <w:noProof/>
-        </w:rPr>
-        <w:t>6</w:t>
-      </w:r>
-      <w:r>
-        <w:rPr>
-          <w:noProof/>
-        </w:rPr>
-        <w:fldChar w:fldCharType="end"/>
-      </w:r>
+      <w:fldSimple w:instr=" SEQ Figure \* ARABIC ">
+        <w:r>
+          <w:rPr>
+            <w:noProof/>
+          </w:rPr>
+          <w:t>6</w:t>
+        </w:r>
+      </w:fldSimple>
       <w:bookmarkEnd w:id="40"/>
       <w:r>
         <w:t xml:space="preserve"> </w:t>
@@ -7014,7 +6714,7 @@
       <w:pPr>
         <w:pStyle w:val="Heading1Numbered"/>
       </w:pPr>
-      <w:bookmarkStart w:id="42" w:name="_Toc95132131"/>
+      <w:bookmarkStart w:id="42" w:name="_Toc96442579"/>
       <w:r>
         <w:lastRenderedPageBreak/>
         <w:t>Step</w:t>
@@ -7070,7 +6770,7 @@
       <w:bookmarkStart w:id="44" w:name="_Ref73520853"/>
       <w:bookmarkStart w:id="45" w:name="_Ref73520862"/>
       <w:bookmarkStart w:id="46" w:name="_Ref73520880"/>
-      <w:bookmarkStart w:id="47" w:name="_Toc95132132"/>
+      <w:bookmarkStart w:id="47" w:name="_Toc96442580"/>
       <w:r>
         <w:t xml:space="preserve">Step 1 </w:t>
       </w:r>
@@ -7088,43 +6788,6 @@
       <w:bookmarkEnd w:id="45"/>
       <w:bookmarkEnd w:id="46"/>
       <w:bookmarkEnd w:id="47"/>
-      <w:r>
-        <w:t xml:space="preserve"> </w:t>
-      </w:r>
-    </w:p>
-    <w:p>
-      <w:r>
-        <w:rPr>
-          <w:color w:val="0000FF"/>
-        </w:rPr>
-        <w:t>Please note that the functions of Azure Synapse Pathway (ASP) supersede 1_TranslateTableDDLs. We recommend that you utilize the full capability of ASP.</w:t>
-      </w:r>
-      <w:r>
-        <w:rPr>
-          <w:color w:val="0000FF"/>
-        </w:rPr>
-        <w:t xml:space="preserve"> </w:t>
-      </w:r>
-      <w:r>
-        <w:t>You can l</w:t>
-      </w:r>
-      <w:r>
-        <w:t>earn ASP and download it here:</w:t>
-      </w:r>
-      <w:r>
-        <w:rPr>
-          <w:color w:val="0000FF"/>
-        </w:rPr>
-        <w:t xml:space="preserve"> </w:t>
-      </w:r>
-      <w:hyperlink r:id="rId25" w:history="1">
-        <w:r>
-          <w:rPr>
-            <w:rStyle w:val="Hyperlink"/>
-          </w:rPr>
-          <w:t>Release notes - Azure Synapse Pathway | Microsoft Docs</w:t>
-        </w:r>
-      </w:hyperlink>
       <w:r>
         <w:t xml:space="preserve"> </w:t>
       </w:r>
@@ -7158,7 +6821,7 @@
                     <pic:cNvPicPr/>
                   </pic:nvPicPr>
                   <pic:blipFill>
-                    <a:blip r:embed="rId26">
+                    <a:blip r:embed="rId24">
                       <a:extLst>
                         <a:ext uri="{28A0092B-C50C-407E-A947-70E740481C1C}">
                           <a14:useLocalDpi xmlns:a14="http://schemas.microsoft.com/office/drawing/2010/main" val="0"/>
@@ -7232,27 +6895,14 @@
       <w:r>
         <w:t xml:space="preserve">Figure </w:t>
       </w:r>
-      <w:r>
-        <w:fldChar w:fldCharType="begin"/>
-      </w:r>
-      <w:r>
-        <w:instrText xml:space="preserve"> SEQ Figure \* ARABIC </w:instrText>
-      </w:r>
-      <w:r>
-        <w:fldChar w:fldCharType="separate"/>
-      </w:r>
-      <w:r>
-        <w:rPr>
-          <w:noProof/>
-        </w:rPr>
-        <w:t>7</w:t>
-      </w:r>
-      <w:r>
-        <w:rPr>
-          <w:noProof/>
-        </w:rPr>
-        <w:fldChar w:fldCharType="end"/>
-      </w:r>
+      <w:fldSimple w:instr=" SEQ Figure \* ARABIC ">
+        <w:r>
+          <w:rPr>
+            <w:noProof/>
+          </w:rPr>
+          <w:t>7</w:t>
+        </w:r>
+      </w:fldSimple>
       <w:bookmarkEnd w:id="48"/>
       <w:r>
         <w:t xml:space="preserve"> Step 1: Code (DDLs) Migration</w:t>
@@ -7664,7 +7314,7 @@
         <w:pStyle w:val="Heading2Numbered"/>
       </w:pPr>
       <w:bookmarkStart w:id="49" w:name="_Ref86165895"/>
-      <w:bookmarkStart w:id="50" w:name="_Toc95132133"/>
+      <w:bookmarkStart w:id="50" w:name="_Toc96442581"/>
       <w:r>
         <w:lastRenderedPageBreak/>
         <w:t>Step 1A – Extract Code DDLs</w:t>
@@ -7674,156 +7324,62 @@
     </w:p>
     <w:p>
       <w:r>
-        <w:rPr>
-          <w:color w:val="0000FF"/>
-        </w:rPr>
-        <w:t>Please note that Azure Synapse Pathway</w:t>
-      </w:r>
-      <w:r>
-        <w:rPr>
-          <w:rStyle w:val="FootnoteReference"/>
-          <w:color w:val="0000FF"/>
-        </w:rPr>
-        <w:footnoteReference w:id="2"/>
-      </w:r>
-      <w:r>
-        <w:rPr>
-          <w:color w:val="0000FF"/>
-        </w:rPr>
-        <w:t xml:space="preserve"> </w:t>
-      </w:r>
-      <w:r>
-        <w:rPr>
-          <w:color w:val="0000FF"/>
-        </w:rPr>
-        <w:t xml:space="preserve">capabilities </w:t>
-      </w:r>
-      <w:r>
-        <w:rPr>
-          <w:color w:val="0000FF"/>
-        </w:rPr>
-        <w:t>supersede 1</w:t>
-      </w:r>
-      <w:r>
-        <w:rPr>
-          <w:color w:val="0000FF"/>
-        </w:rPr>
-        <w:t>A</w:t>
-      </w:r>
-      <w:r>
-        <w:rPr>
-          <w:color w:val="0000FF"/>
-        </w:rPr>
-        <w:t>_</w:t>
-      </w:r>
-      <w:r>
-        <w:rPr>
-          <w:color w:val="0000FF"/>
-        </w:rPr>
-        <w:t>ExtractCodeDDLs</w:t>
-      </w:r>
-      <w:r>
-        <w:rPr>
-          <w:color w:val="0000FF"/>
-        </w:rPr>
-        <w:t xml:space="preserve">. </w:t>
-      </w:r>
-      <w:r>
-        <w:rPr>
-          <w:color w:val="0000FF"/>
-        </w:rPr>
-        <w:t>Thus, w</w:t>
-      </w:r>
-      <w:r>
-        <w:rPr>
-          <w:color w:val="0000FF"/>
-        </w:rPr>
-        <w:t xml:space="preserve">e recommend that you </w:t>
-      </w:r>
-      <w:r>
-        <w:rPr>
-          <w:color w:val="0000FF"/>
-        </w:rPr>
-        <w:t>use Azure Synapse Pathway for code (Stored Procedures, Views, Functions) migration</w:t>
-      </w:r>
-      <w:r>
-        <w:rPr>
-          <w:color w:val="0000FF"/>
-        </w:rPr>
+        <w:t xml:space="preserve">Extract Code DDLs process is illustrated in </w:t>
+      </w:r>
+      <w:r>
+        <w:fldChar w:fldCharType="begin"/>
+      </w:r>
+      <w:r>
+        <w:instrText xml:space="preserve"> REF _Ref86165140 \h </w:instrText>
+      </w:r>
+      <w:r>
+        <w:instrText xml:space="preserve"> \* MERGEFORMAT </w:instrText>
+      </w:r>
+      <w:r>
+        <w:fldChar w:fldCharType="separate"/>
+      </w:r>
+      <w:r>
+        <w:t xml:space="preserve">Figure </w:t>
+      </w:r>
+      <w:r>
+        <w:rPr>
+          <w:noProof/>
+        </w:rPr>
+        <w:t>8</w:t>
+      </w:r>
+      <w:r>
+        <w:fldChar w:fldCharType="end"/>
+      </w:r>
+      <w:r>
         <w:t>.</w:t>
       </w:r>
     </w:p>
     <w:p>
       <w:r>
-        <w:t xml:space="preserve">Extract Code DDLs process is illustrated in </w:t>
-      </w:r>
-      <w:r>
-        <w:fldChar w:fldCharType="begin"/>
-      </w:r>
-      <w:r>
-        <w:instrText xml:space="preserve"> REF _Ref86165140 \h </w:instrText>
-      </w:r>
-      <w:r>
-        <w:instrText xml:space="preserve"> \* MERGEFORMAT </w:instrText>
-      </w:r>
-      <w:r>
-        <w:fldChar w:fldCharType="separate"/>
-      </w:r>
+        <w:object w:dxaOrig="21571" w:dyaOrig="4725" w14:anchorId="07898118">
+          <v:shape id="_x0000_i1025" type="#_x0000_t75" style="width:468.1pt;height:101.1pt" o:ole="">
+            <v:imagedata r:id="rId25" o:title=""/>
+          </v:shape>
+          <o:OLEObject Type="Embed" ProgID="Visio.Drawing.15" ShapeID="_x0000_i1025" DrawAspect="Content" ObjectID="_1707055366" r:id="rId26"/>
+        </w:object>
+      </w:r>
+    </w:p>
+    <w:p>
+      <w:pPr>
+        <w:pStyle w:val="Caption"/>
+      </w:pPr>
+      <w:bookmarkStart w:id="51" w:name="_Ref86165140"/>
       <w:r>
         <w:t xml:space="preserve">Figure </w:t>
       </w:r>
-      <w:r>
-        <w:rPr>
-          <w:noProof/>
-        </w:rPr>
-        <w:t>8</w:t>
-      </w:r>
-      <w:r>
-        <w:fldChar w:fldCharType="end"/>
-      </w:r>
-      <w:r>
-        <w:t>.</w:t>
-      </w:r>
-    </w:p>
-    <w:p>
-      <w:r>
-        <w:object w:dxaOrig="21571" w:dyaOrig="4725" w14:anchorId="07898118">
-          <v:shape id="_x0000_i1025" type="#_x0000_t75" style="width:468pt;height:101pt" o:ole="">
-            <v:imagedata r:id="rId27" o:title=""/>
-          </v:shape>
-          <o:OLEObject Type="Embed" ProgID="Visio.Drawing.15" ShapeID="_x0000_i1025" DrawAspect="Content" ObjectID="_1705744935" r:id="rId28"/>
-        </w:object>
-      </w:r>
-    </w:p>
-    <w:p>
-      <w:pPr>
-        <w:pStyle w:val="Caption"/>
-      </w:pPr>
-      <w:bookmarkStart w:id="51" w:name="_Ref86165140"/>
-      <w:r>
-        <w:t xml:space="preserve">Figure </w:t>
-      </w:r>
-      <w:r>
-        <w:fldChar w:fldCharType="begin"/>
-      </w:r>
-      <w:r>
-        <w:instrText xml:space="preserve"> SEQ Figure \* ARABIC </w:instrText>
-      </w:r>
-      <w:r>
-        <w:fldChar w:fldCharType="separate"/>
-      </w:r>
-      <w:r>
-        <w:rPr>
-          <w:noProof/>
-        </w:rPr>
-        <w:t>8</w:t>
-      </w:r>
-      <w:r>
-        <w:rPr>
-          <w:noProof/>
-        </w:rPr>
-        <w:fldChar w:fldCharType="end"/>
-      </w:r>
+      <w:fldSimple w:instr=" SEQ Figure \* ARABIC ">
+        <w:r>
+          <w:rPr>
+            <w:noProof/>
+          </w:rPr>
+          <w:t>8</w:t>
+        </w:r>
+      </w:fldSimple>
       <w:bookmarkEnd w:id="51"/>
       <w:r>
         <w:t xml:space="preserve"> Step 1A: Extract Code DDLs</w:t>
@@ -8251,7 +7807,7 @@
         <w:pStyle w:val="Heading2Numbered"/>
       </w:pPr>
       <w:bookmarkStart w:id="52" w:name="_Ref86165971"/>
-      <w:bookmarkStart w:id="53" w:name="_Toc95132134"/>
+      <w:bookmarkStart w:id="53" w:name="_Toc96442582"/>
       <w:r>
         <w:t xml:space="preserve">Step 1B – </w:t>
       </w:r>
@@ -8281,155 +7837,74 @@
     </w:p>
     <w:p>
       <w:r>
-        <w:rPr>
-          <w:color w:val="0000FF"/>
-        </w:rPr>
-        <w:t xml:space="preserve">Please note that Azure Synapse Pathway </w:t>
-      </w:r>
-      <w:r>
-        <w:rPr>
-          <w:color w:val="0000FF"/>
-        </w:rPr>
-        <w:t xml:space="preserve">capabilities </w:t>
-      </w:r>
-      <w:r>
-        <w:rPr>
-          <w:color w:val="0000FF"/>
-        </w:rPr>
-        <w:t>supersede 1</w:t>
-      </w:r>
-      <w:r>
-        <w:rPr>
-          <w:color w:val="0000FF"/>
-        </w:rPr>
-        <w:t>B</w:t>
-      </w:r>
-      <w:r>
-        <w:rPr>
-          <w:color w:val="0000FF"/>
-        </w:rPr>
-        <w:t>_</w:t>
-      </w:r>
-      <w:r>
-        <w:rPr>
-          <w:color w:val="0000FF"/>
-        </w:rPr>
-        <w:t>MapDatabasesAndSchemas</w:t>
-      </w:r>
-      <w:r>
-        <w:rPr>
-          <w:color w:val="0000FF"/>
-        </w:rPr>
-        <w:t xml:space="preserve">. </w:t>
-      </w:r>
-      <w:r>
-        <w:rPr>
-          <w:color w:val="0000FF"/>
-        </w:rPr>
-        <w:t>Thus, w</w:t>
-      </w:r>
-      <w:r>
-        <w:rPr>
-          <w:color w:val="0000FF"/>
-        </w:rPr>
-        <w:t xml:space="preserve">e recommend that you </w:t>
-      </w:r>
-      <w:r>
-        <w:rPr>
-          <w:color w:val="0000FF"/>
-        </w:rPr>
-        <w:t>use Azure Synapse Pathway for code (Stored Procedures, Views, Functions) migration</w:t>
-      </w:r>
-      <w:r>
-        <w:rPr>
-          <w:color w:val="0000FF"/>
-        </w:rPr>
+        <w:t>Map Databases and Schemas</w:t>
+      </w:r>
+      <w:r>
+        <w:t xml:space="preserve"> pro</w:t>
+      </w:r>
+      <w:r>
+        <w:t>cess is illustrated in</w:t>
+      </w:r>
+      <w:r>
+        <w:t xml:space="preserve"> </w:t>
+      </w:r>
+      <w:r>
+        <w:fldChar w:fldCharType="begin"/>
+      </w:r>
+      <w:r>
+        <w:instrText xml:space="preserve"> REF _Ref86165732 \h </w:instrText>
+      </w:r>
+      <w:r>
+        <w:instrText xml:space="preserve"> \* MERGEFORMAT </w:instrText>
+      </w:r>
+      <w:r>
+        <w:fldChar w:fldCharType="separate"/>
+      </w:r>
+      <w:r>
+        <w:t xml:space="preserve">Figure </w:t>
+      </w:r>
+      <w:r>
+        <w:rPr>
+          <w:noProof/>
+        </w:rPr>
+        <w:t>9</w:t>
+      </w:r>
+      <w:r>
+        <w:fldChar w:fldCharType="end"/>
+      </w:r>
+      <w:r>
         <w:t>.</w:t>
       </w:r>
     </w:p>
     <w:p>
-      <w:r>
-        <w:t>Map Databases and Schemas</w:t>
-      </w:r>
-      <w:r>
-        <w:t xml:space="preserve"> pro</w:t>
-      </w:r>
-      <w:r>
-        <w:t>cess is illustrated in</w:t>
-      </w:r>
-      <w:r>
-        <w:t xml:space="preserve"> </w:t>
-      </w:r>
-      <w:r>
-        <w:fldChar w:fldCharType="begin"/>
-      </w:r>
-      <w:r>
-        <w:instrText xml:space="preserve"> REF _Ref86165732 \h </w:instrText>
-      </w:r>
-      <w:r>
-        <w:instrText xml:space="preserve"> \* MERGEFORMAT </w:instrText>
-      </w:r>
-      <w:r>
-        <w:fldChar w:fldCharType="separate"/>
-      </w:r>
+      <w:pPr>
+        <w:keepNext/>
+      </w:pPr>
+      <w:r>
+        <w:object w:dxaOrig="22571" w:dyaOrig="4721" w14:anchorId="27531B82">
+          <v:shape id="_x0000_i1026" type="#_x0000_t75" style="width:468.35pt;height:101.1pt" o:ole="">
+            <v:imagedata r:id="rId27" o:title=""/>
+          </v:shape>
+          <o:OLEObject Type="Embed" ProgID="Visio.Drawing.15" ShapeID="_x0000_i1026" DrawAspect="Content" ObjectID="_1707055367" r:id="rId28"/>
+        </w:object>
+      </w:r>
+    </w:p>
+    <w:p>
+      <w:pPr>
+        <w:pStyle w:val="Caption"/>
+      </w:pPr>
+      <w:bookmarkStart w:id="54" w:name="_Ref86165732"/>
       <w:r>
         <w:t xml:space="preserve">Figure </w:t>
       </w:r>
-      <w:r>
-        <w:rPr>
-          <w:noProof/>
-        </w:rPr>
-        <w:t>9</w:t>
-      </w:r>
-      <w:r>
-        <w:fldChar w:fldCharType="end"/>
-      </w:r>
-      <w:r>
-        <w:t>.</w:t>
-      </w:r>
-    </w:p>
-    <w:p>
-      <w:pPr>
-        <w:keepNext/>
-      </w:pPr>
-      <w:r>
-        <w:object w:dxaOrig="22571" w:dyaOrig="4721" w14:anchorId="27531B82">
-          <v:shape id="_x0000_i1026" type="#_x0000_t75" style="width:468.45pt;height:101pt" o:ole="">
-            <v:imagedata r:id="rId29" o:title=""/>
-          </v:shape>
-          <o:OLEObject Type="Embed" ProgID="Visio.Drawing.15" ShapeID="_x0000_i1026" DrawAspect="Content" ObjectID="_1705744936" r:id="rId30"/>
-        </w:object>
-      </w:r>
-    </w:p>
-    <w:p>
-      <w:pPr>
-        <w:pStyle w:val="Caption"/>
-      </w:pPr>
-      <w:bookmarkStart w:id="54" w:name="_Ref86165732"/>
-      <w:r>
-        <w:t xml:space="preserve">Figure </w:t>
-      </w:r>
-      <w:r>
-        <w:fldChar w:fldCharType="begin"/>
-      </w:r>
-      <w:r>
-        <w:instrText xml:space="preserve"> SEQ Figure \* ARABIC </w:instrText>
-      </w:r>
-      <w:r>
-        <w:fldChar w:fldCharType="separate"/>
-      </w:r>
-      <w:r>
-        <w:rPr>
-          <w:noProof/>
-        </w:rPr>
-        <w:t>9</w:t>
-      </w:r>
-      <w:r>
-        <w:rPr>
-          <w:noProof/>
-        </w:rPr>
-        <w:fldChar w:fldCharType="end"/>
-      </w:r>
+      <w:fldSimple w:instr=" SEQ Figure \* ARABIC ">
+        <w:r>
+          <w:rPr>
+            <w:noProof/>
+          </w:rPr>
+          <w:t>9</w:t>
+        </w:r>
+      </w:fldSimple>
       <w:bookmarkEnd w:id="54"/>
       <w:r>
         <w:t xml:space="preserve"> Step 1</w:t>
@@ -8471,7 +7946,6 @@
           <w:sz w:val="16"/>
           <w:szCs w:val="16"/>
         </w:rPr>
-        <w:lastRenderedPageBreak/>
         <w:t>Task 1</w:t>
       </w:r>
     </w:p>
@@ -8852,8 +8326,9 @@
       <w:pPr>
         <w:pStyle w:val="Heading2Numbered"/>
       </w:pPr>
-      <w:bookmarkStart w:id="55" w:name="_Toc95132135"/>
-      <w:r>
+      <w:bookmarkStart w:id="55" w:name="_Toc96442583"/>
+      <w:r>
+        <w:lastRenderedPageBreak/>
         <w:t xml:space="preserve">Step 2 </w:t>
       </w:r>
       <w:r>
@@ -8939,7 +8414,7 @@
                     </pic:cNvPicPr>
                   </pic:nvPicPr>
                   <pic:blipFill>
-                    <a:blip r:embed="rId31">
+                    <a:blip r:embed="rId29">
                       <a:extLst>
                         <a:ext uri="{28A0092B-C50C-407E-A947-70E740481C1C}">
                           <a14:useLocalDpi xmlns:a14="http://schemas.microsoft.com/office/drawing/2010/main" val="0"/>
@@ -8980,27 +8455,14 @@
       <w:r>
         <w:t xml:space="preserve">Figure </w:t>
       </w:r>
-      <w:r>
-        <w:fldChar w:fldCharType="begin"/>
-      </w:r>
-      <w:r>
-        <w:instrText xml:space="preserve"> SEQ Figure \* ARABIC </w:instrText>
-      </w:r>
-      <w:r>
-        <w:fldChar w:fldCharType="separate"/>
-      </w:r>
-      <w:r>
-        <w:rPr>
-          <w:noProof/>
-        </w:rPr>
-        <w:t>10</w:t>
-      </w:r>
-      <w:r>
-        <w:rPr>
-          <w:noProof/>
-        </w:rPr>
-        <w:fldChar w:fldCharType="end"/>
-      </w:r>
+      <w:fldSimple w:instr=" SEQ Figure \* ARABIC ">
+        <w:r>
+          <w:rPr>
+            <w:noProof/>
+          </w:rPr>
+          <w:t>10</w:t>
+        </w:r>
+      </w:fldSimple>
       <w:bookmarkEnd w:id="56"/>
       <w:r>
         <w:t xml:space="preserve"> Step 2: Export SQL Server Data</w:t>
@@ -9240,7 +8702,7 @@
           <w:color w:val="0000FF"/>
         </w:rPr>
       </w:pPr>
-      <w:hyperlink r:id="rId32" w:history="1">
+      <w:hyperlink r:id="rId30" w:history="1">
         <w:r>
           <w:rPr>
             <w:rStyle w:val="Hyperlink"/>
@@ -9285,7 +8747,7 @@
           <w:szCs w:val="22"/>
         </w:rPr>
       </w:pPr>
-      <w:hyperlink r:id="rId33" w:history="1">
+      <w:hyperlink r:id="rId31" w:history="1">
         <w:r>
           <w:rPr>
             <w:rStyle w:val="Hyperlink"/>
@@ -9365,9 +8827,23 @@
     </w:p>
     <w:p>
       <w:pPr>
+        <w:spacing w:before="0" w:after="200"/>
+        <w:rPr>
+          <w:rFonts w:eastAsiaTheme="minorHAnsi"/>
+          <w:color w:val="008AC8"/>
+          <w:sz w:val="32"/>
+          <w:szCs w:val="36"/>
+        </w:rPr>
+      </w:pPr>
+      <w:r>
+        <w:br w:type="page"/>
+      </w:r>
+    </w:p>
+    <w:p>
+      <w:pPr>
         <w:pStyle w:val="Heading2Numbered"/>
       </w:pPr>
-      <w:bookmarkStart w:id="58" w:name="_Toc95132136"/>
+      <w:bookmarkStart w:id="58" w:name="_Toc96442584"/>
       <w:r>
         <w:lastRenderedPageBreak/>
         <w:t xml:space="preserve">Step 3 </w:t>
@@ -9462,7 +8938,7 @@
                     <pic:cNvPicPr/>
                   </pic:nvPicPr>
                   <pic:blipFill>
-                    <a:blip r:embed="rId34">
+                    <a:blip r:embed="rId32">
                       <a:extLst>
                         <a:ext uri="{28A0092B-C50C-407E-A947-70E740481C1C}">
                           <a14:useLocalDpi xmlns:a14="http://schemas.microsoft.com/office/drawing/2010/main" val="0"/>
@@ -9497,27 +8973,14 @@
       <w:r>
         <w:t xml:space="preserve">Figure </w:t>
       </w:r>
-      <w:r>
-        <w:fldChar w:fldCharType="begin"/>
-      </w:r>
-      <w:r>
-        <w:instrText xml:space="preserve"> SEQ Figure \* ARABIC </w:instrText>
-      </w:r>
-      <w:r>
-        <w:fldChar w:fldCharType="separate"/>
-      </w:r>
-      <w:r>
-        <w:rPr>
-          <w:noProof/>
-        </w:rPr>
-        <w:t>11</w:t>
-      </w:r>
-      <w:r>
-        <w:rPr>
-          <w:noProof/>
-        </w:rPr>
-        <w:fldChar w:fldCharType="end"/>
-      </w:r>
+      <w:fldSimple w:instr=" SEQ Figure \* ARABIC ">
+        <w:r>
+          <w:rPr>
+            <w:noProof/>
+          </w:rPr>
+          <w:t>11</w:t>
+        </w:r>
+      </w:fldSimple>
       <w:bookmarkEnd w:id="59"/>
       <w:r>
         <w:t xml:space="preserve"> Step 3: Upload Data into Azure Storage</w:t>
@@ -9689,7 +9152,7 @@
       </w:pPr>
       <w:bookmarkStart w:id="60" w:name="_Ref73522173"/>
       <w:bookmarkStart w:id="61" w:name="_Ref73522188"/>
-      <w:bookmarkStart w:id="62" w:name="_Toc95132137"/>
+      <w:bookmarkStart w:id="62" w:name="_Toc96442585"/>
       <w:r>
         <w:lastRenderedPageBreak/>
         <w:t>Step 4: Generate COPY T-SQL Scripts</w:t>
@@ -9783,7 +9246,7 @@
                     <pic:cNvPicPr/>
                   </pic:nvPicPr>
                   <pic:blipFill>
-                    <a:blip r:embed="rId35">
+                    <a:blip r:embed="rId33">
                       <a:extLst>
                         <a:ext uri="{28A0092B-C50C-407E-A947-70E740481C1C}">
                           <a14:useLocalDpi xmlns:a14="http://schemas.microsoft.com/office/drawing/2010/main" val="0"/>
@@ -9818,27 +9281,14 @@
       <w:r>
         <w:t xml:space="preserve">Figure </w:t>
       </w:r>
-      <w:r>
-        <w:fldChar w:fldCharType="begin"/>
-      </w:r>
-      <w:r>
-        <w:instrText xml:space="preserve"> SEQ Figure \* ARABIC </w:instrText>
-      </w:r>
-      <w:r>
-        <w:fldChar w:fldCharType="separate"/>
-      </w:r>
-      <w:r>
-        <w:rPr>
-          <w:noProof/>
-        </w:rPr>
-        <w:t>12</w:t>
-      </w:r>
-      <w:r>
-        <w:rPr>
-          <w:noProof/>
-        </w:rPr>
-        <w:fldChar w:fldCharType="end"/>
-      </w:r>
+      <w:fldSimple w:instr=" SEQ Figure \* ARABIC ">
+        <w:r>
+          <w:rPr>
+            <w:noProof/>
+          </w:rPr>
+          <w:t>12</w:t>
+        </w:r>
+      </w:fldSimple>
       <w:bookmarkEnd w:id="63"/>
       <w:r>
         <w:t xml:space="preserve"> Step 4: Generate T-SQL COPY </w:t>
@@ -10153,7 +9603,7 @@
       <w:bookmarkStart w:id="64" w:name="_Ref73522295"/>
       <w:bookmarkStart w:id="65" w:name="_Ref73522309"/>
       <w:bookmarkStart w:id="66" w:name="_Ref73522336"/>
-      <w:bookmarkStart w:id="67" w:name="_Toc95132138"/>
+      <w:bookmarkStart w:id="67" w:name="_Toc96442586"/>
       <w:r>
         <w:lastRenderedPageBreak/>
         <w:t>Step 5: Import Data into Azure Synapse (SQL Pool)</w:t>
@@ -10235,7 +9685,7 @@
                     <pic:cNvPicPr/>
                   </pic:nvPicPr>
                   <pic:blipFill>
-                    <a:blip r:embed="rId36">
+                    <a:blip r:embed="rId34">
                       <a:extLst>
                         <a:ext uri="{28A0092B-C50C-407E-A947-70E740481C1C}">
                           <a14:useLocalDpi xmlns:a14="http://schemas.microsoft.com/office/drawing/2010/main" val="0"/>
@@ -10270,27 +9720,14 @@
       <w:r>
         <w:t xml:space="preserve">Figure </w:t>
       </w:r>
-      <w:r>
-        <w:fldChar w:fldCharType="begin"/>
-      </w:r>
-      <w:r>
-        <w:instrText xml:space="preserve"> SEQ Figure \* ARABIC </w:instrText>
-      </w:r>
-      <w:r>
-        <w:fldChar w:fldCharType="separate"/>
-      </w:r>
-      <w:r>
-        <w:rPr>
-          <w:noProof/>
-        </w:rPr>
-        <w:t>13</w:t>
-      </w:r>
-      <w:r>
-        <w:rPr>
-          <w:noProof/>
-        </w:rPr>
-        <w:fldChar w:fldCharType="end"/>
-      </w:r>
+      <w:fldSimple w:instr=" SEQ Figure \* ARABIC ">
+        <w:r>
+          <w:rPr>
+            <w:noProof/>
+          </w:rPr>
+          <w:t>13</w:t>
+        </w:r>
+      </w:fldSimple>
       <w:bookmarkEnd w:id="68"/>
       <w:r>
         <w:t xml:space="preserve"> Step 5: Import Data into Azure Synapse SQL Pool</w:t>
@@ -10536,7 +9973,7 @@
       <w:pPr>
         <w:pStyle w:val="Heading1Numbered"/>
       </w:pPr>
-      <w:bookmarkStart w:id="69" w:name="_Toc95132139"/>
+      <w:bookmarkStart w:id="69" w:name="_Toc96442587"/>
       <w:r>
         <w:lastRenderedPageBreak/>
         <w:t>Step-by-Step Migration Guide (with Polybase Export)</w:t>
@@ -10547,7 +9984,7 @@
       <w:pPr>
         <w:pStyle w:val="Heading2Numbered"/>
       </w:pPr>
-      <w:bookmarkStart w:id="70" w:name="_Toc95132140"/>
+      <w:bookmarkStart w:id="70" w:name="_Toc96442588"/>
       <w:r>
         <w:t>Step 1 - Code (DDLs) Migration</w:t>
       </w:r>
@@ -10607,7 +10044,7 @@
       <w:pPr>
         <w:pStyle w:val="Heading2Numbered"/>
       </w:pPr>
-      <w:bookmarkStart w:id="71" w:name="_Toc95132141"/>
+      <w:bookmarkStart w:id="71" w:name="_Toc96442589"/>
       <w:r>
         <w:t>Step 1A – Extract Code DDLs</w:t>
       </w:r>
@@ -10676,7 +10113,7 @@
       <w:pPr>
         <w:pStyle w:val="Heading2Numbered"/>
       </w:pPr>
-      <w:bookmarkStart w:id="72" w:name="_Toc95132142"/>
+      <w:bookmarkStart w:id="72" w:name="_Toc96442590"/>
       <w:r>
         <w:t>Step 1B – Map Databases and Schemas</w:t>
       </w:r>
@@ -10764,10 +10201,25 @@
     </w:p>
     <w:p>
       <w:pPr>
+        <w:spacing w:before="0" w:after="200"/>
+        <w:rPr>
+          <w:rFonts w:eastAsiaTheme="minorHAnsi"/>
+          <w:color w:val="008AC8"/>
+          <w:sz w:val="32"/>
+          <w:szCs w:val="36"/>
+        </w:rPr>
+      </w:pPr>
+      <w:r>
+        <w:br w:type="page"/>
+      </w:r>
+    </w:p>
+    <w:p>
+      <w:pPr>
         <w:pStyle w:val="Heading2Numbered"/>
       </w:pPr>
-      <w:bookmarkStart w:id="73" w:name="_Toc95132143"/>
-      <w:r>
+      <w:bookmarkStart w:id="73" w:name="_Toc96442591"/>
+      <w:r>
+        <w:lastRenderedPageBreak/>
         <w:t xml:space="preserve">Step </w:t>
       </w:r>
       <w:r>
@@ -10844,7 +10296,7 @@
                     <pic:cNvPicPr/>
                   </pic:nvPicPr>
                   <pic:blipFill>
-                    <a:blip r:embed="rId37">
+                    <a:blip r:embed="rId35">
                       <a:extLst>
                         <a:ext uri="{28A0092B-C50C-407E-A947-70E740481C1C}">
                           <a14:useLocalDpi xmlns:a14="http://schemas.microsoft.com/office/drawing/2010/main" val="0"/>
@@ -10879,27 +10331,14 @@
       <w:r>
         <w:t xml:space="preserve">Figure </w:t>
       </w:r>
-      <w:r>
-        <w:fldChar w:fldCharType="begin"/>
-      </w:r>
-      <w:r>
-        <w:instrText xml:space="preserve"> SEQ Figure \* ARABIC </w:instrText>
-      </w:r>
-      <w:r>
-        <w:fldChar w:fldCharType="separate"/>
-      </w:r>
-      <w:r>
-        <w:rPr>
-          <w:noProof/>
-        </w:rPr>
-        <w:t>14</w:t>
-      </w:r>
-      <w:r>
-        <w:rPr>
-          <w:noProof/>
-        </w:rPr>
-        <w:fldChar w:fldCharType="end"/>
-      </w:r>
+      <w:fldSimple w:instr=" SEQ Figure \* ARABIC ">
+        <w:r>
+          <w:rPr>
+            <w:noProof/>
+          </w:rPr>
+          <w:t>14</w:t>
+        </w:r>
+      </w:fldSimple>
       <w:bookmarkEnd w:id="74"/>
       <w:r>
         <w:t xml:space="preserve"> Step 2A Generate </w:t>
@@ -10958,7 +10397,6 @@
           <w:rFonts w:asciiTheme="minorHAnsi" w:hAnsiTheme="minorHAnsi" w:cstheme="minorHAnsi"/>
           <w:color w:val="0000FF"/>
         </w:rPr>
-        <w:lastRenderedPageBreak/>
         <w:t>Execute PowerShell Scripts “</w:t>
       </w:r>
       <w:r>
@@ -11193,10 +10631,25 @@
     </w:p>
     <w:p>
       <w:pPr>
+        <w:spacing w:before="0" w:after="200"/>
+        <w:rPr>
+          <w:rFonts w:eastAsiaTheme="minorHAnsi"/>
+          <w:color w:val="008AC8"/>
+          <w:sz w:val="32"/>
+          <w:szCs w:val="36"/>
+        </w:rPr>
+      </w:pPr>
+      <w:r>
+        <w:br w:type="page"/>
+      </w:r>
+    </w:p>
+    <w:p>
+      <w:pPr>
         <w:pStyle w:val="Heading2Numbered"/>
       </w:pPr>
-      <w:bookmarkStart w:id="75" w:name="_Toc95132144"/>
-      <w:r>
+      <w:bookmarkStart w:id="75" w:name="_Toc96442592"/>
+      <w:r>
+        <w:lastRenderedPageBreak/>
         <w:t>Step 3A – Export SQL Server Tables Data to Azure Storage</w:t>
       </w:r>
       <w:bookmarkEnd w:id="75"/>
@@ -11260,7 +10713,7 @@
                     <pic:cNvPicPr/>
                   </pic:nvPicPr>
                   <pic:blipFill>
-                    <a:blip r:embed="rId38">
+                    <a:blip r:embed="rId36">
                       <a:extLst>
                         <a:ext uri="{28A0092B-C50C-407E-A947-70E740481C1C}">
                           <a14:useLocalDpi xmlns:a14="http://schemas.microsoft.com/office/drawing/2010/main" val="0"/>
@@ -11295,27 +10748,14 @@
       <w:r>
         <w:t xml:space="preserve">Figure </w:t>
       </w:r>
-      <w:r>
-        <w:fldChar w:fldCharType="begin"/>
-      </w:r>
-      <w:r>
-        <w:instrText xml:space="preserve"> SEQ Figure \* ARABIC </w:instrText>
-      </w:r>
-      <w:r>
-        <w:fldChar w:fldCharType="separate"/>
-      </w:r>
-      <w:r>
-        <w:rPr>
-          <w:noProof/>
-        </w:rPr>
-        <w:t>15</w:t>
-      </w:r>
-      <w:r>
-        <w:rPr>
-          <w:noProof/>
-        </w:rPr>
-        <w:fldChar w:fldCharType="end"/>
-      </w:r>
+      <w:fldSimple w:instr=" SEQ Figure \* ARABIC ">
+        <w:r>
+          <w:rPr>
+            <w:noProof/>
+          </w:rPr>
+          <w:t>15</w:t>
+        </w:r>
+      </w:fldSimple>
       <w:bookmarkEnd w:id="76"/>
       <w:r>
         <w:t xml:space="preserve"> Step 3 (3A) Export SQL Server Tables Data into Azure Storage</w:t>
@@ -11645,7 +11085,7 @@
       <w:pPr>
         <w:pStyle w:val="Heading2Numbered"/>
       </w:pPr>
-      <w:bookmarkStart w:id="77" w:name="_Toc95132145"/>
+      <w:bookmarkStart w:id="77" w:name="_Toc96442593"/>
       <w:r>
         <w:t>Step 4: Generate COPY T-SQL Scripts</w:t>
       </w:r>
@@ -11716,7 +11156,7 @@
       <w:pPr>
         <w:pStyle w:val="Heading2Numbered"/>
       </w:pPr>
-      <w:bookmarkStart w:id="78" w:name="_Toc95132146"/>
+      <w:bookmarkStart w:id="78" w:name="_Toc96442594"/>
       <w:r>
         <w:t>Step 5: Import Data into Azure Synapse (SQL Pool)</w:t>
       </w:r>
@@ -11788,8 +11228,8 @@
       <w:bookmarkEnd w:id="37"/>
     </w:p>
     <w:sectPr>
-      <w:footerReference w:type="default" r:id="rId39"/>
-      <w:footerReference w:type="first" r:id="rId40"/>
+      <w:footerReference w:type="default" r:id="rId37"/>
+      <w:footerReference w:type="first" r:id="rId38"/>
       <w:type w:val="continuous"/>
       <w:pgSz w:w="12240" w:h="15840"/>
       <w:pgMar w:top="1440" w:right="1440" w:bottom="1440" w:left="1440" w:header="706" w:footer="0" w:gutter="0"/>
@@ -12015,33 +11455,6 @@
       <w:pPr>
         <w:spacing w:before="0" w:after="0" w:line="240" w:lineRule="auto"/>
       </w:pPr>
-    </w:p>
-  </w:footnote>
-  <w:footnote w:id="2">
-    <w:p>
-      <w:pPr>
-        <w:pStyle w:val="FootnoteText"/>
-        <w:rPr>
-          <w:lang w:val="en-US"/>
-        </w:rPr>
-      </w:pPr>
-      <w:r>
-        <w:rPr>
-          <w:rStyle w:val="FootnoteReference"/>
-        </w:rPr>
-        <w:footnoteRef/>
-      </w:r>
-      <w:r>
-        <w:t xml:space="preserve"> </w:t>
-      </w:r>
-      <w:hyperlink r:id="rId1" w:history="1">
-        <w:r>
-          <w:rPr>
-            <w:rStyle w:val="Hyperlink"/>
-          </w:rPr>
-          <w:t>Release notes - Azure Synapse Pathway | Microsoft Docs</w:t>
-        </w:r>
-      </w:hyperlink>
     </w:p>
   </w:footnote>
 </w:footnotes>
@@ -17486,7 +16899,6 @@
   <w:style w:type="character" w:default="1" w:styleId="DefaultParagraphFont">
     <w:name w:val="Default Paragraph Font"/>
     <w:uiPriority w:val="1"/>
-    <w:semiHidden/>
     <w:unhideWhenUsed/>
   </w:style>
   <w:style w:type="table" w:default="1" w:styleId="TableNormal">
@@ -20324,20 +19736,6 @@
 </file>
 
 <file path=customXml/item3.xml><?xml version="1.0" encoding="utf-8"?>
-<b:Sources xmlns:b="http://schemas.openxmlformats.org/officeDocument/2006/bibliography" xmlns="http://schemas.openxmlformats.org/officeDocument/2006/bibliography" SelectedStyle="\APA.XSL" StyleName="APA">
-</b:Sources>
-</file>
-
-<file path=customXml/item4.xml><?xml version="1.0" encoding="utf-8"?>
-<p:properties xmlns:p="http://schemas.microsoft.com/office/2006/metadata/properties" xmlns:xsi="http://www.w3.org/2001/XMLSchema-instance" xmlns:pc="http://schemas.microsoft.com/office/infopath/2007/PartnerControls">
-  <documentManagement>
-    <_ip_UnifiedCompliancePolicyUIAction xmlns="http://schemas.microsoft.com/sharepoint/v3" xsi:nil="true"/>
-    <_ip_UnifiedCompliancePolicyProperties xmlns="http://schemas.microsoft.com/sharepoint/v3" xsi:nil="true"/>
-  </documentManagement>
-</p:properties>
-</file>
-
-<file path=customXml/item5.xml><?xml version="1.0" encoding="utf-8"?>
 <ct:contentTypeSchema xmlns:ct="http://schemas.microsoft.com/office/2006/metadata/contentType" xmlns:ma="http://schemas.microsoft.com/office/2006/metadata/properties/metaAttributes" ct:_="" ma:_="" ma:contentTypeName="Document" ma:contentTypeID="0x010100AD2EAA75C8CCED4DA2934FC33F6F6C2E" ma:contentTypeVersion="8" ma:contentTypeDescription="Create a new document." ma:contentTypeScope="" ma:versionID="26828e709c038aa3e8ad0b284f67be4b">
   <xsd:schema xmlns:xsd="http://www.w3.org/2001/XMLSchema" xmlns:xs="http://www.w3.org/2001/XMLSchema" xmlns:p="http://schemas.microsoft.com/office/2006/metadata/properties" xmlns:ns1="http://schemas.microsoft.com/sharepoint/v3" xmlns:ns2="1b392999-0789-4633-8401-bacf9b18ed54" xmlns:ns3="b5160aac-9a41-45db-8eb5-45be0eaea3ac" targetNamespace="http://schemas.microsoft.com/office/2006/metadata/properties" ma:root="true" ma:fieldsID="6fc4b17f26fc9af2629f78b9596a25c5" ns1:_="" ns2:_="" ns3:_="">
     <xsd:import namespace="http://schemas.microsoft.com/sharepoint/v3"/>
@@ -20533,6 +19931,20 @@
 </ct:contentTypeSchema>
 </file>
 
+<file path=customXml/item4.xml><?xml version="1.0" encoding="utf-8"?>
+<p:properties xmlns:p="http://schemas.microsoft.com/office/2006/metadata/properties" xmlns:xsi="http://www.w3.org/2001/XMLSchema-instance" xmlns:pc="http://schemas.microsoft.com/office/infopath/2007/PartnerControls">
+  <documentManagement>
+    <_ip_UnifiedCompliancePolicyUIAction xmlns="http://schemas.microsoft.com/sharepoint/v3" xsi:nil="true"/>
+    <_ip_UnifiedCompliancePolicyProperties xmlns="http://schemas.microsoft.com/sharepoint/v3" xsi:nil="true"/>
+  </documentManagement>
+</p:properties>
+</file>
+
+<file path=customXml/item5.xml><?xml version="1.0" encoding="utf-8"?>
+<b:Sources xmlns:b="http://schemas.openxmlformats.org/officeDocument/2006/bibliography" xmlns="http://schemas.openxmlformats.org/officeDocument/2006/bibliography" SelectedStyle="\APA.XSL" StyleName="APA">
+</b:Sources>
+</file>
+
 <file path=customXml/itemProps1.xml><?xml version="1.0" encoding="utf-8"?>
 <ds:datastoreItem xmlns:ds="http://schemas.openxmlformats.org/officeDocument/2006/customXml" ds:itemID="{55AF091B-3C7A-41E3-B477-F2FDAA23CFDA}">
   <ds:schemaRefs>
@@ -20550,24 +19962,6 @@
 </file>
 
 <file path=customXml/itemProps3.xml><?xml version="1.0" encoding="utf-8"?>
-<ds:datastoreItem xmlns:ds="http://schemas.openxmlformats.org/officeDocument/2006/customXml" ds:itemID="{BF69C146-D191-4BBE-8135-4281F7C5C259}">
-  <ds:schemaRefs>
-    <ds:schemaRef ds:uri="http://schemas.openxmlformats.org/officeDocument/2006/bibliography"/>
-  </ds:schemaRefs>
-</ds:datastoreItem>
-</file>
-
-<file path=customXml/itemProps4.xml><?xml version="1.0" encoding="utf-8"?>
-<ds:datastoreItem xmlns:ds="http://schemas.openxmlformats.org/officeDocument/2006/customXml" ds:itemID="{53FBC7B3-3DFC-402C-89FF-5B653B8E52D4}">
-  <ds:schemaRefs>
-    <ds:schemaRef ds:uri="http://schemas.microsoft.com/office/2006/metadata/properties"/>
-    <ds:schemaRef ds:uri="http://schemas.microsoft.com/office/infopath/2007/PartnerControls"/>
-    <ds:schemaRef ds:uri="http://schemas.microsoft.com/sharepoint/v3"/>
-  </ds:schemaRefs>
-</ds:datastoreItem>
-</file>
-
-<file path=customXml/itemProps5.xml><?xml version="1.0" encoding="utf-8"?>
 <ds:datastoreItem xmlns:ds="http://schemas.openxmlformats.org/officeDocument/2006/customXml" ds:itemID="{2DC89272-598A-4C2F-99E4-DE1F4E6522E7}">
   <ds:schemaRefs>
     <ds:schemaRef ds:uri="http://schemas.microsoft.com/office/2006/metadata/contentType"/>
@@ -20587,6 +19981,24 @@
 </ds:datastoreItem>
 </file>
 
+<file path=customXml/itemProps4.xml><?xml version="1.0" encoding="utf-8"?>
+<ds:datastoreItem xmlns:ds="http://schemas.openxmlformats.org/officeDocument/2006/customXml" ds:itemID="{53FBC7B3-3DFC-402C-89FF-5B653B8E52D4}">
+  <ds:schemaRefs>
+    <ds:schemaRef ds:uri="http://schemas.microsoft.com/office/2006/metadata/properties"/>
+    <ds:schemaRef ds:uri="http://schemas.microsoft.com/office/infopath/2007/PartnerControls"/>
+    <ds:schemaRef ds:uri="http://schemas.microsoft.com/sharepoint/v3"/>
+  </ds:schemaRefs>
+</ds:datastoreItem>
+</file>
+
+<file path=customXml/itemProps5.xml><?xml version="1.0" encoding="utf-8"?>
+<ds:datastoreItem xmlns:ds="http://schemas.openxmlformats.org/officeDocument/2006/customXml" ds:itemID="{BF69C146-D191-4BBE-8135-4281F7C5C259}">
+  <ds:schemaRefs>
+    <ds:schemaRef ds:uri="http://schemas.openxmlformats.org/officeDocument/2006/bibliography"/>
+  </ds:schemaRefs>
+</ds:datastoreItem>
+</file>
+
 <file path=docMetadata/LabelInfo.xml><?xml version="1.0" encoding="utf-8"?>
 <clbl:labelList xmlns:clbl="http://schemas.microsoft.com/office/2020/mipLabelMetadata">
   <clbl:label id="{f42aa342-8706-4288-bd11-ebb85995028c}" enabled="1" method="Privileged" siteId="{72f988bf-86f1-41af-91ab-2d7cd011db47}" removed="0"/>

</xml_diff>